<commit_message>
modif etude de cas, avncement sur le projet chef d'oeuvre
</commit_message>
<xml_diff>
--- a/etudeDeCas-DevOps_Sayfoutdinov.docx
+++ b/etudeDeCas-DevOps_Sayfoutdinov.docx
@@ -4,11 +4,11 @@
   <w:body>
     <w:p>
       <w:pPr>
-        <w:pStyle w:val="Titre A"/>
+        <w:pStyle w:val="Titre A A"/>
       </w:pPr>
       <w:r>
         <w:rPr>
-          <w:rStyle w:val="Aucun"/>
+          <w:rStyle w:val="Aucun A"/>
         </w:rPr>
         <mc:AlternateContent>
           <mc:Choice Requires="wpg">
@@ -21,7 +21,7 @@
                 <wp:positionV relativeFrom="page">
                   <wp:posOffset>0</wp:posOffset>
                 </wp:positionV>
-                <wp:extent cx="9753600" cy="13004802"/>
+                <wp:extent cx="9753600" cy="13004804"/>
                 <wp:effectExtent l="0" t="0" r="0" b="0"/>
                 <wp:wrapNone/>
                 <wp:docPr id="1073741828" name="officeArt object" descr="Grouper"/>
@@ -33,9 +33,9 @@
                       <wpg:grpSpPr>
                         <a:xfrm>
                           <a:off x="0" y="0"/>
-                          <a:ext cx="9753600" cy="13004802"/>
+                          <a:ext cx="9753600" cy="13004804"/>
                           <a:chOff x="0" y="0"/>
-                          <a:chExt cx="9753600" cy="13004801"/>
+                          <a:chExt cx="9753600" cy="13004803"/>
                         </a:xfrm>
                       </wpg:grpSpPr>
                       <pic:pic xmlns:pic="http://schemas.openxmlformats.org/drawingml/2006/picture">
@@ -57,7 +57,7 @@
                         <pic:spPr>
                           <a:xfrm>
                             <a:off x="0" y="-1"/>
-                            <a:ext cx="9753600" cy="13004803"/>
+                            <a:ext cx="9753600" cy="13004804"/>
                           </a:xfrm>
                           <a:prstGeom prst="rect">
                             <a:avLst/>
@@ -96,7 +96,7 @@
                         <pic:spPr>
                           <a:xfrm>
                             <a:off x="365759" y="685798"/>
-                            <a:ext cx="9022082" cy="4114804"/>
+                            <a:ext cx="9022082" cy="4114805"/>
                           </a:xfrm>
                           <a:prstGeom prst="rect">
                             <a:avLst/>
@@ -113,8 +113,8 @@
                         <wps:cNvSpPr/>
                         <wps:spPr>
                           <a:xfrm>
-                            <a:off x="4508538" y="1193798"/>
-                            <a:ext cx="736602" cy="640028"/>
+                            <a:off x="4508551" y="1193798"/>
+                            <a:ext cx="736602" cy="640029"/>
                           </a:xfrm>
                           <a:custGeom>
                             <a:avLst/>
@@ -549,15 +549,15 @@
           </mc:Choice>
           <mc:Fallback>
             <w:pict>
-              <v:group id="_x0000_s1026" style="visibility:visible;position:absolute;margin-left:0.0pt;margin-top:0.0pt;width:768.0pt;height:1024.0pt;z-index:251659264;mso-position-horizontal:absolute;mso-position-horizontal-relative:page;mso-position-vertical:absolute;mso-position-vertical-relative:page;mso-wrap-distance-left:0.0pt;mso-wrap-distance-top:0.0pt;mso-wrap-distance-right:0.0pt;mso-wrap-distance-bottom:0.0pt;" coordorigin="0,-1" coordsize="9753600,13004802">
+              <v:group id="_x0000_s1026" style="visibility:visible;position:absolute;margin-left:0.0pt;margin-top:0.0pt;width:768.0pt;height:1024.0pt;z-index:251659264;mso-position-horizontal:absolute;mso-position-horizontal-relative:page;mso-position-vertical:absolute;mso-position-vertical-relative:page;mso-wrap-distance-left:0.0pt;mso-wrap-distance-top:0.0pt;mso-wrap-distance-right:0.0pt;mso-wrap-distance-bottom:0.0pt;" coordorigin="0,-1" coordsize="9753600,13004803">
                 <w10:wrap type="none" side="bothSides" anchorx="page" anchory="page"/>
-                <v:shape id="_x0000_s1027" type="#_x0000_t75" style="position:absolute;left:0;top:-1;width:9753600;height:13004802;">
+                <v:shape id="_x0000_s1027" type="#_x0000_t75" style="position:absolute;left:0;top:-1;width:9753600;height:13004803;">
                   <v:imagedata r:id="rId4" o:title="image1.jpeg" croptop="6.3%" cropbottom="6.3%"/>
                 </v:shape>
-                <v:shape id="_x0000_s1028" type="#_x0000_t75" style="position:absolute;left:365759;top:685798;width:9022082;height:4114803;">
+                <v:shape id="_x0000_s1028" type="#_x0000_t75" style="position:absolute;left:365759;top:685798;width:9022082;height:4114804;">
                   <v:imagedata r:id="rId5" o:title="image1.png"/>
                 </v:shape>
-                <v:shape id="_x0000_s1029" style="position:absolute;left:4508538;top:1193798;width:736601;height:640027;" coordorigin="387,0" coordsize="20825,21600" path="M 3113,0 C 2649,0 2179,142 1748,440 C 444,1343 0,3336 756,4892 C 1262,5935 2178,6516 3120,6516 C 3346,6516 3573,6484 3797,6415 L 4823,8528 C 4345,9115 4049,9916 4049,10800 C 4049,11684 4345,12485 4823,13072 L 3797,15187 C 3573,15119 3346,15084 3120,15084 C 2178,15084 1262,15665 756,16708 C 0,18264 444,20259 1748,21162 C 2179,21460 2649,21600 3113,21600 C 4055,21600 4971,21018 5477,19976 C 6105,18683 5905,17090 5072,16070 L 6098,13956 C 6316,14023 6544,14058 6779,14058 C 8030,14058 9085,13052 9407,11681 L 12192,11681 C 12514,13052 13568,14058 14820,14058 C 15054,14058 15283,14023 15500,13956 L 16526,16070 C 15694,17090 15493,18683 16121,19976 C 16627,21018 17543,21600 18485,21600 C 18950,21600 19420,21460 19851,21162 C 21155,20259 21600,18264 20844,16708 C 20338,15665 19422,15083 18480,15084 C 18254,15084 18027,15119 17803,15187 L 16775,13072 C 17254,12485 17549,11684 17549,10800 C 17549,9916 17254,9115 16775,8528 L 17803,6415 C 18027,6484 18254,6516 18480,6516 C 19422,6516 20338,5935 20844,4892 C 21600,3336 21155,1343 19851,440 C 19420,142 18950,0 18485,0 C 17543,0 16627,582 16121,1624 C 15493,2917 15694,4510 16526,5530 L 15500,7644 C 15283,7577 15054,7542 14820,7542 C 13568,7542 12514,8548 12192,9919 L 9407,9919 C 9085,8548 8030,7542 6779,7542 C 6544,7542 6316,7577 6098,7644 L 5072,5530 C 5905,4510 6105,2917 5477,1624 C 4971,582 4055,0 3113,0 X M 3115,1761 C 3562,1761 3978,2046 4202,2507 C 4370,2853 4414,3257 4328,3644 C 4242,4030 4036,4353 3746,4554 C 3552,4688 3341,4755 3120,4755 C 2673,4755 2255,4470 2031,4010 C 1863,3664 1819,3259 1905,2873 C 1991,2486 2197,2163 2487,1963 C 2681,1828 2893,1761 3115,1761 X M 18485,1761 C 18707,1761 18917,1829 19111,1963 C 19401,2163 19609,2486 19695,2873 C 19781,3259 19735,3664 19567,4010 C 19343,4470 18927,4755 18480,4755 C 18259,4755 18048,4688 17854,4554 C 17564,4353 17356,4030 17270,3644 C 17184,3257 17230,2853 17398,2507 C 17622,2046 18038,1761 18485,1761 X M 3120,16845 C 3341,16845 3552,16912 3746,17046 C 4036,17247 4242,17572 4328,17958 C 4414,18345 4370,18747 4202,19093 C 3978,19554 3562,19841 3115,19841 C 2893,19841 2681,19772 2487,19637 C 2197,19437 1991,19114 1905,18727 C 1819,18341 1863,17938 2031,17592 C 2255,17132 2673,16845 3120,16845 X M 18480,16845 C 18927,16845 19343,17132 19567,17592 C 19735,17938 19781,18341 19695,18727 C 19609,19114 19401,19437 19111,19637 C 18917,19772 18707,19839 18485,19839 C 18038,19839 17622,19554 17398,19093 C 17230,18747 17184,18345 17270,17958 C 17356,17572 17564,17247 17854,17046 C 18048,16912 18259,16845 18480,16845 X E">
+                <v:shape id="_x0000_s1029" style="position:absolute;left:4508551;top:1193798;width:736601;height:640028;" coordorigin="387,0" coordsize="20825,21600" path="M 3113,0 C 2649,0 2179,142 1748,440 C 444,1343 0,3336 756,4892 C 1262,5935 2178,6516 3120,6516 C 3346,6516 3573,6484 3797,6415 L 4823,8528 C 4345,9115 4049,9916 4049,10800 C 4049,11684 4345,12485 4823,13072 L 3797,15187 C 3573,15119 3346,15084 3120,15084 C 2178,15084 1262,15665 756,16708 C 0,18264 444,20259 1748,21162 C 2179,21460 2649,21600 3113,21600 C 4055,21600 4971,21018 5477,19976 C 6105,18683 5905,17090 5072,16070 L 6098,13956 C 6316,14023 6544,14058 6779,14058 C 8030,14058 9085,13052 9407,11681 L 12192,11681 C 12514,13052 13568,14058 14820,14058 C 15054,14058 15283,14023 15500,13956 L 16526,16070 C 15694,17090 15493,18683 16121,19976 C 16627,21018 17543,21600 18485,21600 C 18950,21600 19420,21460 19851,21162 C 21155,20259 21600,18264 20844,16708 C 20338,15665 19422,15083 18480,15084 C 18254,15084 18027,15119 17803,15187 L 16775,13072 C 17254,12485 17549,11684 17549,10800 C 17549,9916 17254,9115 16775,8528 L 17803,6415 C 18027,6484 18254,6516 18480,6516 C 19422,6516 20338,5935 20844,4892 C 21600,3336 21155,1343 19851,440 C 19420,142 18950,0 18485,0 C 17543,0 16627,582 16121,1624 C 15493,2917 15694,4510 16526,5530 L 15500,7644 C 15283,7577 15054,7542 14820,7542 C 13568,7542 12514,8548 12192,9919 L 9407,9919 C 9085,8548 8030,7542 6779,7542 C 6544,7542 6316,7577 6098,7644 L 5072,5530 C 5905,4510 6105,2917 5477,1624 C 4971,582 4055,0 3113,0 X M 3115,1761 C 3562,1761 3978,2046 4202,2507 C 4370,2853 4414,3257 4328,3644 C 4242,4030 4036,4353 3746,4554 C 3552,4688 3341,4755 3120,4755 C 2673,4755 2255,4470 2031,4010 C 1863,3664 1819,3259 1905,2873 C 1991,2486 2197,2163 2487,1963 C 2681,1828 2893,1761 3115,1761 X M 18485,1761 C 18707,1761 18917,1829 19111,1963 C 19401,2163 19609,2486 19695,2873 C 19781,3259 19735,3664 19567,4010 C 19343,4470 18927,4755 18480,4755 C 18259,4755 18048,4688 17854,4554 C 17564,4353 17356,4030 17270,3644 C 17184,3257 17230,2853 17398,2507 C 17622,2046 18038,1761 18485,1761 X M 3120,16845 C 3341,16845 3552,16912 3746,17046 C 4036,17247 4242,17572 4328,17958 C 4414,18345 4370,18747 4202,19093 C 3978,19554 3562,19841 3115,19841 C 2893,19841 2681,19772 2487,19637 C 2197,19437 1991,19114 1905,18727 C 1819,18341 1863,17938 2031,17592 C 2255,17132 2673,16845 3120,16845 X M 18480,16845 C 18927,16845 19343,17132 19567,17592 C 19735,17938 19781,18341 19695,18727 C 19609,19114 19401,19437 19111,19637 C 18917,19772 18707,19839 18485,19839 C 18038,19839 17622,19554 17398,19093 C 17230,18747 17184,18345 17270,17958 C 17356,17572 17564,17247 17854,17046 C 18048,16912 18259,16845 18480,16845 X E">
                   <v:fill color="#FFFFFF" opacity="100.0%" type="solid"/>
                   <v:stroke on="f" weight="1.0pt" dashstyle="solid" endcap="flat" miterlimit="400.0%" joinstyle="miter" linestyle="single" startarrow="none" startarrowwidth="medium" startarrowlength="medium" endarrow="none" endarrowwidth="medium" endarrowlength="medium"/>
                 </v:shape>
@@ -569,12 +569,12 @@
     </w:p>
     <w:p>
       <w:pPr>
-        <w:pStyle w:val="Titre A"/>
+        <w:pStyle w:val="Titre A A"/>
       </w:pPr>
     </w:p>
     <w:p>
       <w:pPr>
-        <w:pStyle w:val="Titre A"/>
+        <w:pStyle w:val="Titre A A"/>
         <w:sectPr>
           <w:headerReference w:type="default" r:id="rId6"/>
           <w:footerReference w:type="default" r:id="rId7"/>
@@ -586,8 +586,7 @@
     </w:p>
     <w:p>
       <w:pPr>
-        <w:pStyle w:val="Titre"/>
-        <w:bidi w:val="0"/>
+        <w:pStyle w:val="Titre A"/>
         <w:rPr>
           <w:rStyle w:val="Aucun"/>
         </w:rPr>
@@ -608,8 +607,9 @@
       </w:r>
       <w:r>
         <w:rPr>
-          <w:rStyle w:val="Aucun A"/>
-          <w:rtl w:val="0"/>
+          <w:rStyle w:val="Aucun"/>
+          <w:rtl w:val="0"/>
+          <w:lang w:val="fr-FR"/>
         </w:rPr>
         <w:t>.</w:t>
       </w:r>
@@ -1473,34 +1473,34 @@
     </w:p>
     <w:p>
       <w:pPr>
-        <w:pStyle w:val="Titre A"/>
+        <w:pStyle w:val="Titre A A"/>
+      </w:pPr>
+    </w:p>
+    <w:p>
+      <w:pPr>
+        <w:pStyle w:val="Titre A A"/>
+      </w:pPr>
+    </w:p>
+    <w:p>
+      <w:pPr>
+        <w:pStyle w:val="Titre A A"/>
+      </w:pPr>
+    </w:p>
+    <w:p>
+      <w:pPr>
+        <w:pStyle w:val="Titre A A"/>
+      </w:pPr>
+    </w:p>
+    <w:p>
+      <w:pPr>
+        <w:pStyle w:val="Titre A A"/>
       </w:pPr>
     </w:p>
     <w:p>
       <w:pPr>
         <w:pStyle w:val="Titre A"/>
-      </w:pPr>
-    </w:p>
-    <w:p>
-      <w:pPr>
-        <w:pStyle w:val="Titre A"/>
-      </w:pPr>
-    </w:p>
-    <w:p>
-      <w:pPr>
-        <w:pStyle w:val="Titre A"/>
-      </w:pPr>
-    </w:p>
-    <w:p>
-      <w:pPr>
-        <w:pStyle w:val="Titre A"/>
-      </w:pPr>
-    </w:p>
-    <w:p>
-      <w:pPr>
-        <w:pStyle w:val="Titre"/>
-        <w:rPr>
-          <w:rStyle w:val="Aucun A"/>
+        <w:rPr>
+          <w:rStyle w:val="Aucun"/>
           <w:rFonts w:ascii="Futura Bold" w:cs="Futura Bold" w:hAnsi="Futura Bold" w:eastAsia="Futura Bold"/>
           <w:b w:val="0"/>
           <w:bCs w:val="0"/>
@@ -1526,9 +1526,9 @@
     </w:p>
     <w:p>
       <w:pPr>
-        <w:pStyle w:val="Titre A"/>
-        <w:rPr>
-          <w:rStyle w:val="Aucun"/>
+        <w:pStyle w:val="Titre A A"/>
+        <w:rPr>
+          <w:rStyle w:val="Aucun A"/>
         </w:rPr>
       </w:pPr>
     </w:p>
@@ -1538,26 +1538,26 @@
       </w:pPr>
       <w:r>
         <w:rPr>
-          <w:rStyle w:val="Aucun"/>
+          <w:rStyle w:val="Aucun A"/>
         </w:rPr>
         <w:fldChar w:fldCharType="begin" w:fldLock="0"/>
       </w:r>
       <w:r>
         <w:rPr>
-          <w:rStyle w:val="Aucun"/>
-        </w:rPr>
-        <w:instrText xml:space="preserve"> TOC \t "Chapitre, 1,Titre 2, 2,Titre A, 3"</w:instrText>
-      </w:r>
-      <w:r>
-        <w:rPr>
-          <w:rStyle w:val="Aucun"/>
+          <w:rStyle w:val="Aucun A"/>
+        </w:rPr>
+        <w:instrText xml:space="preserve"> TOC \t "Chapitre, 1,Titre 2, 2,Titre A, 3,Titre A A, 4"</w:instrText>
+      </w:r>
+      <w:r>
+        <w:rPr>
+          <w:rStyle w:val="Aucun A"/>
         </w:rPr>
         <w:fldChar w:fldCharType="separate" w:fldLock="0"/>
       </w:r>
     </w:p>
     <w:p>
       <w:pPr>
-        <w:pStyle w:val="TOC 3"/>
+        <w:pStyle w:val="TOC 4"/>
       </w:pPr>
       <w:r>
         <w:rPr>
@@ -1593,7 +1593,7 @@
     </w:p>
     <w:p>
       <w:pPr>
-        <w:pStyle w:val="TOC 3"/>
+        <w:pStyle w:val="TOC 4"/>
       </w:pPr>
       <w:r>
         <w:rPr>
@@ -1629,7 +1629,7 @@
     </w:p>
     <w:p>
       <w:pPr>
-        <w:pStyle w:val="TOC 3"/>
+        <w:pStyle w:val="TOC 4"/>
       </w:pPr>
       <w:r>
         <w:rPr>
@@ -1737,7 +1737,7 @@
     </w:p>
     <w:p>
       <w:pPr>
-        <w:pStyle w:val="TOC 3"/>
+        <w:pStyle w:val="TOC 4"/>
       </w:pPr>
       <w:r>
         <w:rPr>
@@ -1773,7 +1773,7 @@
     </w:p>
     <w:p>
       <w:pPr>
-        <w:pStyle w:val="TOC 3"/>
+        <w:pStyle w:val="TOC 4"/>
       </w:pPr>
       <w:r>
         <w:rPr>
@@ -1953,7 +1953,7 @@
     </w:p>
     <w:p>
       <w:pPr>
-        <w:pStyle w:val="TOC 3"/>
+        <w:pStyle w:val="TOC 4"/>
       </w:pPr>
       <w:r>
         <w:rPr>
@@ -1989,7 +1989,7 @@
     </w:p>
     <w:p>
       <w:pPr>
-        <w:pStyle w:val="TOC 3"/>
+        <w:pStyle w:val="TOC 4"/>
       </w:pPr>
       <w:r>
         <w:rPr>
@@ -2025,7 +2025,7 @@
     </w:p>
     <w:p>
       <w:pPr>
-        <w:pStyle w:val="TOC 3"/>
+        <w:pStyle w:val="TOC 4"/>
       </w:pPr>
       <w:r>
         <w:rPr>
@@ -2061,7 +2061,7 @@
     </w:p>
     <w:p>
       <w:pPr>
-        <w:pStyle w:val="TOC 3"/>
+        <w:pStyle w:val="TOC 4"/>
       </w:pPr>
       <w:r>
         <w:rPr>
@@ -2104,7 +2104,7 @@
       </w:pPr>
       <w:r>
         <w:rPr>
-          <w:rStyle w:val="Aucun"/>
+          <w:rStyle w:val="Aucun A"/>
         </w:rPr>
         <w:fldChar w:fldCharType="end" w:fldLock="0"/>
       </w:r>
@@ -2203,7 +2203,7 @@
     </w:p>
     <w:p>
       <w:pPr>
-        <w:pStyle w:val="Titre A"/>
+        <w:pStyle w:val="Titre A A"/>
         <w:rPr>
           <w:rStyle w:val="Aucun"/>
         </w:rPr>
@@ -2618,7 +2618,7 @@
     </w:p>
     <w:p>
       <w:pPr>
-        <w:pStyle w:val="Titre A"/>
+        <w:pStyle w:val="Titre A A"/>
         <w:rPr>
           <w:rStyle w:val="Aucun"/>
         </w:rPr>
@@ -2634,10 +2634,10 @@
               <wp:anchor distT="152400" distB="152400" distL="152400" distR="152400" simplePos="0" relativeHeight="251660288" behindDoc="0" locked="0" layoutInCell="1" allowOverlap="1">
                 <wp:simplePos x="0" y="0"/>
                 <wp:positionH relativeFrom="page">
-                  <wp:posOffset>4714916</wp:posOffset>
+                  <wp:posOffset>4714929</wp:posOffset>
                 </wp:positionH>
                 <wp:positionV relativeFrom="page">
-                  <wp:posOffset>685797</wp:posOffset>
+                  <wp:posOffset>685796</wp:posOffset>
                 </wp:positionV>
                 <wp:extent cx="736601" cy="640026"/>
                 <wp:effectExtent l="0" t="0" r="0" b="0"/>
@@ -3830,7 +3830,7 @@
     </w:p>
     <w:p>
       <w:pPr>
-        <w:pStyle w:val="Titre A"/>
+        <w:pStyle w:val="Titre A A"/>
         <w:rPr>
           <w:rStyle w:val="Aucun"/>
         </w:rPr>
@@ -5321,7 +5321,7 @@
     </w:p>
     <w:p>
       <w:pPr>
-        <w:pStyle w:val="Titre A"/>
+        <w:pStyle w:val="Titre A A"/>
         <w:rPr>
           <w:rStyle w:val="Aucun"/>
         </w:rPr>
@@ -5409,7 +5409,7 @@
                 <wp:positionV relativeFrom="page">
                   <wp:posOffset>4361179</wp:posOffset>
                 </wp:positionV>
-                <wp:extent cx="7954016" cy="6494907"/>
+                <wp:extent cx="7954018" cy="6494909"/>
                 <wp:effectExtent l="0" t="0" r="0" b="0"/>
                 <wp:wrapTopAndBottom distT="152400" distB="152400"/>
                 <wp:docPr id="1073741837" name="officeArt object" descr="Grouper"/>
@@ -5421,9 +5421,9 @@
                       <wpg:grpSpPr>
                         <a:xfrm>
                           <a:off x="0" y="0"/>
-                          <a:ext cx="7954016" cy="6494907"/>
-                          <a:chOff x="-1" y="0"/>
-                          <a:chExt cx="7954015" cy="6494906"/>
+                          <a:ext cx="7954018" cy="6494909"/>
+                          <a:chOff x="-1" y="-1"/>
+                          <a:chExt cx="7954017" cy="6494908"/>
                         </a:xfrm>
                       </wpg:grpSpPr>
                       <pic:pic xmlns:pic="http://schemas.openxmlformats.org/drawingml/2006/picture">
@@ -5443,8 +5443,8 @@
                         </pic:blipFill>
                         <pic:spPr>
                           <a:xfrm>
-                            <a:off x="0" y="-1"/>
-                            <a:ext cx="7954014" cy="5505240"/>
+                            <a:off x="1" y="-2"/>
+                            <a:ext cx="7954015" cy="5505242"/>
                           </a:xfrm>
                           <a:prstGeom prst="rect">
                             <a:avLst/>
@@ -5467,10 +5467,10 @@
                         <wpg:cNvGrpSpPr/>
                         <wpg:grpSpPr>
                           <a:xfrm>
-                            <a:off x="-2" y="5581435"/>
-                            <a:ext cx="7954016" cy="307696"/>
+                            <a:off x="-2" y="5581434"/>
+                            <a:ext cx="7954018" cy="307699"/>
                             <a:chOff x="0" y="0"/>
-                            <a:chExt cx="7954015" cy="307695"/>
+                            <a:chExt cx="7954017" cy="307697"/>
                           </a:xfrm>
                         </wpg:grpSpPr>
                         <wps:wsp>
@@ -5479,7 +5479,7 @@
                           <wps:spPr>
                             <a:xfrm>
                               <a:off x="0" y="-1"/>
-                              <a:ext cx="7954015" cy="307696"/>
+                              <a:ext cx="7954017" cy="307698"/>
                             </a:xfrm>
                             <a:prstGeom prst="roundRect">
                               <a:avLst>
@@ -5505,7 +5505,7 @@
                           <wps:spPr>
                             <a:xfrm>
                               <a:off x="-1" y="-1"/>
-                              <a:ext cx="7954016" cy="307695"/>
+                              <a:ext cx="7954018" cy="307696"/>
                             </a:xfrm>
                             <a:prstGeom prst="rect">
                               <a:avLst/>
@@ -5545,9 +5545,9 @@
                         <wpg:grpSpPr>
                           <a:xfrm>
                             <a:off x="-2" y="5983296"/>
-                            <a:ext cx="7954016" cy="511610"/>
-                            <a:chOff x="0" y="0"/>
-                            <a:chExt cx="7954015" cy="511609"/>
+                            <a:ext cx="7954018" cy="511612"/>
+                            <a:chOff x="0" y="-1"/>
+                            <a:chExt cx="7954017" cy="511611"/>
                           </a:xfrm>
                         </wpg:grpSpPr>
                         <wps:wsp>
@@ -5555,8 +5555,8 @@
                           <wps:cNvSpPr/>
                           <wps:spPr>
                             <a:xfrm>
-                              <a:off x="0" y="-1"/>
-                              <a:ext cx="7954015" cy="511610"/>
+                              <a:off x="0" y="-2"/>
+                              <a:ext cx="7954017" cy="511613"/>
                             </a:xfrm>
                             <a:prstGeom prst="roundRect">
                               <a:avLst>
@@ -5581,8 +5581,8 @@
                           <wps:cNvSpPr txBox="1"/>
                           <wps:spPr>
                             <a:xfrm>
-                              <a:off x="-1" y="-1"/>
-                              <a:ext cx="7954016" cy="511609"/>
+                              <a:off x="-1" y="-2"/>
+                              <a:ext cx="7954018" cy="511612"/>
                             </a:xfrm>
                             <a:prstGeom prst="rect">
                               <a:avLst/>
@@ -5701,17 +5701,17 @@
           </mc:Choice>
           <mc:Fallback>
             <w:pict>
-              <v:group id="_x0000_s1031" style="visibility:visible;position:absolute;margin-left:70.8pt;margin-top:343.4pt;width:626.3pt;height:511.4pt;z-index:251662336;mso-position-horizontal:absolute;mso-position-horizontal-relative:page;mso-position-vertical:absolute;mso-position-vertical-relative:page;mso-wrap-distance-left:12.0pt;mso-wrap-distance-top:12.0pt;mso-wrap-distance-right:12.0pt;mso-wrap-distance-bottom:12.0pt;" coordorigin="-2,-1" coordsize="7954016,6494907">
+              <v:group id="_x0000_s1031" style="visibility:visible;position:absolute;margin-left:70.8pt;margin-top:343.4pt;width:626.3pt;height:511.4pt;z-index:251662336;mso-position-horizontal:absolute;mso-position-horizontal-relative:page;mso-position-vertical:absolute;mso-position-vertical-relative:page;mso-wrap-distance-left:12.0pt;mso-wrap-distance-top:12.0pt;mso-wrap-distance-right:12.0pt;mso-wrap-distance-bottom:12.0pt;" coordorigin="-2,-1" coordsize="7954018,6494908">
                 <w10:wrap type="topAndBottom" side="bothSides" anchorx="page" anchory="page"/>
-                <v:shape id="_x0000_s1032" type="#_x0000_t75" style="position:absolute;left:1;top:-1;width:7954012;height:5505240;">
+                <v:shape id="_x0000_s1032" type="#_x0000_t75" style="position:absolute;left:1;top:-1;width:7954014;height:5505241;">
                   <v:imagedata r:id="rId9" o:title="image2.png"/>
                 </v:shape>
-                <v:group id="_x0000_s1033" style="position:absolute;left:-2;top:5581436;width:7954015;height:307695;" coordorigin="-1,-1" coordsize="7954016,307695">
-                  <v:roundrect id="_x0000_s1034" style="position:absolute;left:0;top:0;width:7954014;height:307694;" adj="0">
+                <v:group id="_x0000_s1033" style="position:absolute;left:-2;top:5581435;width:7954018;height:307697;" coordorigin="-1,-1" coordsize="7954018,307697">
+                  <v:roundrect id="_x0000_s1034" style="position:absolute;left:0;top:-1;width:7954017;height:307697;" adj="0">
                     <v:fill color="#000000" opacity="0.0%" type="solid"/>
                     <v:stroke on="f" weight="1.0pt" dashstyle="solid" endcap="flat" miterlimit="400.0%" joinstyle="miter" linestyle="single" startarrow="none" startarrowwidth="medium" startarrowlength="medium" endarrow="none" endarrowwidth="medium" endarrowlength="medium"/>
                   </v:roundrect>
-                  <v:shape id="_x0000_s1035" type="#_x0000_t202" style="position:absolute;left:-1;top:-1;width:7954015;height:307695;">
+                  <v:shape id="_x0000_s1035" type="#_x0000_t202" style="position:absolute;left:-1;top:-1;width:7954017;height:307696;">
                     <v:fill on="f"/>
                     <v:stroke on="f" weight="1.0pt" dashstyle="solid" endcap="flat" miterlimit="400.0%" joinstyle="miter" linestyle="single" startarrow="none" startarrowwidth="medium" startarrowlength="medium" endarrow="none" endarrowwidth="medium" endarrowlength="medium"/>
                     <v:textbox>
@@ -5733,12 +5733,12 @@
                     </v:textbox>
                   </v:shape>
                 </v:group>
-                <v:group id="_x0000_s1036" style="position:absolute;left:-2;top:5983297;width:7954015;height:511609;" coordorigin="-1,-1" coordsize="7954016,511609">
-                  <v:roundrect id="_x0000_s1037" style="position:absolute;left:0;top:0;width:7954014;height:511608;" adj="0">
+                <v:group id="_x0000_s1036" style="position:absolute;left:-2;top:5983296;width:7954018;height:511611;" coordorigin="-1,-1" coordsize="7954018,511611">
+                  <v:roundrect id="_x0000_s1037" style="position:absolute;left:0;top:-1;width:7954017;height:511611;" adj="0">
                     <v:fill color="#000000" opacity="0.0%" type="solid"/>
                     <v:stroke on="f" weight="1.0pt" dashstyle="solid" endcap="flat" miterlimit="400.0%" joinstyle="miter" linestyle="single" startarrow="none" startarrowwidth="medium" startarrowlength="medium" endarrow="none" endarrowwidth="medium" endarrowlength="medium"/>
                   </v:roundrect>
-                  <v:shape id="_x0000_s1038" type="#_x0000_t202" style="position:absolute;left:-1;top:-1;width:7954015;height:511609;">
+                  <v:shape id="_x0000_s1038" type="#_x0000_t202" style="position:absolute;left:-1;top:-1;width:7954017;height:511610;">
                     <v:fill on="f"/>
                     <v:stroke on="f" weight="1.0pt" dashstyle="solid" endcap="flat" miterlimit="400.0%" joinstyle="miter" linestyle="single" startarrow="none" startarrowwidth="medium" startarrowlength="medium" endarrow="none" endarrowwidth="medium" endarrowlength="medium"/>
                     <v:textbox>
@@ -5864,15 +5864,7 @@
           <w:rtl w:val="0"/>
           <w:lang w:val="fr-FR"/>
         </w:rPr>
-        <w:t>thodologie</w:t>
-      </w:r>
-      <w:r>
-        <w:rPr>
-          <w:rStyle w:val="Aucun A"/>
-          <w:rtl w:val="0"/>
-          <w:lang w:val="fr-FR"/>
-        </w:rPr>
-        <w:t xml:space="preserve"> efficace constitue un pilier fondamental du succ</w:t>
+        <w:t>thodologie efficace constitue un pilier fondamental du succ</w:t>
       </w:r>
       <w:r>
         <w:rPr>
@@ -5936,31 +5928,7 @@
           <w:rtl w:val="0"/>
           <w:lang w:val="fr-FR"/>
         </w:rPr>
-        <w:t>cise</w:t>
-      </w:r>
-      <w:r>
-        <w:rPr>
-          <w:rStyle w:val="Aucun A"/>
-          <w:rtl w:val="0"/>
-          <w:lang w:val="fr-FR"/>
-        </w:rPr>
-        <w:t>, selon notre avis,</w:t>
-      </w:r>
-      <w:r>
-        <w:rPr>
-          <w:rStyle w:val="Aucun A"/>
-          <w:rtl w:val="0"/>
-          <w:lang w:val="fr-FR"/>
-        </w:rPr>
-        <w:t xml:space="preserve"> des indicateurs </w:t>
-      </w:r>
-      <w:r>
-        <w:rPr>
-          <w:rStyle w:val="Aucun A"/>
-          <w:rtl w:val="0"/>
-          <w:lang w:val="fr-FR"/>
-        </w:rPr>
-        <w:t xml:space="preserve">comme </w:t>
+        <w:t xml:space="preserve">cise, selon notre avis, des indicateurs comme </w:t>
       </w:r>
       <w:r>
         <w:rPr>
@@ -6088,15 +6056,7 @@
           <w:rtl w:val="0"/>
           <w:lang w:val="fr-FR"/>
         </w:rPr>
-        <w:t>é</w:t>
-      </w:r>
-      <w:r>
-        <w:rPr>
-          <w:rStyle w:val="Aucun"/>
-          <w:rtl w:val="0"/>
-          <w:lang w:val="fr-FR"/>
-        </w:rPr>
-        <w:t xml:space="preserve"> </w:t>
+        <w:t xml:space="preserve">é </w:t>
       </w:r>
       <w:r>
         <w:rPr>
@@ -6146,26 +6106,12 @@
       <w:r>
         <w:rPr>
           <w:rStyle w:val="Aucun A"/>
+          <w:rFonts w:cs="Arial Unicode MS" w:eastAsia="Arial Unicode MS"/>
+          <w:rtl w:val="0"/>
+          <w:lang w:val="fr-FR"/>
         </w:rPr>
         <w:tab/>
-      </w:r>
-      <w:r>
-        <w:rPr>
-          <w:rStyle w:val="Aucun A"/>
-          <w:rFonts w:cs="Arial Unicode MS" w:eastAsia="Arial Unicode MS"/>
-          <w:rtl w:val="0"/>
-          <w:lang w:val="fr-FR"/>
-        </w:rPr>
-        <w:t>L</w:t>
-      </w:r>
-      <w:r>
-        <w:rPr>
-          <w:rStyle w:val="Aucun A"/>
-          <w:rFonts w:cs="Arial Unicode MS" w:eastAsia="Arial Unicode MS"/>
-          <w:rtl w:val="0"/>
-          <w:lang w:val="fr-FR"/>
-        </w:rPr>
-        <w:t>a soci</w:t>
+        <w:t>La soci</w:t>
       </w:r>
       <w:r>
         <w:rPr>
@@ -6219,25 +6165,7 @@
           <w:rtl w:val="0"/>
           <w:lang w:val="fr-FR"/>
         </w:rPr>
-        <w:t>tant reconnue pour son expertise,</w:t>
-      </w:r>
-      <w:r>
-        <w:rPr>
-          <w:rStyle w:val="Aucun A"/>
-          <w:rFonts w:cs="Arial Unicode MS" w:eastAsia="Arial Unicode MS"/>
-          <w:rtl w:val="0"/>
-          <w:lang w:val="fr-FR"/>
-        </w:rPr>
-        <w:t xml:space="preserve"> et</w:t>
-      </w:r>
-      <w:r>
-        <w:rPr>
-          <w:rStyle w:val="Aucun A"/>
-          <w:rFonts w:cs="Arial Unicode MS" w:eastAsia="Arial Unicode MS"/>
-          <w:rtl w:val="0"/>
-          <w:lang w:val="fr-FR"/>
-        </w:rPr>
-        <w:t xml:space="preserve"> dans un contexte DevOps, o</w:t>
+        <w:t>tant reconnue pour son expertise, et dans un contexte DevOps, o</w:t>
       </w:r>
       <w:r>
         <w:rPr>
@@ -7423,7 +7351,7 @@
     </w:p>
     <w:p>
       <w:pPr>
-        <w:pStyle w:val="Titre A"/>
+        <w:pStyle w:val="Titre A A"/>
       </w:pPr>
       <w:bookmarkStart w:name="_Toc6" w:id="6"/>
       <w:r>
@@ -8408,24 +8336,129 @@
           <w:rtl w:val="0"/>
           <w:lang w:val="fr-FR"/>
         </w:rPr>
-        <w:t>instaurer les normes/conventions comm</w:t>
-      </w:r>
-      <w:r>
-        <w:rPr>
-          <w:rStyle w:val="Aucun A"/>
-        </w:rPr>
+        <w:t xml:space="preserve">instaurer les normes/conventions commune de travail. </w:t>
+      </w:r>
+    </w:p>
+    <w:p>
+      <w:pPr>
+        <w:pStyle w:val="Corps A"/>
+        <w:rPr>
+          <w:rStyle w:val="Aucun"/>
+        </w:rPr>
+      </w:pPr>
+      <w:r>
+        <w:rPr>
+          <w:rStyle w:val="Aucun A"/>
+          <w:rFonts w:cs="Arial Unicode MS" w:eastAsia="Arial Unicode MS"/>
+          <w:rtl w:val="0"/>
+          <w:lang w:val="fr-FR"/>
+        </w:rPr>
+        <w:tab/>
+        <w:t>Donc lors de l'adoption de la m</w:t>
+      </w:r>
+      <w:r>
+        <w:rPr>
+          <w:rStyle w:val="Aucun A"/>
+          <w:rFonts w:cs="Arial Unicode MS" w:eastAsia="Arial Unicode MS" w:hint="default"/>
+          <w:rtl w:val="0"/>
+          <w:lang w:val="fr-FR"/>
+        </w:rPr>
+        <w:t>é</w:t>
+      </w:r>
+      <w:r>
+        <w:rPr>
+          <w:rStyle w:val="Aucun A"/>
+          <w:rFonts w:cs="Arial Unicode MS" w:eastAsia="Arial Unicode MS"/>
+          <w:rtl w:val="0"/>
+          <w:lang w:val="fr-FR"/>
+        </w:rPr>
+        <w:t>thodologie DevOps, il est essentiel de d</w:t>
+      </w:r>
+      <w:r>
+        <w:rPr>
+          <w:rStyle w:val="Aucun A"/>
+          <w:rFonts w:cs="Arial Unicode MS" w:eastAsia="Arial Unicode MS" w:hint="default"/>
+          <w:rtl w:val="0"/>
+          <w:lang w:val="fr-FR"/>
+        </w:rPr>
+        <w:t>é</w:t>
+      </w:r>
+      <w:r>
+        <w:rPr>
+          <w:rStyle w:val="Aucun A"/>
+          <w:rFonts w:cs="Arial Unicode MS" w:eastAsia="Arial Unicode MS"/>
+          <w:rtl w:val="0"/>
+          <w:lang w:val="fr-FR"/>
+        </w:rPr>
+        <w:t>finir clairement les conventions de l'entreprise et de les documenter. Cela faciliterait le processus de CI/CD ainsi que l'int</w:t>
+      </w:r>
+      <w:r>
+        <w:rPr>
+          <w:rStyle w:val="Aucun A"/>
+          <w:rFonts w:cs="Arial Unicode MS" w:eastAsia="Arial Unicode MS" w:hint="default"/>
+          <w:rtl w:val="0"/>
+          <w:lang w:val="fr-FR"/>
+        </w:rPr>
+        <w:t>é</w:t>
+      </w:r>
+      <w:r>
+        <w:rPr>
+          <w:rStyle w:val="Aucun A"/>
+          <w:rFonts w:cs="Arial Unicode MS" w:eastAsia="Arial Unicode MS"/>
+          <w:rtl w:val="0"/>
+          <w:lang w:val="fr-FR"/>
+        </w:rPr>
+        <w:t>gration des nouveaux collaborateurs. Aussi il faudra amener la compr</w:t>
+      </w:r>
+      <w:r>
+        <w:rPr>
+          <w:rStyle w:val="Aucun A"/>
+          <w:rFonts w:cs="Arial Unicode MS" w:eastAsia="Arial Unicode MS" w:hint="default"/>
+          <w:rtl w:val="0"/>
+          <w:lang w:val="fr-FR"/>
+        </w:rPr>
+        <w:t>é</w:t>
+      </w:r>
+      <w:r>
+        <w:rPr>
+          <w:rStyle w:val="Aucun A"/>
+          <w:rFonts w:cs="Arial Unicode MS" w:eastAsia="Arial Unicode MS"/>
+          <w:rtl w:val="0"/>
+          <w:lang w:val="fr-FR"/>
+        </w:rPr>
+        <w:t xml:space="preserve">hension des </w:t>
+      </w:r>
+      <w:r>
+        <w:rPr>
+          <w:rStyle w:val="Aucun A"/>
+          <w:rFonts w:cs="Arial Unicode MS" w:eastAsia="Arial Unicode MS" w:hint="default"/>
+          <w:rtl w:val="0"/>
+          <w:lang w:val="fr-FR"/>
+        </w:rPr>
+        <w:t>é</w:t>
+      </w:r>
+      <w:r>
+        <w:rPr>
+          <w:rStyle w:val="Aucun A"/>
+          <w:rFonts w:cs="Arial Unicode MS" w:eastAsia="Arial Unicode MS"/>
+          <w:rtl w:val="0"/>
+          <w:lang w:val="fr-FR"/>
+        </w:rPr>
+        <w:t>qui</w:t>
+      </w:r>
+      <w:r>
         <mc:AlternateContent>
           <mc:Choice Requires="wpg">
             <w:drawing xmlns:a="http://schemas.openxmlformats.org/drawingml/2006/main">
               <wp:anchor distT="152400" distB="152400" distL="152400" distR="152400" simplePos="0" relativeHeight="251663360" behindDoc="0" locked="0" layoutInCell="1" allowOverlap="1">
                 <wp:simplePos x="0" y="0"/>
                 <wp:positionH relativeFrom="page">
-                  <wp:posOffset>887094</wp:posOffset>
+                  <wp:posOffset>899795</wp:posOffset>
                 </wp:positionH>
                 <wp:positionV relativeFrom="page">
-                  <wp:posOffset>6987485</wp:posOffset>
+                  <wp:posOffset>7165284</wp:posOffset>
                 </wp:positionV>
-                <wp:extent cx="5219706" cy="3812895"/>
+                <wp:extent cx="5219709" cy="3812896"/>
                 <wp:effectExtent l="0" t="0" r="0" b="0"/>
                 <wp:wrapThrough wrapText="bothSides" distL="152400" distR="152400">
                   <wp:wrapPolygon edited="1">
@@ -8445,9 +8478,9 @@
                       <wpg:grpSpPr>
                         <a:xfrm>
                           <a:off x="0" y="0"/>
-                          <a:ext cx="5219706" cy="3812895"/>
-                          <a:chOff x="-1" y="0"/>
-                          <a:chExt cx="5219705" cy="3812894"/>
+                          <a:ext cx="5219709" cy="3812896"/>
+                          <a:chOff x="-2" y="0"/>
+                          <a:chExt cx="5219708" cy="3812895"/>
                         </a:xfrm>
                       </wpg:grpSpPr>
                       <pic:pic xmlns:pic="http://schemas.openxmlformats.org/drawingml/2006/picture">
@@ -8467,8 +8500,8 @@
                         </pic:blipFill>
                         <pic:spPr>
                           <a:xfrm>
-                            <a:off x="12699" y="0"/>
-                            <a:ext cx="5194304" cy="3390902"/>
+                            <a:off x="12699" y="-1"/>
+                            <a:ext cx="5194306" cy="3390904"/>
                           </a:xfrm>
                           <a:prstGeom prst="rect">
                             <a:avLst/>
@@ -8491,10 +8524,10 @@
                         <wpg:cNvGrpSpPr/>
                         <wpg:grpSpPr>
                           <a:xfrm>
-                            <a:off x="-2" y="3505200"/>
-                            <a:ext cx="5219707" cy="307695"/>
-                            <a:chOff x="0" y="0"/>
-                            <a:chExt cx="5219705" cy="307694"/>
+                            <a:off x="-3" y="3505199"/>
+                            <a:ext cx="5219710" cy="307697"/>
+                            <a:chOff x="-1" y="0"/>
+                            <a:chExt cx="5219708" cy="307696"/>
                           </a:xfrm>
                         </wpg:grpSpPr>
                         <wps:wsp>
@@ -8502,8 +8535,8 @@
                           <wps:cNvSpPr/>
                           <wps:spPr>
                             <a:xfrm>
-                              <a:off x="-1" y="0"/>
-                              <a:ext cx="5219706" cy="307694"/>
+                              <a:off x="-2" y="0"/>
+                              <a:ext cx="5219710" cy="307696"/>
                             </a:xfrm>
                             <a:prstGeom prst="roundRect">
                               <a:avLst>
@@ -8528,8 +8561,8 @@
                           <wps:cNvSpPr txBox="1"/>
                           <wps:spPr>
                             <a:xfrm>
-                              <a:off x="-1" y="-1"/>
-                              <a:ext cx="5219706" cy="307694"/>
+                              <a:off x="-2" y="-1"/>
+                              <a:ext cx="5219710" cy="307695"/>
                             </a:xfrm>
                             <a:prstGeom prst="rect">
                               <a:avLst/>
@@ -8571,17 +8604,17 @@
           </mc:Choice>
           <mc:Fallback>
             <w:pict>
-              <v:group id="_x0000_s1039" style="visibility:visible;position:absolute;margin-left:69.8pt;margin-top:550.2pt;width:411.0pt;height:300.2pt;z-index:251663360;mso-position-horizontal:absolute;mso-position-horizontal-relative:page;mso-position-vertical:absolute;mso-position-vertical-relative:page;mso-wrap-distance-left:12.0pt;mso-wrap-distance-top:12.0pt;mso-wrap-distance-right:12.0pt;mso-wrap-distance-bottom:12.0pt;" coordorigin="-2,0" coordsize="5219706,3812894">
+              <v:group id="_x0000_s1039" style="visibility:visible;position:absolute;margin-left:70.8pt;margin-top:564.2pt;width:411.0pt;height:300.2pt;z-index:251663360;mso-position-horizontal:absolute;mso-position-horizontal-relative:page;mso-position-vertical:absolute;mso-position-vertical-relative:page;mso-wrap-distance-left:12.0pt;mso-wrap-distance-top:12.0pt;mso-wrap-distance-right:12.0pt;mso-wrap-distance-bottom:12.0pt;" coordorigin="-2,0" coordsize="5219709,3812896">
                 <w10:wrap type="through" side="bothSides" anchorx="page" anchory="page"/>
-                <v:shape id="_x0000_s1040" type="#_x0000_t75" style="position:absolute;left:12699;top:0;width:5194304;height:3390902;">
+                <v:shape id="_x0000_s1040" type="#_x0000_t75" style="position:absolute;left:12700;top:0;width:5194305;height:3390903;">
                   <v:imagedata r:id="rId10" o:title="image3.png"/>
                 </v:shape>
-                <v:group id="_x0000_s1041" style="position:absolute;left:-2;top:3505200;width:5219706;height:307694;" coordorigin="-1,-1" coordsize="5219706,307694">
-                  <v:roundrect id="_x0000_s1042" style="position:absolute;left:0;top:0;width:5219705;height:307693;" adj="0">
+                <v:group id="_x0000_s1041" style="position:absolute;left:-2;top:3505200;width:5219709;height:307696;" coordorigin="-1,-1" coordsize="5219709,307696">
+                  <v:roundrect id="_x0000_s1042" style="position:absolute;left:-1;top:0;width:5219709;height:307695;" adj="0">
                     <v:fill color="#000000" opacity="0.0%" type="solid"/>
                     <v:stroke on="f" weight="1.0pt" dashstyle="solid" endcap="flat" miterlimit="400.0%" joinstyle="miter" linestyle="single" startarrow="none" startarrowwidth="medium" startarrowlength="medium" endarrow="none" endarrowwidth="medium" endarrowlength="medium"/>
                   </v:roundrect>
-                  <v:shape id="_x0000_s1043" type="#_x0000_t202" style="position:absolute;left:-1;top:-1;width:5219705;height:307694;">
+                  <v:shape id="_x0000_s1043" type="#_x0000_t202" style="position:absolute;left:-1;top:-1;width:5219709;height:307695;">
                     <v:fill on="f"/>
                     <v:stroke on="f" weight="1.0pt" dashstyle="solid" endcap="flat" miterlimit="400.0%" joinstyle="miter" linestyle="single" startarrow="none" startarrowwidth="medium" startarrowlength="medium" endarrow="none" endarrowwidth="medium" endarrowlength="medium"/>
                     <v:textbox>
@@ -8615,115 +8648,7 @@
           <w:rtl w:val="0"/>
           <w:lang w:val="fr-FR"/>
         </w:rPr>
-        <w:t xml:space="preserve">une de travail. </w:t>
-      </w:r>
-    </w:p>
-    <w:p>
-      <w:pPr>
-        <w:pStyle w:val="Corps A"/>
-        <w:rPr>
-          <w:rStyle w:val="Aucun"/>
-        </w:rPr>
-      </w:pPr>
-      <w:r>
-        <w:rPr>
-          <w:rStyle w:val="Aucun A"/>
-          <w:rFonts w:cs="Arial Unicode MS" w:eastAsia="Arial Unicode MS"/>
-          <w:rtl w:val="0"/>
-          <w:lang w:val="fr-FR"/>
-        </w:rPr>
-        <w:tab/>
-        <w:t>Donc lors de l'adoption de la m</w:t>
-      </w:r>
-      <w:r>
-        <w:rPr>
-          <w:rStyle w:val="Aucun A"/>
-          <w:rFonts w:cs="Arial Unicode MS" w:eastAsia="Arial Unicode MS" w:hint="default"/>
-          <w:rtl w:val="0"/>
-          <w:lang w:val="fr-FR"/>
-        </w:rPr>
-        <w:t>é</w:t>
-      </w:r>
-      <w:r>
-        <w:rPr>
-          <w:rStyle w:val="Aucun A"/>
-          <w:rFonts w:cs="Arial Unicode MS" w:eastAsia="Arial Unicode MS"/>
-          <w:rtl w:val="0"/>
-          <w:lang w:val="fr-FR"/>
-        </w:rPr>
-        <w:t>thodologie DevOps, il est essentiel de d</w:t>
-      </w:r>
-      <w:r>
-        <w:rPr>
-          <w:rStyle w:val="Aucun A"/>
-          <w:rFonts w:cs="Arial Unicode MS" w:eastAsia="Arial Unicode MS" w:hint="default"/>
-          <w:rtl w:val="0"/>
-          <w:lang w:val="fr-FR"/>
-        </w:rPr>
-        <w:t>é</w:t>
-      </w:r>
-      <w:r>
-        <w:rPr>
-          <w:rStyle w:val="Aucun A"/>
-          <w:rFonts w:cs="Arial Unicode MS" w:eastAsia="Arial Unicode MS"/>
-          <w:rtl w:val="0"/>
-          <w:lang w:val="fr-FR"/>
-        </w:rPr>
-        <w:t>finir clairement les conventions de l'entreprise et de les documenter. Cela faciliterait le processus de CI/CD ainsi que l'int</w:t>
-      </w:r>
-      <w:r>
-        <w:rPr>
-          <w:rStyle w:val="Aucun A"/>
-          <w:rFonts w:cs="Arial Unicode MS" w:eastAsia="Arial Unicode MS" w:hint="default"/>
-          <w:rtl w:val="0"/>
-          <w:lang w:val="fr-FR"/>
-        </w:rPr>
-        <w:t>é</w:t>
-      </w:r>
-      <w:r>
-        <w:rPr>
-          <w:rStyle w:val="Aucun A"/>
-          <w:rFonts w:cs="Arial Unicode MS" w:eastAsia="Arial Unicode MS"/>
-          <w:rtl w:val="0"/>
-          <w:lang w:val="fr-FR"/>
-        </w:rPr>
-        <w:t>gration des nouveaux collaborateurs. Aussi il faudra amener la compr</w:t>
-      </w:r>
-      <w:r>
-        <w:rPr>
-          <w:rStyle w:val="Aucun A"/>
-          <w:rFonts w:cs="Arial Unicode MS" w:eastAsia="Arial Unicode MS" w:hint="default"/>
-          <w:rtl w:val="0"/>
-          <w:lang w:val="fr-FR"/>
-        </w:rPr>
-        <w:t>é</w:t>
-      </w:r>
-      <w:r>
-        <w:rPr>
-          <w:rStyle w:val="Aucun A"/>
-          <w:rFonts w:cs="Arial Unicode MS" w:eastAsia="Arial Unicode MS"/>
-          <w:rtl w:val="0"/>
-          <w:lang w:val="fr-FR"/>
-        </w:rPr>
-        <w:t xml:space="preserve">hension des </w:t>
-      </w:r>
-      <w:r>
-        <w:rPr>
-          <w:rStyle w:val="Aucun A"/>
-          <w:rFonts w:cs="Arial Unicode MS" w:eastAsia="Arial Unicode MS" w:hint="default"/>
-          <w:rtl w:val="0"/>
-          <w:lang w:val="fr-FR"/>
-        </w:rPr>
-        <w:t>é</w:t>
-      </w:r>
-      <w:r>
-        <w:rPr>
-          <w:rStyle w:val="Aucun A"/>
-          <w:rFonts w:cs="Arial Unicode MS" w:eastAsia="Arial Unicode MS"/>
-          <w:rtl w:val="0"/>
-          <w:lang w:val="fr-FR"/>
-        </w:rPr>
-        <w:t>quipes vers une vison de la m</w:t>
+        <w:t>pes vers une vison de la m</w:t>
       </w:r>
       <w:r>
         <w:rPr>
@@ -9425,7 +9350,6 @@
         <w:jc w:val="left"/>
         <w:rPr>
           <w:rtl w:val="0"/>
-          <w:lang w:val="fr-FR"/>
         </w:rPr>
       </w:pPr>
       <w:r>
@@ -9709,7 +9633,7 @@
                 <wp:positionV relativeFrom="page">
                   <wp:posOffset>3864355</wp:posOffset>
                 </wp:positionV>
-                <wp:extent cx="4730953" cy="3614631"/>
+                <wp:extent cx="4730956" cy="3614634"/>
                 <wp:effectExtent l="0" t="0" r="0" b="0"/>
                 <wp:wrapThrough wrapText="bothSides" distL="88900" distR="88900">
                   <wp:wrapPolygon edited="1">
@@ -9729,9 +9653,9 @@
                       <wpg:grpSpPr>
                         <a:xfrm>
                           <a:off x="0" y="0"/>
-                          <a:ext cx="4730953" cy="3614631"/>
-                          <a:chOff x="0" y="0"/>
-                          <a:chExt cx="4730952" cy="3614630"/>
+                          <a:ext cx="4730956" cy="3614634"/>
+                          <a:chOff x="0" y="-1"/>
+                          <a:chExt cx="4730955" cy="3614633"/>
                         </a:xfrm>
                       </wpg:grpSpPr>
                       <pic:pic xmlns:pic="http://schemas.openxmlformats.org/drawingml/2006/picture">
@@ -9751,8 +9675,8 @@
                         </pic:blipFill>
                         <pic:spPr>
                           <a:xfrm>
-                            <a:off x="-1" y="-1"/>
-                            <a:ext cx="4730953" cy="3205341"/>
+                            <a:off x="-1" y="-2"/>
+                            <a:ext cx="4730954" cy="3205343"/>
                           </a:xfrm>
                           <a:prstGeom prst="rect">
                             <a:avLst/>
@@ -9775,10 +9699,10 @@
                         <wpg:cNvGrpSpPr/>
                         <wpg:grpSpPr>
                           <a:xfrm>
-                            <a:off x="0" y="3306936"/>
-                            <a:ext cx="4730953" cy="307695"/>
-                            <a:chOff x="0" y="0"/>
-                            <a:chExt cx="4730952" cy="307694"/>
+                            <a:off x="0" y="3306935"/>
+                            <a:ext cx="4730955" cy="307697"/>
+                            <a:chOff x="0" y="-1"/>
+                            <a:chExt cx="4730954" cy="307696"/>
                           </a:xfrm>
                         </wpg:grpSpPr>
                         <wps:wsp>
@@ -9786,8 +9710,8 @@
                           <wps:cNvSpPr/>
                           <wps:spPr>
                             <a:xfrm>
-                              <a:off x="0" y="-1"/>
-                              <a:ext cx="4730953" cy="307695"/>
+                              <a:off x="0" y="-2"/>
+                              <a:ext cx="4730955" cy="307698"/>
                             </a:xfrm>
                             <a:prstGeom prst="roundRect">
                               <a:avLst>
@@ -9812,8 +9736,8 @@
                           <wps:cNvSpPr txBox="1"/>
                           <wps:spPr>
                             <a:xfrm>
-                              <a:off x="0" y="-1"/>
-                              <a:ext cx="4730953" cy="307694"/>
+                              <a:off x="-1" y="-2"/>
+                              <a:ext cx="4730956" cy="307696"/>
                             </a:xfrm>
                             <a:prstGeom prst="rect">
                               <a:avLst/>
@@ -9855,17 +9779,17 @@
           </mc:Choice>
           <mc:Fallback>
             <w:pict>
-              <v:group id="_x0000_s1044" style="visibility:visible;position:absolute;margin-left:324.6pt;margin-top:304.3pt;width:372.5pt;height:284.6pt;z-index:251664384;mso-position-horizontal:absolute;mso-position-horizontal-relative:page;mso-position-vertical:absolute;mso-position-vertical-relative:page;mso-wrap-distance-left:7.0pt;mso-wrap-distance-top:7.0pt;mso-wrap-distance-right:7.0pt;mso-wrap-distance-bottom:7.0pt;" coordorigin="0,0" coordsize="4730953,3614631">
+              <v:group id="_x0000_s1044" style="visibility:visible;position:absolute;margin-left:324.6pt;margin-top:304.3pt;width:372.5pt;height:284.6pt;z-index:251664384;mso-position-horizontal:absolute;mso-position-horizontal-relative:page;mso-position-vertical:absolute;mso-position-vertical-relative:page;mso-wrap-distance-left:7.0pt;mso-wrap-distance-top:7.0pt;mso-wrap-distance-right:7.0pt;mso-wrap-distance-bottom:7.0pt;" coordorigin="-1,-1" coordsize="4730956,3614633">
                 <w10:wrap type="through" side="bothSides" anchorx="page" anchory="page"/>
-                <v:shape id="_x0000_s1045" type="#_x0000_t75" style="position:absolute;left:0;top:0;width:4730952;height:3205340;">
+                <v:shape id="_x0000_s1045" type="#_x0000_t75" style="position:absolute;left:-1;top:-1;width:4730954;height:3205342;">
                   <v:imagedata r:id="rId11" o:title="image4.png"/>
                 </v:shape>
-                <v:group id="_x0000_s1046" style="position:absolute;left:0;top:3306937;width:4730953;height:307694;" coordorigin="0,-1" coordsize="4730953,307694">
-                  <v:roundrect id="_x0000_s1047" style="position:absolute;left:0;top:0;width:4730953;height:307693;" adj="0">
+                <v:group id="_x0000_s1046" style="position:absolute;left:0;top:3306936;width:4730955;height:307696;" coordorigin="0,-1" coordsize="4730955,307696">
+                  <v:roundrect id="_x0000_s1047" style="position:absolute;left:0;top:-1;width:4730955;height:307696;" adj="0">
                     <v:fill color="#000000" opacity="0.0%" type="solid"/>
                     <v:stroke on="f" weight="1.0pt" dashstyle="solid" endcap="flat" miterlimit="400.0%" joinstyle="miter" linestyle="single" startarrow="none" startarrowwidth="medium" startarrowlength="medium" endarrow="none" endarrowwidth="medium" endarrowlength="medium"/>
                   </v:roundrect>
-                  <v:shape id="_x0000_s1048" type="#_x0000_t202" style="position:absolute;left:0;top:-1;width:4730952;height:307694;">
+                  <v:shape id="_x0000_s1048" type="#_x0000_t202" style="position:absolute;left:0;top:-1;width:4730954;height:307695;">
                     <v:fill on="f"/>
                     <v:stroke on="f" weight="1.0pt" dashstyle="solid" endcap="flat" miterlimit="400.0%" joinstyle="miter" linestyle="single" startarrow="none" startarrowwidth="medium" startarrowlength="medium" endarrow="none" endarrowwidth="medium" endarrowlength="medium"/>
                     <v:textbox>
@@ -9907,7 +9831,7 @@
                 <wp:positionV relativeFrom="page">
                   <wp:posOffset>2673439</wp:posOffset>
                 </wp:positionV>
-                <wp:extent cx="2400303" cy="663295"/>
+                <wp:extent cx="2400307" cy="663298"/>
                 <wp:effectExtent l="0" t="0" r="0" b="0"/>
                 <wp:wrapThrough wrapText="bothSides" distL="152400" distR="152400">
                   <wp:wrapPolygon edited="1">
@@ -9927,9 +9851,9 @@
                       <wpg:grpSpPr>
                         <a:xfrm>
                           <a:off x="0" y="0"/>
-                          <a:ext cx="2400303" cy="663295"/>
-                          <a:chOff x="0" y="-1"/>
-                          <a:chExt cx="2400302" cy="663294"/>
+                          <a:ext cx="2400307" cy="663298"/>
+                          <a:chOff x="-2" y="-1"/>
+                          <a:chExt cx="2400306" cy="663298"/>
                         </a:xfrm>
                       </wpg:grpSpPr>
                       <pic:pic xmlns:pic="http://schemas.openxmlformats.org/drawingml/2006/picture">
@@ -9949,8 +9873,8 @@
                         </pic:blipFill>
                         <pic:spPr>
                           <a:xfrm>
-                            <a:off x="0" y="-2"/>
-                            <a:ext cx="2400301" cy="254004"/>
+                            <a:off x="-1" y="-2"/>
+                            <a:ext cx="2400303" cy="254006"/>
                           </a:xfrm>
                           <a:prstGeom prst="rect">
                             <a:avLst/>
@@ -9967,10 +9891,10 @@
                         <wpg:cNvGrpSpPr/>
                         <wpg:grpSpPr>
                           <a:xfrm>
-                            <a:off x="-1" y="355600"/>
-                            <a:ext cx="2400304" cy="307694"/>
-                            <a:chOff x="0" y="-1"/>
-                            <a:chExt cx="2400302" cy="307693"/>
+                            <a:off x="-3" y="355600"/>
+                            <a:ext cx="2400308" cy="307697"/>
+                            <a:chOff x="-1" y="-1"/>
+                            <a:chExt cx="2400306" cy="307696"/>
                           </a:xfrm>
                         </wpg:grpSpPr>
                         <wps:wsp>
@@ -9978,8 +9902,8 @@
                           <wps:cNvSpPr/>
                           <wps:spPr>
                             <a:xfrm>
-                              <a:off x="0" y="-1"/>
-                              <a:ext cx="2400303" cy="307694"/>
+                              <a:off x="-1" y="-1"/>
+                              <a:ext cx="2400307" cy="307697"/>
                             </a:xfrm>
                             <a:prstGeom prst="roundRect">
                               <a:avLst>
@@ -10004,8 +9928,8 @@
                           <wps:cNvSpPr txBox="1"/>
                           <wps:spPr>
                             <a:xfrm>
-                              <a:off x="-1" y="-2"/>
-                              <a:ext cx="2400304" cy="307695"/>
+                              <a:off x="-2" y="-2"/>
+                              <a:ext cx="2400308" cy="307697"/>
                             </a:xfrm>
                             <a:prstGeom prst="rect">
                               <a:avLst/>
@@ -10047,17 +9971,17 @@
           </mc:Choice>
           <mc:Fallback>
             <w:pict>
-              <v:group id="_x0000_s1049" style="visibility:visible;position:absolute;margin-left:90.0pt;margin-top:210.5pt;width:189.0pt;height:52.2pt;z-index:251665408;mso-position-horizontal:absolute;mso-position-horizontal-relative:page;mso-position-vertical:absolute;mso-position-vertical-relative:page;mso-wrap-distance-left:12.0pt;mso-wrap-distance-top:12.0pt;mso-wrap-distance-right:12.0pt;mso-wrap-distance-bottom:12.0pt;" coordorigin="0,-1" coordsize="2400303,663295">
+              <v:group id="_x0000_s1049" style="visibility:visible;position:absolute;margin-left:90.0pt;margin-top:210.5pt;width:189.0pt;height:52.2pt;z-index:251665408;mso-position-horizontal:absolute;mso-position-horizontal-relative:page;mso-position-vertical:absolute;mso-position-vertical-relative:page;mso-wrap-distance-left:12.0pt;mso-wrap-distance-top:12.0pt;mso-wrap-distance-right:12.0pt;mso-wrap-distance-bottom:12.0pt;" coordorigin="-2,-1" coordsize="2400307,663298">
                 <w10:wrap type="through" side="bothSides" anchorx="page" anchory="page"/>
-                <v:shape id="_x0000_s1050" type="#_x0000_t75" style="position:absolute;left:0;top:-1;width:2400301;height:254003;">
+                <v:shape id="_x0000_s1050" type="#_x0000_t75" style="position:absolute;left:0;top:-1;width:2400302;height:254004;">
                   <v:imagedata r:id="rId12" o:title="image5.png"/>
                 </v:shape>
-                <v:group id="_x0000_s1051" style="position:absolute;left:0;top:355600;width:2400303;height:307694;" coordorigin="0,-1" coordsize="2400303,307694">
-                  <v:roundrect id="_x0000_s1052" style="position:absolute;left:0;top:0;width:2400303;height:307693;" adj="0">
+                <v:group id="_x0000_s1051" style="position:absolute;left:-2;top:355601;width:2400307;height:307696;" coordorigin="-1,-1" coordsize="2400307,307696">
+                  <v:roundrect id="_x0000_s1052" style="position:absolute;left:0;top:0;width:2400306;height:307695;" adj="0">
                     <v:fill color="#000000" opacity="0.0%" type="solid"/>
                     <v:stroke on="f" weight="1.0pt" dashstyle="solid" endcap="flat" miterlimit="400.0%" joinstyle="miter" linestyle="single" startarrow="none" startarrowwidth="medium" startarrowlength="medium" endarrow="none" endarrowwidth="medium" endarrowlength="medium"/>
                   </v:roundrect>
-                  <v:shape id="_x0000_s1053" type="#_x0000_t202" style="position:absolute;left:0;top:-1;width:2400302;height:307693;">
+                  <v:shape id="_x0000_s1053" type="#_x0000_t202" style="position:absolute;left:-1;top:-1;width:2400307;height:307696;">
                     <v:fill on="f"/>
                     <v:stroke on="f" weight="1.0pt" dashstyle="solid" endcap="flat" miterlimit="400.0%" joinstyle="miter" linestyle="single" startarrow="none" startarrowwidth="medium" startarrowlength="medium" endarrow="none" endarrowwidth="medium" endarrowlength="medium"/>
                     <v:textbox>
@@ -10099,7 +10023,7 @@
                 <wp:positionV relativeFrom="page">
                   <wp:posOffset>7297678</wp:posOffset>
                 </wp:positionV>
-                <wp:extent cx="3566746" cy="4578937"/>
+                <wp:extent cx="3566749" cy="4578939"/>
                 <wp:effectExtent l="0" t="0" r="0" b="0"/>
                 <wp:wrapThrough wrapText="bothSides" distL="152400" distR="152400">
                   <wp:wrapPolygon edited="1">
@@ -10119,9 +10043,9 @@
                       <wpg:grpSpPr>
                         <a:xfrm>
                           <a:off x="0" y="0"/>
-                          <a:ext cx="3566746" cy="4578937"/>
-                          <a:chOff x="-2" y="0"/>
-                          <a:chExt cx="3566745" cy="4578935"/>
+                          <a:ext cx="3566749" cy="4578939"/>
+                          <a:chOff x="-1" y="0"/>
+                          <a:chExt cx="3566748" cy="4578938"/>
                         </a:xfrm>
                       </wpg:grpSpPr>
                       <pic:pic xmlns:pic="http://schemas.openxmlformats.org/drawingml/2006/picture">
@@ -10141,8 +10065,8 @@
                         </pic:blipFill>
                         <pic:spPr>
                           <a:xfrm>
-                            <a:off x="-1" y="-1"/>
-                            <a:ext cx="3566745" cy="2977764"/>
+                            <a:off x="1" y="-1"/>
+                            <a:ext cx="3566746" cy="2977766"/>
                           </a:xfrm>
                           <a:prstGeom prst="rect">
                             <a:avLst/>
@@ -10165,10 +10089,10 @@
                         <wpg:cNvGrpSpPr/>
                         <wpg:grpSpPr>
                           <a:xfrm>
-                            <a:off x="-3" y="3053958"/>
-                            <a:ext cx="3566746" cy="307696"/>
+                            <a:off x="-2" y="3053958"/>
+                            <a:ext cx="3566749" cy="307698"/>
                             <a:chOff x="-1" y="0"/>
-                            <a:chExt cx="3566745" cy="307695"/>
+                            <a:chExt cx="3566748" cy="307697"/>
                           </a:xfrm>
                         </wpg:grpSpPr>
                         <wps:wsp>
@@ -10176,8 +10100,8 @@
                           <wps:cNvSpPr/>
                           <wps:spPr>
                             <a:xfrm>
-                              <a:off x="0" y="0"/>
-                              <a:ext cx="3566745" cy="307695"/>
+                              <a:off x="1" y="0"/>
+                              <a:ext cx="3566747" cy="307697"/>
                             </a:xfrm>
                             <a:prstGeom prst="roundRect">
                               <a:avLst>
@@ -10203,7 +10127,7 @@
                           <wps:spPr>
                             <a:xfrm>
                               <a:off x="-2" y="-1"/>
-                              <a:ext cx="3566747" cy="307695"/>
+                              <a:ext cx="3566750" cy="307696"/>
                             </a:xfrm>
                             <a:prstGeom prst="rect">
                               <a:avLst/>
@@ -10242,10 +10166,10 @@
                         <wpg:cNvGrpSpPr/>
                         <wpg:grpSpPr>
                           <a:xfrm>
-                            <a:off x="-3" y="3455820"/>
-                            <a:ext cx="3566746" cy="1123115"/>
+                            <a:off x="-2" y="3455820"/>
+                            <a:ext cx="3566749" cy="1123118"/>
                             <a:chOff x="-1" y="-1"/>
-                            <a:chExt cx="3566745" cy="1123114"/>
+                            <a:chExt cx="3566748" cy="1123117"/>
                           </a:xfrm>
                         </wpg:grpSpPr>
                         <wps:wsp>
@@ -10253,8 +10177,8 @@
                           <wps:cNvSpPr/>
                           <wps:spPr>
                             <a:xfrm>
-                              <a:off x="0" y="0"/>
-                              <a:ext cx="3566745" cy="1123114"/>
+                              <a:off x="1" y="1"/>
+                              <a:ext cx="3566747" cy="1123116"/>
                             </a:xfrm>
                             <a:prstGeom prst="roundRect">
                               <a:avLst>
@@ -10280,7 +10204,7 @@
                           <wps:spPr>
                             <a:xfrm>
                               <a:off x="-2" y="-2"/>
-                              <a:ext cx="3566747" cy="1123115"/>
+                              <a:ext cx="3566750" cy="1123118"/>
                             </a:xfrm>
                             <a:prstGeom prst="rect">
                               <a:avLst/>
@@ -10450,17 +10374,17 @@
           </mc:Choice>
           <mc:Fallback>
             <w:pict>
-              <v:group id="_x0000_s1054" style="visibility:visible;position:absolute;margin-left:70.8pt;margin-top:574.6pt;width:280.8pt;height:360.5pt;z-index:251667456;mso-position-horizontal:absolute;mso-position-horizontal-relative:page;mso-position-vertical:absolute;mso-position-vertical-relative:page;mso-wrap-distance-left:12.0pt;mso-wrap-distance-top:12.0pt;mso-wrap-distance-right:12.0pt;mso-wrap-distance-bottom:12.0pt;" coordorigin="-2,-1" coordsize="3566745,4578936">
+              <v:group id="_x0000_s1054" style="visibility:visible;position:absolute;margin-left:70.8pt;margin-top:574.6pt;width:280.8pt;height:360.5pt;z-index:251667456;mso-position-horizontal:absolute;mso-position-horizontal-relative:page;mso-position-vertical:absolute;mso-position-vertical-relative:page;mso-wrap-distance-left:12.0pt;mso-wrap-distance-top:12.0pt;mso-wrap-distance-right:12.0pt;mso-wrap-distance-bottom:12.0pt;" coordorigin="-2,-1" coordsize="3566748,4578939">
                 <w10:wrap type="through" side="bothSides" anchorx="page" anchory="page"/>
-                <v:shape id="_x0000_s1055" type="#_x0000_t75" style="position:absolute;left:0;top:-1;width:3566743;height:2977764;">
+                <v:shape id="_x0000_s1055" type="#_x0000_t75" style="position:absolute;left:1;top:-1;width:3566745;height:2977765;">
                   <v:imagedata r:id="rId13" o:title="image6.png"/>
                 </v:shape>
-                <v:group id="_x0000_s1056" style="position:absolute;left:-2;top:3053959;width:3566745;height:307695;" coordorigin="-1,-1" coordsize="3566745,307695">
-                  <v:roundrect id="_x0000_s1057" style="position:absolute;left:0;top:0;width:3566744;height:307694;" adj="0">
+                <v:group id="_x0000_s1056" style="position:absolute;left:-2;top:3053958;width:3566748;height:307697;" coordorigin="-1,-1" coordsize="3566748,307697">
+                  <v:roundrect id="_x0000_s1057" style="position:absolute;left:1;top:0;width:3566746;height:307696;" adj="0">
                     <v:fill color="#000000" opacity="0.0%" type="solid"/>
                     <v:stroke on="f" weight="1.0pt" dashstyle="solid" endcap="flat" miterlimit="400.0%" joinstyle="miter" linestyle="single" startarrow="none" startarrowwidth="medium" startarrowlength="medium" endarrow="none" endarrowwidth="medium" endarrowlength="medium"/>
                   </v:roundrect>
-                  <v:shape id="_x0000_s1058" type="#_x0000_t202" style="position:absolute;left:-1;top:-1;width:3566745;height:307695;">
+                  <v:shape id="_x0000_s1058" type="#_x0000_t202" style="position:absolute;left:-1;top:-1;width:3566748;height:307696;">
                     <v:fill on="f"/>
                     <v:stroke on="f" weight="1.0pt" dashstyle="solid" endcap="flat" miterlimit="400.0%" joinstyle="miter" linestyle="single" startarrow="none" startarrowwidth="medium" startarrowlength="medium" endarrow="none" endarrowwidth="medium" endarrowlength="medium"/>
                     <v:textbox>
@@ -10482,12 +10406,12 @@
                     </v:textbox>
                   </v:shape>
                 </v:group>
-                <v:group id="_x0000_s1059" style="position:absolute;left:-2;top:3455821;width:3566745;height:1123114;" coordorigin="-1,-1" coordsize="3566745,1123114">
-                  <v:roundrect id="_x0000_s1060" style="position:absolute;left:0;top:0;width:3566744;height:1123113;" adj="0">
+                <v:group id="_x0000_s1059" style="position:absolute;left:-2;top:3455820;width:3566748;height:1123117;" coordorigin="-1,-1" coordsize="3566748,1123117">
+                  <v:roundrect id="_x0000_s1060" style="position:absolute;left:1;top:1;width:3566746;height:1123115;" adj="0">
                     <v:fill color="#000000" opacity="0.0%" type="solid"/>
                     <v:stroke on="f" weight="1.0pt" dashstyle="solid" endcap="flat" miterlimit="400.0%" joinstyle="miter" linestyle="single" startarrow="none" startarrowwidth="medium" startarrowlength="medium" endarrow="none" endarrowwidth="medium" endarrowlength="medium"/>
                   </v:roundrect>
-                  <v:shape id="_x0000_s1061" type="#_x0000_t202" style="position:absolute;left:-1;top:-1;width:3566745;height:1123114;">
+                  <v:shape id="_x0000_s1061" type="#_x0000_t202" style="position:absolute;left:-1;top:-1;width:3566748;height:1123116;">
                     <v:fill on="f"/>
                     <v:stroke on="f" weight="1.0pt" dashstyle="solid" endcap="flat" miterlimit="400.0%" joinstyle="miter" linestyle="single" startarrow="none" startarrowwidth="medium" startarrowlength="medium" endarrow="none" endarrowwidth="medium" endarrowlength="medium"/>
                     <v:textbox>
@@ -10657,7 +10581,7 @@
                 <wp:positionV relativeFrom="page">
                   <wp:posOffset>7903638</wp:posOffset>
                 </wp:positionV>
-                <wp:extent cx="4347371" cy="3761122"/>
+                <wp:extent cx="4347374" cy="3761126"/>
                 <wp:effectExtent l="0" t="0" r="0" b="0"/>
                 <wp:wrapThrough wrapText="bothSides" distL="152400" distR="152400">
                   <wp:wrapPolygon edited="1">
@@ -10677,9 +10601,9 @@
                       <wpg:grpSpPr>
                         <a:xfrm>
                           <a:off x="0" y="0"/>
-                          <a:ext cx="4347371" cy="3761122"/>
-                          <a:chOff x="-1" y="0"/>
-                          <a:chExt cx="4347370" cy="3761122"/>
+                          <a:ext cx="4347374" cy="3761126"/>
+                          <a:chOff x="-2" y="-1"/>
+                          <a:chExt cx="4347373" cy="3761125"/>
                         </a:xfrm>
                       </wpg:grpSpPr>
                       <pic:pic xmlns:pic="http://schemas.openxmlformats.org/drawingml/2006/picture">
@@ -10699,8 +10623,8 @@
                         </pic:blipFill>
                         <pic:spPr>
                           <a:xfrm>
-                            <a:off x="-1" y="-1"/>
-                            <a:ext cx="4347369" cy="2771457"/>
+                            <a:off x="-1" y="-2"/>
+                            <a:ext cx="4347372" cy="2771458"/>
                           </a:xfrm>
                           <a:prstGeom prst="rect">
                             <a:avLst/>
@@ -10723,10 +10647,10 @@
                         <wpg:cNvGrpSpPr/>
                         <wpg:grpSpPr>
                           <a:xfrm>
-                            <a:off x="-2" y="2847652"/>
-                            <a:ext cx="4347371" cy="307695"/>
-                            <a:chOff x="0" y="0"/>
-                            <a:chExt cx="4347370" cy="307694"/>
+                            <a:off x="-3" y="2847651"/>
+                            <a:ext cx="4347375" cy="307697"/>
+                            <a:chOff x="-1" y="-1"/>
+                            <a:chExt cx="4347373" cy="307696"/>
                           </a:xfrm>
                         </wpg:grpSpPr>
                         <wps:wsp>
@@ -10735,7 +10659,7 @@
                           <wps:spPr>
                             <a:xfrm>
                               <a:off x="-1" y="0"/>
-                              <a:ext cx="4347371" cy="307694"/>
+                              <a:ext cx="4347374" cy="307696"/>
                             </a:xfrm>
                             <a:prstGeom prst="roundRect">
                               <a:avLst>
@@ -10760,8 +10684,8 @@
                           <wps:cNvSpPr txBox="1"/>
                           <wps:spPr>
                             <a:xfrm>
-                              <a:off x="-1" y="-1"/>
-                              <a:ext cx="4347370" cy="307694"/>
+                              <a:off x="-2" y="-2"/>
+                              <a:ext cx="4347374" cy="307697"/>
                             </a:xfrm>
                             <a:prstGeom prst="rect">
                               <a:avLst/>
@@ -10800,10 +10724,10 @@
                         <wpg:cNvGrpSpPr/>
                         <wpg:grpSpPr>
                           <a:xfrm>
-                            <a:off x="-2" y="3249513"/>
-                            <a:ext cx="4347371" cy="511610"/>
-                            <a:chOff x="0" y="-1"/>
-                            <a:chExt cx="4347370" cy="511608"/>
+                            <a:off x="-3" y="3249512"/>
+                            <a:ext cx="4347375" cy="511613"/>
+                            <a:chOff x="-1" y="0"/>
+                            <a:chExt cx="4347373" cy="511611"/>
                           </a:xfrm>
                         </wpg:grpSpPr>
                         <wps:wsp>
@@ -10811,8 +10735,8 @@
                           <wps:cNvSpPr/>
                           <wps:spPr>
                             <a:xfrm>
-                              <a:off x="-1" y="-1"/>
-                              <a:ext cx="4347371" cy="511609"/>
+                              <a:off x="-1" y="0"/>
+                              <a:ext cx="4347374" cy="511611"/>
                             </a:xfrm>
                             <a:prstGeom prst="roundRect">
                               <a:avLst>
@@ -10837,8 +10761,8 @@
                           <wps:cNvSpPr txBox="1"/>
                           <wps:spPr>
                             <a:xfrm>
-                              <a:off x="-1" y="-2"/>
-                              <a:ext cx="4347370" cy="511609"/>
+                              <a:off x="-2" y="-1"/>
+                              <a:ext cx="4347374" cy="511611"/>
                             </a:xfrm>
                             <a:prstGeom prst="rect">
                               <a:avLst/>
@@ -10912,17 +10836,17 @@
           </mc:Choice>
           <mc:Fallback>
             <w:pict>
-              <v:group id="_x0000_s1062" style="visibility:visible;position:absolute;margin-left:363.3pt;margin-top:622.3pt;width:342.3pt;height:296.2pt;z-index:251668480;mso-position-horizontal:absolute;mso-position-horizontal-relative:page;mso-position-vertical:absolute;mso-position-vertical-relative:page;mso-wrap-distance-left:12.0pt;mso-wrap-distance-top:12.0pt;mso-wrap-distance-right:12.0pt;mso-wrap-distance-bottom:12.0pt;" coordorigin="-2,0" coordsize="4347371,3761122">
+              <v:group id="_x0000_s1062" style="visibility:visible;position:absolute;margin-left:363.3pt;margin-top:622.3pt;width:342.3pt;height:296.2pt;z-index:251668480;mso-position-horizontal:absolute;mso-position-horizontal-relative:page;mso-position-vertical:absolute;mso-position-vertical-relative:page;mso-wrap-distance-left:12.0pt;mso-wrap-distance-top:12.0pt;mso-wrap-distance-right:12.0pt;mso-wrap-distance-bottom:12.0pt;" coordorigin="-2,-1" coordsize="4347373,3761125">
                 <w10:wrap type="through" side="bothSides" anchorx="page" anchory="page"/>
-                <v:shape id="_x0000_s1063" type="#_x0000_t75" style="position:absolute;left:0;top:0;width:4347368;height:2771456;">
+                <v:shape id="_x0000_s1063" type="#_x0000_t75" style="position:absolute;left:0;top:-1;width:4347370;height:2771457;">
                   <v:imagedata r:id="rId14" o:title="image7.png"/>
                 </v:shape>
-                <v:group id="_x0000_s1064" style="position:absolute;left:-2;top:2847653;width:4347371;height:307694;" coordorigin="-1,-1" coordsize="4347371,307694">
-                  <v:roundrect id="_x0000_s1065" style="position:absolute;left:0;top:0;width:4347370;height:307693;" adj="0">
+                <v:group id="_x0000_s1064" style="position:absolute;left:-2;top:2847651;width:4347373;height:307696;" coordorigin="-1,-1" coordsize="4347373,307696">
+                  <v:roundrect id="_x0000_s1065" style="position:absolute;left:-1;top:0;width:4347373;height:307695;" adj="0">
                     <v:fill color="#000000" opacity="0.0%" type="solid"/>
                     <v:stroke on="f" weight="1.0pt" dashstyle="solid" endcap="flat" miterlimit="400.0%" joinstyle="miter" linestyle="single" startarrow="none" startarrowwidth="medium" startarrowlength="medium" endarrow="none" endarrowwidth="medium" endarrowlength="medium"/>
                   </v:roundrect>
-                  <v:shape id="_x0000_s1066" type="#_x0000_t202" style="position:absolute;left:-1;top:-1;width:4347370;height:307694;">
+                  <v:shape id="_x0000_s1066" type="#_x0000_t202" style="position:absolute;left:-1;top:-1;width:4347372;height:307695;">
                     <v:fill on="f"/>
                     <v:stroke on="f" weight="1.0pt" dashstyle="solid" endcap="flat" miterlimit="400.0%" joinstyle="miter" linestyle="single" startarrow="none" startarrowwidth="medium" startarrowlength="medium" endarrow="none" endarrowwidth="medium" endarrowlength="medium"/>
                     <v:textbox>
@@ -10944,12 +10868,12 @@
                     </v:textbox>
                   </v:shape>
                 </v:group>
-                <v:group id="_x0000_s1067" style="position:absolute;left:-2;top:3249514;width:4347371;height:511608;" coordorigin="-1,-1" coordsize="4347371,511608">
-                  <v:roundrect id="_x0000_s1068" style="position:absolute;left:0;top:0;width:4347370;height:511607;" adj="0">
+                <v:group id="_x0000_s1067" style="position:absolute;left:-2;top:3249512;width:4347373;height:511612;" coordorigin="-1,-1" coordsize="4347373,511612">
+                  <v:roundrect id="_x0000_s1068" style="position:absolute;left:-1;top:0;width:4347373;height:511611;" adj="0">
                     <v:fill color="#000000" opacity="0.0%" type="solid"/>
                     <v:stroke on="f" weight="1.0pt" dashstyle="solid" endcap="flat" miterlimit="400.0%" joinstyle="miter" linestyle="single" startarrow="none" startarrowwidth="medium" startarrowlength="medium" endarrow="none" endarrowwidth="medium" endarrowlength="medium"/>
                   </v:roundrect>
-                  <v:shape id="_x0000_s1069" type="#_x0000_t202" style="position:absolute;left:-1;top:-1;width:4347370;height:511608;">
+                  <v:shape id="_x0000_s1069" type="#_x0000_t202" style="position:absolute;left:-1;top:-1;width:4347372;height:511610;">
                     <v:fill on="f"/>
                     <v:stroke on="f" weight="1.0pt" dashstyle="solid" endcap="flat" miterlimit="400.0%" joinstyle="miter" linestyle="single" startarrow="none" startarrowwidth="medium" startarrowlength="medium" endarrow="none" endarrowwidth="medium" endarrowlength="medium"/>
                     <v:textbox>
@@ -12260,7 +12184,7 @@
       </w:r>
       <w:r>
         <w:rPr>
-          <w:rStyle w:val="Aucun"/>
+          <w:rStyle w:val="Aucun A"/>
           <w:rFonts w:cs="Arial Unicode MS" w:eastAsia="Arial Unicode MS" w:hint="default"/>
           <w:rtl w:val="0"/>
           <w:lang w:val="fr-FR"/>
@@ -13961,24 +13885,161 @@
           <w:rtl w:val="0"/>
           <w:lang w:val="fr-FR"/>
         </w:rPr>
-        <w:t>gration dans la branche princ</w:t>
-      </w:r>
-      <w:r>
-        <w:rPr>
-          <w:rStyle w:val="Aucun A"/>
-        </w:rPr>
+        <w:t>gration dans la branche principale du projet :</w:t>
+      </w:r>
+    </w:p>
+    <w:p>
+      <w:pPr>
+        <w:pStyle w:val="Corps A"/>
+        <w:numPr>
+          <w:ilvl w:val="1"/>
+          <w:numId w:val="8"/>
+        </w:numPr>
+        <w:bidi w:val="0"/>
+        <w:ind w:right="0"/>
+        <w:jc w:val="both"/>
+        <w:rPr>
+          <w:rtl w:val="0"/>
+          <w:lang w:val="fr-FR"/>
+        </w:rPr>
+      </w:pPr>
+      <w:r>
+        <w:rPr>
+          <w:rStyle w:val="Aucun"/>
+          <w:rFonts w:ascii="Futura Bold" w:hAnsi="Futura Bold"/>
+          <w:u w:val="single"/>
+          <w:rtl w:val="0"/>
+          <w:lang w:val="fr-FR"/>
+        </w:rPr>
+        <w:t xml:space="preserve">Analyse de code statique, </w:t>
+      </w:r>
+      <w:r>
+        <w:rPr>
+          <w:rStyle w:val="Aucun"/>
+          <w:rFonts w:ascii="Futura Bold" w:hAnsi="Futura Bold"/>
+          <w:u w:val="single"/>
+          <w:rtl w:val="0"/>
+          <w:lang w:val="en-US"/>
+        </w:rPr>
+        <w:t>linting :</w:t>
+      </w:r>
+      <w:r>
+        <w:rPr>
+          <w:rStyle w:val="Aucun A"/>
+          <w:rtl w:val="0"/>
+          <w:lang w:val="fr-FR"/>
+        </w:rPr>
+        <w:t xml:space="preserve"> Cette </w:t>
+      </w:r>
+      <w:r>
+        <w:rPr>
+          <w:rStyle w:val="Aucun A"/>
+          <w:rtl w:val="0"/>
+          <w:lang w:val="fr-FR"/>
+        </w:rPr>
+        <w:t>é</w:t>
+      </w:r>
+      <w:r>
+        <w:rPr>
+          <w:rStyle w:val="Aucun A"/>
+          <w:rtl w:val="0"/>
+          <w:lang w:val="fr-FR"/>
+        </w:rPr>
+        <w:t xml:space="preserve">tape consiste </w:t>
+      </w:r>
+      <w:r>
+        <w:rPr>
+          <w:rStyle w:val="Aucun A"/>
+          <w:rtl w:val="0"/>
+          <w:lang w:val="fr-FR"/>
+        </w:rPr>
+        <w:t xml:space="preserve">à </w:t>
+      </w:r>
+      <w:r>
+        <w:rPr>
+          <w:rStyle w:val="Aucun A"/>
+          <w:rtl w:val="0"/>
+          <w:lang w:val="fr-FR"/>
+        </w:rPr>
+        <w:t>utiliser des outils de linting pour d</w:t>
+      </w:r>
+      <w:r>
+        <w:rPr>
+          <w:rStyle w:val="Aucun A"/>
+          <w:rtl w:val="0"/>
+          <w:lang w:val="fr-FR"/>
+        </w:rPr>
+        <w:t>é</w:t>
+      </w:r>
+      <w:r>
+        <w:rPr>
+          <w:rStyle w:val="Aucun A"/>
+          <w:rtl w:val="0"/>
+          <w:lang w:val="fr-FR"/>
+        </w:rPr>
+        <w:t>tecter les erreurs de syntaxe, les violations de conventions de codage et les probl</w:t>
+      </w:r>
+      <w:r>
+        <w:rPr>
+          <w:rStyle w:val="Aucun"/>
+          <w:rtl w:val="0"/>
+          <w:lang w:val="it-IT"/>
+        </w:rPr>
+        <w:t>è</w:t>
+      </w:r>
+      <w:r>
+        <w:rPr>
+          <w:rStyle w:val="Aucun A"/>
+          <w:rtl w:val="0"/>
+          <w:lang w:val="fr-FR"/>
+        </w:rPr>
+        <w:t xml:space="preserve">mes de style. </w:t>
+      </w:r>
+      <w:r>
+        <w:rPr>
+          <w:rStyle w:val="Aucun A"/>
+          <w:rtl w:val="0"/>
+          <w:lang w:val="fr-FR"/>
+        </w:rPr>
+        <w:t xml:space="preserve">À </w:t>
+      </w:r>
+      <w:r>
+        <w:rPr>
+          <w:rStyle w:val="Aucun A"/>
+          <w:rtl w:val="0"/>
+          <w:lang w:val="fr-FR"/>
+        </w:rPr>
+        <w:t xml:space="preserve">cette </w:t>
+      </w:r>
+      <w:r>
+        <w:rPr>
+          <w:rStyle w:val="Aucun A"/>
+          <w:rtl w:val="0"/>
+          <w:lang w:val="fr-FR"/>
+        </w:rPr>
+        <w:t>é</w:t>
+      </w:r>
+      <w:r>
+        <w:rPr>
+          <w:rStyle w:val="Aucun A"/>
+          <w:rtl w:val="0"/>
+          <w:lang w:val="fr-FR"/>
+        </w:rPr>
+        <w:t>tape, nous recommandons l'u</w:t>
+      </w:r>
+      <w:r>
         <mc:AlternateContent>
           <mc:Choice Requires="wpg">
             <w:drawing xmlns:a="http://schemas.openxmlformats.org/drawingml/2006/main">
               <wp:anchor distT="152400" distB="152400" distL="152400" distR="152400" simplePos="0" relativeHeight="251661312" behindDoc="0" locked="0" layoutInCell="1" allowOverlap="1">
                 <wp:simplePos x="0" y="0"/>
                 <wp:positionH relativeFrom="page">
-                  <wp:posOffset>689658</wp:posOffset>
+                  <wp:posOffset>689656</wp:posOffset>
                 </wp:positionH>
                 <wp:positionV relativeFrom="page">
-                  <wp:posOffset>6654540</wp:posOffset>
+                  <wp:posOffset>6654538</wp:posOffset>
                 </wp:positionV>
-                <wp:extent cx="3962406" cy="5450472"/>
+                <wp:extent cx="3962408" cy="5450476"/>
                 <wp:effectExtent l="0" t="0" r="0" b="0"/>
                 <wp:wrapThrough wrapText="bothSides" distL="152400" distR="152400">
                   <wp:wrapPolygon edited="1">
@@ -13998,9 +14059,9 @@
                       <wpg:grpSpPr>
                         <a:xfrm>
                           <a:off x="0" y="0"/>
-                          <a:ext cx="3962406" cy="5450472"/>
+                          <a:ext cx="3962408" cy="5450476"/>
                           <a:chOff x="-1" y="-1"/>
-                          <a:chExt cx="3962405" cy="5450472"/>
+                          <a:chExt cx="3962407" cy="5450475"/>
                         </a:xfrm>
                       </wpg:grpSpPr>
                       <pic:pic xmlns:pic="http://schemas.openxmlformats.org/drawingml/2006/picture">
@@ -14020,8 +14081,8 @@
                         </pic:blipFill>
                         <pic:spPr>
                           <a:xfrm>
-                            <a:off x="-1" y="-2"/>
-                            <a:ext cx="3962404" cy="3644906"/>
+                            <a:off x="0" y="-2"/>
+                            <a:ext cx="3962405" cy="3644908"/>
                           </a:xfrm>
                           <a:prstGeom prst="rect">
                             <a:avLst/>
@@ -14044,10 +14105,10 @@
                         <wpg:cNvGrpSpPr/>
                         <wpg:grpSpPr>
                           <a:xfrm>
-                            <a:off x="-2" y="3721099"/>
-                            <a:ext cx="3962406" cy="307697"/>
-                            <a:chOff x="0" y="-1"/>
-                            <a:chExt cx="3962405" cy="307696"/>
+                            <a:off x="-2" y="3721098"/>
+                            <a:ext cx="3962408" cy="307700"/>
+                            <a:chOff x="0" y="0"/>
+                            <a:chExt cx="3962407" cy="307698"/>
                           </a:xfrm>
                         </wpg:grpSpPr>
                         <wps:wsp>
@@ -14055,8 +14116,8 @@
                           <wps:cNvSpPr/>
                           <wps:spPr>
                             <a:xfrm>
-                              <a:off x="-1" y="-2"/>
-                              <a:ext cx="3962406" cy="307698"/>
+                              <a:off x="-1" y="-1"/>
+                              <a:ext cx="3962408" cy="307700"/>
                             </a:xfrm>
                             <a:prstGeom prst="roundRect">
                               <a:avLst>
@@ -14081,8 +14142,8 @@
                           <wps:cNvSpPr txBox="1"/>
                           <wps:spPr>
                             <a:xfrm>
-                              <a:off x="-1" y="-1"/>
-                              <a:ext cx="3962406" cy="307695"/>
+                              <a:off x="-1" y="0"/>
+                              <a:ext cx="3962408" cy="307697"/>
                             </a:xfrm>
                             <a:prstGeom prst="rect">
                               <a:avLst/>
@@ -14106,7 +14167,15 @@
                                     <w:rtl w:val="0"/>
                                     <w:lang w:val="fr-FR"/>
                                   </w:rPr>
-                                  <w:t>Fig. 6</w:t>
+                                  <w:t xml:space="preserve">Fig. </w:t>
+                                </w:r>
+                                <w:r>
+                                  <w:rPr>
+                                    <w:rStyle w:val="Aucun"/>
+                                    <w:rtl w:val="0"/>
+                                    <w:lang w:val="fr-FR"/>
+                                  </w:rPr>
+                                  <w:t>7</w:t>
                                 </w:r>
                               </w:p>
                             </w:txbxContent>
@@ -14121,10 +14190,10 @@
                         <wpg:cNvGrpSpPr/>
                         <wpg:grpSpPr>
                           <a:xfrm>
-                            <a:off x="-2" y="4122960"/>
-                            <a:ext cx="3962406" cy="1327512"/>
+                            <a:off x="-2" y="4122959"/>
+                            <a:ext cx="3962408" cy="1327516"/>
                             <a:chOff x="0" y="-1"/>
-                            <a:chExt cx="3962405" cy="1327510"/>
+                            <a:chExt cx="3962407" cy="1327514"/>
                           </a:xfrm>
                         </wpg:grpSpPr>
                         <wps:wsp>
@@ -14133,7 +14202,7 @@
                           <wps:spPr>
                             <a:xfrm>
                               <a:off x="-1" y="-2"/>
-                              <a:ext cx="3962406" cy="1327512"/>
+                              <a:ext cx="3962408" cy="1327516"/>
                             </a:xfrm>
                             <a:prstGeom prst="roundRect">
                               <a:avLst>
@@ -14158,8 +14227,8 @@
                           <wps:cNvSpPr txBox="1"/>
                           <wps:spPr>
                             <a:xfrm>
-                              <a:off x="-1" y="-2"/>
-                              <a:ext cx="3962406" cy="1327510"/>
+                              <a:off x="-1" y="-1"/>
+                              <a:ext cx="3962408" cy="1327512"/>
                             </a:xfrm>
                             <a:prstGeom prst="rect">
                               <a:avLst/>
@@ -14347,17 +14416,17 @@
           </mc:Choice>
           <mc:Fallback>
             <w:pict>
-              <v:group id="_x0000_s1070" style="visibility:visible;position:absolute;margin-left:54.3pt;margin-top:524.0pt;width:312.0pt;height:429.2pt;z-index:251661312;mso-position-horizontal:absolute;mso-position-horizontal-relative:page;mso-position-vertical:absolute;mso-position-vertical-relative:page;mso-wrap-distance-left:12.0pt;mso-wrap-distance-top:12.0pt;mso-wrap-distance-right:12.0pt;mso-wrap-distance-bottom:12.0pt;" coordorigin="-2,-1" coordsize="3962406,5450472">
+              <v:group id="_x0000_s1070" style="visibility:visible;position:absolute;margin-left:54.3pt;margin-top:524.0pt;width:312.0pt;height:429.2pt;z-index:251661312;mso-position-horizontal:absolute;mso-position-horizontal-relative:page;mso-position-vertical:absolute;mso-position-vertical-relative:page;mso-wrap-distance-left:12.0pt;mso-wrap-distance-top:12.0pt;mso-wrap-distance-right:12.0pt;mso-wrap-distance-bottom:12.0pt;" coordorigin="-2,-1" coordsize="3962408,5450475">
                 <w10:wrap type="through" side="bothSides" anchorx="page" anchory="page"/>
-                <v:shape id="_x0000_s1071" type="#_x0000_t75" style="position:absolute;left:-1;top:-1;width:3962404;height:3644905;">
+                <v:shape id="_x0000_s1071" type="#_x0000_t75" style="position:absolute;left:0;top:-1;width:3962405;height:3644906;">
                   <v:imagedata r:id="rId15" o:title="image8.png"/>
                 </v:shape>
-                <v:group id="_x0000_s1072" style="position:absolute;left:-2;top:3721100;width:3962406;height:307696;" coordorigin="-1,-1" coordsize="3962406,307696">
-                  <v:roundrect id="_x0000_s1073" style="position:absolute;left:0;top:-1;width:3962405;height:307696;" adj="0">
+                <v:group id="_x0000_s1072" style="position:absolute;left:-2;top:3721099;width:3962408;height:307699;" coordorigin="-1,-1" coordsize="3962408,307699">
+                  <v:roundrect id="_x0000_s1073" style="position:absolute;left:-1;top:-1;width:3962408;height:307699;" adj="0">
                     <v:fill color="#000000" opacity="0.0%" type="solid"/>
                     <v:stroke on="f" weight="1.0pt" dashstyle="solid" endcap="flat" miterlimit="400.0%" joinstyle="miter" linestyle="single" startarrow="none" startarrowwidth="medium" startarrowlength="medium" endarrow="none" endarrowwidth="medium" endarrowlength="medium"/>
                   </v:roundrect>
-                  <v:shape id="_x0000_s1074" type="#_x0000_t202" style="position:absolute;left:-1;top:-1;width:3962405;height:307695;">
+                  <v:shape id="_x0000_s1074" type="#_x0000_t202" style="position:absolute;left:-1;top:0;width:3962407;height:307696;">
                     <v:fill on="f"/>
                     <v:stroke on="f" weight="1.0pt" dashstyle="solid" endcap="flat" miterlimit="400.0%" joinstyle="miter" linestyle="single" startarrow="none" startarrowwidth="medium" startarrowlength="medium" endarrow="none" endarrowwidth="medium" endarrowlength="medium"/>
                     <v:textbox>
@@ -14372,19 +14441,27 @@
                               <w:rtl w:val="0"/>
                               <w:lang w:val="fr-FR"/>
                             </w:rPr>
-                            <w:t>Fig. 6</w:t>
+                            <w:t xml:space="preserve">Fig. </w:t>
+                          </w:r>
+                          <w:r>
+                            <w:rPr>
+                              <w:rStyle w:val="Aucun"/>
+                              <w:rtl w:val="0"/>
+                              <w:lang w:val="fr-FR"/>
+                            </w:rPr>
+                            <w:t>7</w:t>
                           </w:r>
                         </w:p>
                       </w:txbxContent>
                     </v:textbox>
                   </v:shape>
                 </v:group>
-                <v:group id="_x0000_s1075" style="position:absolute;left:-2;top:4122961;width:3962406;height:1327510;" coordorigin="-1,-1" coordsize="3962406,1327510">
-                  <v:roundrect id="_x0000_s1076" style="position:absolute;left:0;top:-1;width:3962405;height:1327510;" adj="0">
+                <v:group id="_x0000_s1075" style="position:absolute;left:-2;top:4122960;width:3962408;height:1327514;" coordorigin="-1,-1" coordsize="3962408,1327514">
+                  <v:roundrect id="_x0000_s1076" style="position:absolute;left:-1;top:-1;width:3962408;height:1327514;" adj="0">
                     <v:fill color="#000000" opacity="0.0%" type="solid"/>
                     <v:stroke on="f" weight="1.0pt" dashstyle="solid" endcap="flat" miterlimit="400.0%" joinstyle="miter" linestyle="single" startarrow="none" startarrowwidth="medium" startarrowlength="medium" endarrow="none" endarrowwidth="medium" endarrowlength="medium"/>
                   </v:roundrect>
-                  <v:shape id="_x0000_s1077" type="#_x0000_t202" style="position:absolute;left:-1;top:-1;width:3962405;height:1327509;">
+                  <v:shape id="_x0000_s1077" type="#_x0000_t202" style="position:absolute;left:-1;top:-1;width:3962407;height:1327512;">
                     <v:fill on="f"/>
                     <v:stroke on="f" weight="1.0pt" dashstyle="solid" endcap="flat" miterlimit="400.0%" joinstyle="miter" linestyle="single" startarrow="none" startarrowwidth="medium" startarrowlength="medium" endarrow="none" endarrowwidth="medium" endarrowlength="medium"/>
                     <v:textbox>
@@ -14560,324 +14637,183 @@
       <w:r>
         <w:rPr>
           <w:rStyle w:val="Aucun A"/>
-          <w:rFonts w:cs="Arial Unicode MS" w:eastAsia="Arial Unicode MS"/>
-          <w:rtl w:val="0"/>
-          <w:lang w:val="fr-FR"/>
-        </w:rPr>
-        <w:t>ipale du projet :</w:t>
+          <w:rtl w:val="0"/>
+          <w:lang w:val="fr-FR"/>
+        </w:rPr>
+        <w:t xml:space="preserve">tilisation d'ESLint et de Prettier, </w:t>
+      </w:r>
+      <w:r>
+        <w:rPr>
+          <w:rStyle w:val="Aucun A"/>
+          <w:rtl w:val="0"/>
+          <w:lang w:val="fr-FR"/>
+        </w:rPr>
+        <w:t>é</w:t>
+      </w:r>
+      <w:r>
+        <w:rPr>
+          <w:rStyle w:val="Aucun A"/>
+          <w:rtl w:val="0"/>
+          <w:lang w:val="fr-FR"/>
+        </w:rPr>
+        <w:t>tant donn</w:t>
+      </w:r>
+      <w:r>
+        <w:rPr>
+          <w:rStyle w:val="Aucun A"/>
+          <w:rtl w:val="0"/>
+          <w:lang w:val="fr-FR"/>
+        </w:rPr>
+        <w:t xml:space="preserve">é </w:t>
+      </w:r>
+      <w:r>
+        <w:rPr>
+          <w:rStyle w:val="Aucun A"/>
+          <w:rtl w:val="0"/>
+          <w:lang w:val="fr-FR"/>
+        </w:rPr>
+        <w:t xml:space="preserve">que TSlint n'est plus pris en charge par "Palantir" (source : </w:t>
+      </w:r>
+      <w:r>
+        <w:rPr>
+          <w:rStyle w:val="Hyperlink.1"/>
+        </w:rPr>
+        <w:fldChar w:fldCharType="begin" w:fldLock="0"/>
+      </w:r>
+      <w:r>
+        <w:rPr>
+          <w:rStyle w:val="Hyperlink.1"/>
+        </w:rPr>
+        <w:instrText xml:space="preserve"> HYPERLINK "https://www.infoq.com/fr/news/2019/02/tslint-deprecated-eslint/"</w:instrText>
+      </w:r>
+      <w:r>
+        <w:rPr>
+          <w:rStyle w:val="Hyperlink.1"/>
+        </w:rPr>
+        <w:fldChar w:fldCharType="separate" w:fldLock="0"/>
+      </w:r>
+      <w:r>
+        <w:rPr>
+          <w:rStyle w:val="Hyperlink.1"/>
+          <w:rtl w:val="0"/>
+          <w:lang w:val="en-US"/>
+        </w:rPr>
+        <w:t>https://www.infoq.com/fr/news/2019/02/tslint-deprecated-eslint/</w:t>
+      </w:r>
+      <w:r>
+        <w:rPr/>
+        <w:fldChar w:fldCharType="end" w:fldLock="0"/>
+      </w:r>
+      <w:r>
+        <w:rPr>
+          <w:rStyle w:val="Aucun A"/>
+          <w:rtl w:val="0"/>
+          <w:lang w:val="fr-FR"/>
+        </w:rPr>
+        <w:t>). Ainsi, la solution alternative directe est ESLint, tandis que Prettier repr</w:t>
+      </w:r>
+      <w:r>
+        <w:rPr>
+          <w:rStyle w:val="Aucun A"/>
+          <w:rtl w:val="0"/>
+          <w:lang w:val="fr-FR"/>
+        </w:rPr>
+        <w:t>é</w:t>
+      </w:r>
+      <w:r>
+        <w:rPr>
+          <w:rStyle w:val="Aucun A"/>
+          <w:rtl w:val="0"/>
+          <w:lang w:val="fr-FR"/>
+        </w:rPr>
+        <w:t>sente un outil compl</w:t>
+      </w:r>
+      <w:r>
+        <w:rPr>
+          <w:rStyle w:val="Aucun A"/>
+          <w:rtl w:val="0"/>
+          <w:lang w:val="fr-FR"/>
+        </w:rPr>
+        <w:t>é</w:t>
+      </w:r>
+      <w:r>
+        <w:rPr>
+          <w:rStyle w:val="Aucun A"/>
+          <w:rtl w:val="0"/>
+          <w:lang w:val="fr-FR"/>
+        </w:rPr>
+        <w:t>mentaire. Toutefois, il est essentiel que l'</w:t>
+      </w:r>
+      <w:r>
+        <w:rPr>
+          <w:rStyle w:val="Aucun A"/>
+          <w:rtl w:val="0"/>
+          <w:lang w:val="fr-FR"/>
+        </w:rPr>
+        <w:t>é</w:t>
+      </w:r>
+      <w:r>
+        <w:rPr>
+          <w:rStyle w:val="Aucun A"/>
+          <w:rtl w:val="0"/>
+          <w:lang w:val="fr-FR"/>
+        </w:rPr>
+        <w:t>quipe d</w:t>
+      </w:r>
+      <w:r>
+        <w:rPr>
+          <w:rStyle w:val="Aucun A"/>
+          <w:rtl w:val="0"/>
+          <w:lang w:val="fr-FR"/>
+        </w:rPr>
+        <w:t>é</w:t>
+      </w:r>
+      <w:r>
+        <w:rPr>
+          <w:rStyle w:val="Aucun A"/>
+          <w:rtl w:val="0"/>
+          <w:lang w:val="fr-FR"/>
+        </w:rPr>
+        <w:t>finisse les r</w:t>
+      </w:r>
+      <w:r>
+        <w:rPr>
+          <w:rStyle w:val="Aucun"/>
+          <w:rtl w:val="0"/>
+          <w:lang w:val="it-IT"/>
+        </w:rPr>
+        <w:t>è</w:t>
+      </w:r>
+      <w:r>
+        <w:rPr>
+          <w:rStyle w:val="Aucun A"/>
+          <w:rtl w:val="0"/>
+          <w:lang w:val="fr-FR"/>
+        </w:rPr>
+        <w:t>gles d'utilisation pour ces deux outils.</w:t>
+        <w:tab/>
+        <w:tab/>
       </w:r>
     </w:p>
     <w:p>
       <w:pPr>
         <w:pStyle w:val="Corps A"/>
-        <w:numPr>
-          <w:ilvl w:val="1"/>
-          <w:numId w:val="8"/>
-        </w:numPr>
-        <w:bidi w:val="0"/>
-        <w:ind w:right="0"/>
-        <w:jc w:val="both"/>
-        <w:rPr>
-          <w:rtl w:val="0"/>
-          <w:lang w:val="fr-FR"/>
+        <w:jc w:val="center"/>
+        <w:rPr>
+          <w:rStyle w:val="Aucun"/>
+          <w:u w:val="single"/>
         </w:rPr>
       </w:pPr>
       <w:r>
         <w:rPr>
-          <w:rStyle w:val="Aucun"/>
-          <w:rFonts w:ascii="Futura Bold" w:hAnsi="Futura Bold"/>
-          <w:u w:val="single"/>
-          <w:rtl w:val="0"/>
-          <w:lang w:val="fr-FR"/>
-        </w:rPr>
-        <w:t xml:space="preserve">Analyse de code statique, </w:t>
-      </w:r>
-      <w:r>
-        <w:rPr>
-          <w:rStyle w:val="Aucun"/>
-          <w:rFonts w:ascii="Futura Bold" w:hAnsi="Futura Bold"/>
-          <w:u w:val="single"/>
-          <w:rtl w:val="0"/>
-          <w:lang w:val="en-US"/>
-        </w:rPr>
-        <w:t>linting :</w:t>
-      </w:r>
-      <w:r>
-        <w:rPr>
-          <w:rStyle w:val="Aucun A"/>
-          <w:rtl w:val="0"/>
-          <w:lang w:val="fr-FR"/>
-        </w:rPr>
-        <w:t xml:space="preserve"> Cette </w:t>
-      </w:r>
-      <w:r>
-        <w:rPr>
-          <w:rStyle w:val="Aucun A"/>
-          <w:rtl w:val="0"/>
-          <w:lang w:val="fr-FR"/>
-        </w:rPr>
-        <w:t>é</w:t>
-      </w:r>
-      <w:r>
-        <w:rPr>
-          <w:rStyle w:val="Aucun A"/>
-          <w:rtl w:val="0"/>
-          <w:lang w:val="fr-FR"/>
-        </w:rPr>
-        <w:t xml:space="preserve">tape consiste </w:t>
-      </w:r>
-      <w:r>
-        <w:rPr>
-          <w:rStyle w:val="Aucun A"/>
-          <w:rtl w:val="0"/>
-          <w:lang w:val="fr-FR"/>
-        </w:rPr>
-        <w:t xml:space="preserve">à </w:t>
-      </w:r>
-      <w:r>
-        <w:rPr>
-          <w:rStyle w:val="Aucun A"/>
-          <w:rtl w:val="0"/>
-          <w:lang w:val="fr-FR"/>
-        </w:rPr>
-        <w:t>utiliser des outils de linting pour d</w:t>
-      </w:r>
-      <w:r>
-        <w:rPr>
-          <w:rStyle w:val="Aucun A"/>
-          <w:rtl w:val="0"/>
-          <w:lang w:val="fr-FR"/>
-        </w:rPr>
-        <w:t>é</w:t>
-      </w:r>
-      <w:r>
-        <w:rPr>
-          <w:rStyle w:val="Aucun A"/>
-          <w:rtl w:val="0"/>
-          <w:lang w:val="fr-FR"/>
-        </w:rPr>
-        <w:t>tecter les erreurs de syntaxe, les violations de conventions de codage et les probl</w:t>
-      </w:r>
-      <w:r>
-        <w:rPr>
-          <w:rStyle w:val="Aucun"/>
-          <w:rtl w:val="0"/>
-          <w:lang w:val="it-IT"/>
-        </w:rPr>
-        <w:t>è</w:t>
-      </w:r>
-      <w:r>
-        <w:rPr>
-          <w:rStyle w:val="Aucun A"/>
-          <w:rtl w:val="0"/>
-          <w:lang w:val="fr-FR"/>
-        </w:rPr>
-        <w:t xml:space="preserve">mes de style. </w:t>
-      </w:r>
-      <w:r>
-        <w:rPr>
-          <w:rStyle w:val="Aucun A"/>
-          <w:rtl w:val="0"/>
-          <w:lang w:val="fr-FR"/>
-        </w:rPr>
-        <w:t xml:space="preserve">À </w:t>
-      </w:r>
-      <w:r>
-        <w:rPr>
-          <w:rStyle w:val="Aucun A"/>
-          <w:rtl w:val="0"/>
-          <w:lang w:val="fr-FR"/>
-        </w:rPr>
-        <w:t xml:space="preserve">cette </w:t>
-      </w:r>
-      <w:r>
-        <w:rPr>
-          <w:rStyle w:val="Aucun A"/>
-          <w:rtl w:val="0"/>
-          <w:lang w:val="fr-FR"/>
-        </w:rPr>
-        <w:t>é</w:t>
-      </w:r>
-      <w:r>
-        <w:rPr>
-          <w:rStyle w:val="Aucun A"/>
-          <w:rtl w:val="0"/>
-          <w:lang w:val="fr-FR"/>
-        </w:rPr>
-        <w:t xml:space="preserve">tape, nous recommandons l'utilisation d'ESLint et de Prettier, </w:t>
-      </w:r>
-      <w:r>
-        <w:rPr>
-          <w:rStyle w:val="Aucun A"/>
-          <w:rtl w:val="0"/>
-          <w:lang w:val="fr-FR"/>
-        </w:rPr>
-        <w:t>é</w:t>
-      </w:r>
-      <w:r>
-        <w:rPr>
-          <w:rStyle w:val="Aucun A"/>
-          <w:rtl w:val="0"/>
-          <w:lang w:val="fr-FR"/>
-        </w:rPr>
-        <w:t>tant donn</w:t>
-      </w:r>
-      <w:r>
-        <w:rPr>
-          <w:rStyle w:val="Aucun A"/>
-          <w:rtl w:val="0"/>
-          <w:lang w:val="fr-FR"/>
-        </w:rPr>
-        <w:t xml:space="preserve">é </w:t>
-      </w:r>
-      <w:r>
-        <w:rPr>
-          <w:rStyle w:val="Aucun A"/>
-          <w:rtl w:val="0"/>
-          <w:lang w:val="fr-FR"/>
-        </w:rPr>
-        <w:t xml:space="preserve">que TSlint n'est plus pris en charge par "Palantir" (source : </w:t>
-      </w:r>
-      <w:r>
-        <w:rPr>
-          <w:rStyle w:val="Hyperlink.1"/>
-        </w:rPr>
-        <w:fldChar w:fldCharType="begin" w:fldLock="0"/>
-      </w:r>
-      <w:r>
-        <w:rPr>
-          <w:rStyle w:val="Hyperlink.1"/>
-        </w:rPr>
-        <w:instrText xml:space="preserve"> HYPERLINK "https://www.infoq.com/fr/news/2019/02/tslint-deprecated-eslint/"</w:instrText>
-      </w:r>
-      <w:r>
-        <w:rPr>
-          <w:rStyle w:val="Hyperlink.1"/>
-        </w:rPr>
-        <w:fldChar w:fldCharType="separate" w:fldLock="0"/>
-      </w:r>
-      <w:r>
-        <w:rPr>
-          <w:rStyle w:val="Hyperlink.1"/>
-          <w:rtl w:val="0"/>
-          <w:lang w:val="en-US"/>
-        </w:rPr>
-        <w:t>https://www.infoq.com/fr/news/2019/02/tslint-deprecated-eslint/</w:t>
-      </w:r>
-      <w:r>
-        <w:rPr/>
-        <w:fldChar w:fldCharType="end" w:fldLock="0"/>
-      </w:r>
-      <w:r>
-        <w:rPr>
-          <w:rStyle w:val="Aucun A"/>
-          <w:rtl w:val="0"/>
-          <w:lang w:val="fr-FR"/>
-        </w:rPr>
-        <w:t>). Ainsi, la solution alternative directe est ESLint, tandis que Prettier repr</w:t>
-      </w:r>
-      <w:r>
-        <w:rPr>
-          <w:rStyle w:val="Aucun A"/>
-          <w:rtl w:val="0"/>
-          <w:lang w:val="fr-FR"/>
-        </w:rPr>
-        <w:t>é</w:t>
-      </w:r>
-      <w:r>
-        <w:rPr>
-          <w:rStyle w:val="Aucun A"/>
-          <w:rtl w:val="0"/>
-          <w:lang w:val="fr-FR"/>
-        </w:rPr>
-        <w:t>sente un outil compl</w:t>
-      </w:r>
-      <w:r>
-        <w:rPr>
-          <w:rStyle w:val="Aucun A"/>
-          <w:rtl w:val="0"/>
-          <w:lang w:val="fr-FR"/>
-        </w:rPr>
-        <w:t>é</w:t>
-      </w:r>
-      <w:r>
-        <w:rPr>
-          <w:rStyle w:val="Aucun A"/>
-          <w:rtl w:val="0"/>
-          <w:lang w:val="fr-FR"/>
-        </w:rPr>
-        <w:t>mentaire. Toutefois, il est essentiel que l'</w:t>
-      </w:r>
-      <w:r>
-        <w:rPr>
-          <w:rStyle w:val="Aucun A"/>
-          <w:rtl w:val="0"/>
-          <w:lang w:val="fr-FR"/>
-        </w:rPr>
-        <w:t>é</w:t>
-      </w:r>
-      <w:r>
-        <w:rPr>
-          <w:rStyle w:val="Aucun A"/>
-          <w:rtl w:val="0"/>
-          <w:lang w:val="fr-FR"/>
-        </w:rPr>
-        <w:t>quipe d</w:t>
-      </w:r>
-      <w:r>
-        <w:rPr>
-          <w:rStyle w:val="Aucun A"/>
-          <w:rtl w:val="0"/>
-          <w:lang w:val="fr-FR"/>
-        </w:rPr>
-        <w:t>é</w:t>
-      </w:r>
-      <w:r>
-        <w:rPr>
-          <w:rStyle w:val="Aucun A"/>
-          <w:rtl w:val="0"/>
-          <w:lang w:val="fr-FR"/>
-        </w:rPr>
-        <w:t>finisse les r</w:t>
-      </w:r>
-      <w:r>
-        <w:rPr>
-          <w:rStyle w:val="Aucun"/>
-          <w:rtl w:val="0"/>
-          <w:lang w:val="it-IT"/>
-        </w:rPr>
-        <w:t>è</w:t>
-      </w:r>
-      <w:r>
-        <w:rPr>
-          <w:rStyle w:val="Aucun A"/>
-          <w:rtl w:val="0"/>
-          <w:lang w:val="fr-FR"/>
-        </w:rPr>
-        <w:t>gles d'utilisation pour ces deux outils.</w:t>
+          <w:rStyle w:val="Aucun A"/>
+        </w:rPr>
         <w:tab/>
         <w:tab/>
       </w:r>
-    </w:p>
-    <w:p>
-      <w:pPr>
-        <w:pStyle w:val="Corps A"/>
-        <w:rPr>
-          <w:rStyle w:val="Aucun"/>
-          <w:u w:val="single"/>
-        </w:rPr>
-      </w:pPr>
-      <w:r>
-        <w:rPr>
-          <w:rStyle w:val="Aucun A"/>
-        </w:rPr>
-        <w:tab/>
-        <w:tab/>
-      </w:r>
-      <w:r>
-        <w:rPr>
-          <w:rStyle w:val="Aucun"/>
-          <w:rFonts w:cs="Arial Unicode MS" w:eastAsia="Arial Unicode MS"/>
+      <w:r>
+        <w:rPr>
+          <w:rStyle w:val="Aucun"/>
           <w:u w:val="single"/>
           <w:rtl w:val="0"/>
           <w:lang w:val="fr-FR"/>
@@ -18223,7 +18159,7 @@
                 <wp:positionV relativeFrom="page">
                   <wp:posOffset>4342834</wp:posOffset>
                 </wp:positionV>
-                <wp:extent cx="1828804" cy="3076295"/>
+                <wp:extent cx="1828808" cy="3076298"/>
                 <wp:effectExtent l="0" t="0" r="0" b="0"/>
                 <wp:wrapThrough wrapText="bothSides" distL="127000" distR="127000">
                   <wp:wrapPolygon edited="1">
@@ -18243,9 +18179,9 @@
                       <wpg:grpSpPr>
                         <a:xfrm>
                           <a:off x="0" y="0"/>
-                          <a:ext cx="1828804" cy="3076295"/>
-                          <a:chOff x="0" y="0"/>
-                          <a:chExt cx="1828803" cy="3076294"/>
+                          <a:ext cx="1828808" cy="3076298"/>
+                          <a:chOff x="-1" y="-1"/>
+                          <a:chExt cx="1828807" cy="3076297"/>
                         </a:xfrm>
                       </wpg:grpSpPr>
                       <pic:pic xmlns:pic="http://schemas.openxmlformats.org/drawingml/2006/picture">
@@ -18265,8 +18201,8 @@
                         </pic:blipFill>
                         <pic:spPr>
                           <a:xfrm>
-                            <a:off x="31750" y="-1"/>
-                            <a:ext cx="1765302" cy="2667003"/>
+                            <a:off x="31749" y="-2"/>
+                            <a:ext cx="1765304" cy="2667005"/>
                           </a:xfrm>
                           <a:prstGeom prst="rect">
                             <a:avLst/>
@@ -18289,10 +18225,10 @@
                         <wpg:cNvGrpSpPr/>
                         <wpg:grpSpPr>
                           <a:xfrm>
-                            <a:off x="-1" y="2768601"/>
-                            <a:ext cx="1828805" cy="307694"/>
+                            <a:off x="-2" y="2768601"/>
+                            <a:ext cx="1828808" cy="307696"/>
                             <a:chOff x="0" y="0"/>
-                            <a:chExt cx="1828803" cy="307693"/>
+                            <a:chExt cx="1828807" cy="307695"/>
                           </a:xfrm>
                         </wpg:grpSpPr>
                         <wps:wsp>
@@ -18301,7 +18237,7 @@
                           <wps:spPr>
                             <a:xfrm>
                               <a:off x="0" y="0"/>
-                              <a:ext cx="1828804" cy="307694"/>
+                              <a:ext cx="1828807" cy="307696"/>
                             </a:xfrm>
                             <a:prstGeom prst="roundRect">
                               <a:avLst>
@@ -18326,8 +18262,8 @@
                           <wps:cNvSpPr txBox="1"/>
                           <wps:spPr>
                             <a:xfrm>
-                              <a:off x="-1" y="0"/>
-                              <a:ext cx="1828805" cy="307692"/>
+                              <a:off x="-1" y="-1"/>
+                              <a:ext cx="1828808" cy="307695"/>
                             </a:xfrm>
                             <a:prstGeom prst="rect">
                               <a:avLst/>
@@ -18351,7 +18287,15 @@
                                     <w:rtl w:val="0"/>
                                     <w:lang w:val="fr-FR"/>
                                   </w:rPr>
-                                  <w:t>Fig. 7</w:t>
+                                  <w:t xml:space="preserve">Fig. </w:t>
+                                </w:r>
+                                <w:r>
+                                  <w:rPr>
+                                    <w:rStyle w:val="Aucun"/>
+                                    <w:rtl w:val="0"/>
+                                    <w:lang w:val="fr-FR"/>
+                                  </w:rPr>
+                                  <w:t>8</w:t>
                                 </w:r>
                               </w:p>
                             </w:txbxContent>
@@ -18369,17 +18313,17 @@
           </mc:Choice>
           <mc:Fallback>
             <w:pict>
-              <v:group id="_x0000_s1078" style="visibility:visible;position:absolute;margin-left:546.9pt;margin-top:342.0pt;width:144.0pt;height:242.2pt;z-index:251666432;mso-position-horizontal:absolute;mso-position-horizontal-relative:page;mso-position-vertical:absolute;mso-position-vertical-relative:page;mso-wrap-distance-left:10.0pt;mso-wrap-distance-top:10.0pt;mso-wrap-distance-right:10.0pt;mso-wrap-distance-bottom:10.0pt;" coordorigin="0,0" coordsize="1828803,3076294">
+              <v:group id="_x0000_s1078" style="visibility:visible;position:absolute;margin-left:546.9pt;margin-top:342.0pt;width:144.0pt;height:242.2pt;z-index:251666432;mso-position-horizontal:absolute;mso-position-horizontal-relative:page;mso-position-vertical:absolute;mso-position-vertical-relative:page;mso-wrap-distance-left:10.0pt;mso-wrap-distance-top:10.0pt;mso-wrap-distance-right:10.0pt;mso-wrap-distance-bottom:10.0pt;" coordorigin="-2,-1" coordsize="1828808,3076298">
                 <w10:wrap type="through" side="bothSides" anchorx="page" anchory="page"/>
-                <v:shape id="_x0000_s1079" type="#_x0000_t75" style="position:absolute;left:31750;top:0;width:1765302;height:2667002;">
+                <v:shape id="_x0000_s1079" type="#_x0000_t75" style="position:absolute;left:31750;top:-1;width:1765303;height:2667004;">
                   <v:imagedata r:id="rId16" o:title="image9.png"/>
                 </v:shape>
-                <v:group id="_x0000_s1080" style="position:absolute;left:0;top:2768601;width:1828803;height:307693;" coordorigin="0,0" coordsize="1828803,307693">
-                  <v:roundrect id="_x0000_s1081" style="position:absolute;left:0;top:0;width:1828803;height:307693;" adj="0">
+                <v:group id="_x0000_s1080" style="position:absolute;left:-2;top:2768602;width:1828808;height:307695;" coordorigin="-1,0" coordsize="1828808,307695">
+                  <v:roundrect id="_x0000_s1081" style="position:absolute;left:0;top:0;width:1828807;height:307695;" adj="0">
                     <v:fill color="#000000" opacity="0.0%" type="solid"/>
                     <v:stroke on="f" weight="1.0pt" dashstyle="solid" endcap="flat" miterlimit="400.0%" joinstyle="miter" linestyle="single" startarrow="none" startarrowwidth="medium" startarrowlength="medium" endarrow="none" endarrowwidth="medium" endarrowlength="medium"/>
                   </v:roundrect>
-                  <v:shape id="_x0000_s1082" type="#_x0000_t202" style="position:absolute;left:0;top:0;width:1828803;height:307692;">
+                  <v:shape id="_x0000_s1082" type="#_x0000_t202" style="position:absolute;left:-1;top:0;width:1828807;height:307693;">
                     <v:fill on="f"/>
                     <v:stroke on="f" weight="1.0pt" dashstyle="solid" endcap="flat" miterlimit="400.0%" joinstyle="miter" linestyle="single" startarrow="none" startarrowwidth="medium" startarrowlength="medium" endarrow="none" endarrowwidth="medium" endarrowlength="medium"/>
                     <v:textbox>
@@ -18394,7 +18338,15 @@
                               <w:rtl w:val="0"/>
                               <w:lang w:val="fr-FR"/>
                             </w:rPr>
-                            <w:t>Fig. 7</w:t>
+                            <w:t xml:space="preserve">Fig. </w:t>
+                          </w:r>
+                          <w:r>
+                            <w:rPr>
+                              <w:rStyle w:val="Aucun"/>
+                              <w:rtl w:val="0"/>
+                              <w:lang w:val="fr-FR"/>
+                            </w:rPr>
+                            <w:t>8</w:t>
                           </w:r>
                         </w:p>
                       </w:txbxContent>
@@ -19802,7 +19754,7 @@
                 <wp:positionV relativeFrom="page">
                   <wp:posOffset>2677160</wp:posOffset>
                 </wp:positionV>
-                <wp:extent cx="7928616" cy="5010009"/>
+                <wp:extent cx="7928618" cy="5010012"/>
                 <wp:effectExtent l="0" t="0" r="0" b="0"/>
                 <wp:wrapTopAndBottom distT="152400" distB="152400"/>
                 <wp:docPr id="1073741889" name="officeArt object" descr="Grouper"/>
@@ -19814,9 +19766,9 @@
                       <wpg:grpSpPr>
                         <a:xfrm>
                           <a:off x="0" y="0"/>
-                          <a:ext cx="7928616" cy="5010009"/>
+                          <a:ext cx="7928618" cy="5010012"/>
                           <a:chOff x="-1" y="0"/>
-                          <a:chExt cx="7928615" cy="5010008"/>
+                          <a:chExt cx="7928617" cy="5010011"/>
                         </a:xfrm>
                       </wpg:grpSpPr>
                       <pic:pic xmlns:pic="http://schemas.openxmlformats.org/drawingml/2006/picture">
@@ -19836,8 +19788,8 @@
                         </pic:blipFill>
                         <pic:spPr>
                           <a:xfrm>
-                            <a:off x="0" y="0"/>
-                            <a:ext cx="7928614" cy="4224178"/>
+                            <a:off x="1" y="-1"/>
+                            <a:ext cx="7928615" cy="4224180"/>
                           </a:xfrm>
                           <a:prstGeom prst="rect">
                             <a:avLst/>
@@ -19860,10 +19812,10 @@
                         <wpg:cNvGrpSpPr/>
                         <wpg:grpSpPr>
                           <a:xfrm>
-                            <a:off x="-2" y="4300374"/>
-                            <a:ext cx="7928616" cy="307695"/>
-                            <a:chOff x="0" y="0"/>
-                            <a:chExt cx="7928615" cy="307694"/>
+                            <a:off x="-2" y="4300373"/>
+                            <a:ext cx="7928618" cy="307697"/>
+                            <a:chOff x="0" y="-1"/>
+                            <a:chExt cx="7928617" cy="307696"/>
                           </a:xfrm>
                         </wpg:grpSpPr>
                         <wps:wsp>
@@ -19871,8 +19823,8 @@
                           <wps:cNvSpPr/>
                           <wps:spPr>
                             <a:xfrm>
-                              <a:off x="0" y="-1"/>
-                              <a:ext cx="7928615" cy="307695"/>
+                              <a:off x="0" y="-2"/>
+                              <a:ext cx="7928617" cy="307698"/>
                             </a:xfrm>
                             <a:prstGeom prst="roundRect">
                               <a:avLst>
@@ -19898,7 +19850,7 @@
                           <wps:spPr>
                             <a:xfrm>
                               <a:off x="-1" y="-1"/>
-                              <a:ext cx="7928616" cy="307694"/>
+                              <a:ext cx="7928618" cy="307695"/>
                             </a:xfrm>
                             <a:prstGeom prst="rect">
                               <a:avLst/>
@@ -19922,7 +19874,23 @@
                                     <w:rtl w:val="0"/>
                                     <w:lang w:val="fr-FR"/>
                                   </w:rPr>
-                                  <w:t>Git Flow (Fig. 8)</w:t>
+                                  <w:t xml:space="preserve">Git Flow (Fig. </w:t>
+                                </w:r>
+                                <w:r>
+                                  <w:rPr>
+                                    <w:rStyle w:val="Aucun"/>
+                                    <w:rtl w:val="0"/>
+                                    <w:lang w:val="fr-FR"/>
+                                  </w:rPr>
+                                  <w:t>9</w:t>
+                                </w:r>
+                                <w:r>
+                                  <w:rPr>
+                                    <w:rStyle w:val="Aucun"/>
+                                    <w:rtl w:val="0"/>
+                                    <w:lang w:val="fr-FR"/>
+                                  </w:rPr>
+                                  <w:t>)</w:t>
                                 </w:r>
                               </w:p>
                             </w:txbxContent>
@@ -19937,10 +19905,10 @@
                         <wpg:cNvGrpSpPr/>
                         <wpg:grpSpPr>
                           <a:xfrm>
-                            <a:off x="-2" y="4702236"/>
-                            <a:ext cx="7928616" cy="307773"/>
-                            <a:chOff x="0" y="0"/>
-                            <a:chExt cx="7928615" cy="307772"/>
+                            <a:off x="-2" y="4702235"/>
+                            <a:ext cx="7928618" cy="307776"/>
+                            <a:chOff x="0" y="-1"/>
+                            <a:chExt cx="7928617" cy="307775"/>
                           </a:xfrm>
                         </wpg:grpSpPr>
                         <wps:wsp>
@@ -19948,8 +19916,8 @@
                           <wps:cNvSpPr/>
                           <wps:spPr>
                             <a:xfrm>
-                              <a:off x="0" y="0"/>
-                              <a:ext cx="7928615" cy="307773"/>
+                              <a:off x="0" y="-1"/>
+                              <a:ext cx="7928617" cy="307776"/>
                             </a:xfrm>
                             <a:prstGeom prst="roundRect">
                               <a:avLst>
@@ -19974,8 +19942,8 @@
                           <wps:cNvSpPr txBox="1"/>
                           <wps:spPr>
                             <a:xfrm>
-                              <a:off x="-1" y="-1"/>
-                              <a:ext cx="7928616" cy="307773"/>
+                              <a:off x="-1" y="-2"/>
+                              <a:ext cx="7928618" cy="307775"/>
                             </a:xfrm>
                             <a:prstGeom prst="rect">
                               <a:avLst/>
@@ -20049,17 +20017,17 @@
           </mc:Choice>
           <mc:Fallback>
             <w:pict>
-              <v:group id="_x0000_s1083" style="visibility:visible;position:absolute;margin-left:70.8pt;margin-top:210.8pt;width:624.3pt;height:394.5pt;z-index:251669504;mso-position-horizontal:absolute;mso-position-horizontal-relative:page;mso-position-vertical:absolute;mso-position-vertical-relative:page;mso-wrap-distance-left:12.0pt;mso-wrap-distance-top:12.0pt;mso-wrap-distance-right:12.0pt;mso-wrap-distance-bottom:12.0pt;" coordorigin="-2,0" coordsize="7928616,5010009">
+              <v:group id="_x0000_s1083" style="visibility:visible;position:absolute;margin-left:70.8pt;margin-top:210.8pt;width:624.3pt;height:394.5pt;z-index:251669504;mso-position-horizontal:absolute;mso-position-horizontal-relative:page;mso-position-vertical:absolute;mso-position-vertical-relative:page;mso-wrap-distance-left:12.0pt;mso-wrap-distance-top:12.0pt;mso-wrap-distance-right:12.0pt;mso-wrap-distance-bottom:12.0pt;" coordorigin="-2,0" coordsize="7928618,5010011">
                 <w10:wrap type="topAndBottom" side="bothSides" anchorx="page" anchory="page"/>
-                <v:shape id="_x0000_s1084" type="#_x0000_t75" style="position:absolute;left:1;top:0;width:7928612;height:4224178;">
+                <v:shape id="_x0000_s1084" type="#_x0000_t75" style="position:absolute;left:1;top:0;width:7928614;height:4224179;">
                   <v:imagedata r:id="rId17" o:title="image10.png"/>
                 </v:shape>
-                <v:group id="_x0000_s1085" style="position:absolute;left:-2;top:4300375;width:7928615;height:307694;" coordorigin="-1,-1" coordsize="7928616,307694">
-                  <v:roundrect id="_x0000_s1086" style="position:absolute;left:0;top:0;width:7928614;height:307693;" adj="0">
+                <v:group id="_x0000_s1085" style="position:absolute;left:-2;top:4300374;width:7928618;height:307696;" coordorigin="-1,-1" coordsize="7928618,307696">
+                  <v:roundrect id="_x0000_s1086" style="position:absolute;left:0;top:-1;width:7928617;height:307696;" adj="0">
                     <v:fill color="#000000" opacity="0.0%" type="solid"/>
                     <v:stroke on="f" weight="1.0pt" dashstyle="solid" endcap="flat" miterlimit="400.0%" joinstyle="miter" linestyle="single" startarrow="none" startarrowwidth="medium" startarrowlength="medium" endarrow="none" endarrowwidth="medium" endarrowlength="medium"/>
                   </v:roundrect>
-                  <v:shape id="_x0000_s1087" type="#_x0000_t202" style="position:absolute;left:-1;top:-1;width:7928615;height:307694;">
+                  <v:shape id="_x0000_s1087" type="#_x0000_t202" style="position:absolute;left:-1;top:-1;width:7928617;height:307695;">
                     <v:fill on="f"/>
                     <v:stroke on="f" weight="1.0pt" dashstyle="solid" endcap="flat" miterlimit="400.0%" joinstyle="miter" linestyle="single" startarrow="none" startarrowwidth="medium" startarrowlength="medium" endarrow="none" endarrowwidth="medium" endarrowlength="medium"/>
                     <v:textbox>
@@ -20074,19 +20042,35 @@
                               <w:rtl w:val="0"/>
                               <w:lang w:val="fr-FR"/>
                             </w:rPr>
-                            <w:t>Git Flow (Fig. 8)</w:t>
+                            <w:t xml:space="preserve">Git Flow (Fig. </w:t>
+                          </w:r>
+                          <w:r>
+                            <w:rPr>
+                              <w:rStyle w:val="Aucun"/>
+                              <w:rtl w:val="0"/>
+                              <w:lang w:val="fr-FR"/>
+                            </w:rPr>
+                            <w:t>9</w:t>
+                          </w:r>
+                          <w:r>
+                            <w:rPr>
+                              <w:rStyle w:val="Aucun"/>
+                              <w:rtl w:val="0"/>
+                              <w:lang w:val="fr-FR"/>
+                            </w:rPr>
+                            <w:t>)</w:t>
                           </w:r>
                         </w:p>
                       </w:txbxContent>
                     </v:textbox>
                   </v:shape>
                 </v:group>
-                <v:group id="_x0000_s1088" style="position:absolute;left:-2;top:4702237;width:7928615;height:307772;" coordorigin="-1,0" coordsize="7928616,307772">
-                  <v:roundrect id="_x0000_s1089" style="position:absolute;left:0;top:0;width:7928614;height:307772;" adj="0">
+                <v:group id="_x0000_s1088" style="position:absolute;left:-2;top:4702236;width:7928618;height:307775;" coordorigin="-1,-1" coordsize="7928618,307775">
+                  <v:roundrect id="_x0000_s1089" style="position:absolute;left:0;top:0;width:7928617;height:307774;" adj="0">
                     <v:fill color="#000000" opacity="0.0%" type="solid"/>
                     <v:stroke on="f" weight="1.0pt" dashstyle="solid" endcap="flat" miterlimit="400.0%" joinstyle="miter" linestyle="single" startarrow="none" startarrowwidth="medium" startarrowlength="medium" endarrow="none" endarrowwidth="medium" endarrowlength="medium"/>
                   </v:roundrect>
-                  <v:shape id="_x0000_s1090" type="#_x0000_t202" style="position:absolute;left:-1;top:0;width:7928615;height:307771;">
+                  <v:shape id="_x0000_s1090" type="#_x0000_t202" style="position:absolute;left:-1;top:-1;width:7928617;height:307774;">
                     <v:fill on="f"/>
                     <v:stroke on="f" weight="1.0pt" dashstyle="solid" endcap="flat" miterlimit="400.0%" joinstyle="miter" linestyle="single" startarrow="none" startarrowwidth="medium" startarrowlength="medium" endarrow="none" endarrowwidth="medium" endarrowlength="medium"/>
                     <v:textbox>
@@ -21387,7 +21371,25 @@
           <w:rtl w:val="0"/>
           <w:lang w:val="fr-FR"/>
         </w:rPr>
-        <w:t>des message(fig. 6). Ce qui va beaucoup aider, les d</w:t>
+        <w:t xml:space="preserve">des message(fig. </w:t>
+      </w:r>
+      <w:r>
+        <w:rPr>
+          <w:rStyle w:val="Aucun A"/>
+          <w:rFonts w:cs="Arial Unicode MS" w:eastAsia="Arial Unicode MS"/>
+          <w:rtl w:val="0"/>
+          <w:lang w:val="fr-FR"/>
+        </w:rPr>
+        <w:t>8</w:t>
+      </w:r>
+      <w:r>
+        <w:rPr>
+          <w:rStyle w:val="Aucun A"/>
+          <w:rFonts w:cs="Arial Unicode MS" w:eastAsia="Arial Unicode MS"/>
+          <w:rtl w:val="0"/>
+          <w:lang w:val="fr-FR"/>
+        </w:rPr>
+        <w:t>). Ce qui va beaucoup aider, les d</w:t>
       </w:r>
       <w:r>
         <w:rPr>
@@ -21621,7 +21623,25 @@
           <w:rtl w:val="0"/>
           <w:lang w:val="fr-FR"/>
         </w:rPr>
-        <w:t>intitulant (fig. 5)</w:t>
+        <w:t xml:space="preserve">intitulant (fig. </w:t>
+      </w:r>
+      <w:r>
+        <w:rPr>
+          <w:rStyle w:val="Aucun A"/>
+          <w:rFonts w:cs="Arial Unicode MS" w:eastAsia="Arial Unicode MS"/>
+          <w:rtl w:val="0"/>
+          <w:lang w:val="fr-FR"/>
+        </w:rPr>
+        <w:t>7</w:t>
+      </w:r>
+      <w:r>
+        <w:rPr>
+          <w:rStyle w:val="Aucun A"/>
+          <w:rFonts w:cs="Arial Unicode MS" w:eastAsia="Arial Unicode MS"/>
+          <w:rtl w:val="0"/>
+          <w:lang w:val="fr-FR"/>
+        </w:rPr>
+        <w:t>)</w:t>
       </w:r>
       <w:r>
         <w:rPr>
@@ -21868,7 +21888,23 @@
           <w:rtl w:val="0"/>
           <w:lang w:val="fr-FR"/>
         </w:rPr>
-        <w:t xml:space="preserve">sentation (figure 8) nous pouvons voir comment nous concevons le Git Flow du projet. Nous voulions montrer comment nous voyons le travail avec les branche. Comme il est possible de constater il y a des branches permanentes comme </w:t>
+        <w:t xml:space="preserve">sentation (figure </w:t>
+      </w:r>
+      <w:r>
+        <w:rPr>
+          <w:rStyle w:val="Aucun A"/>
+          <w:rtl w:val="0"/>
+          <w:lang w:val="fr-FR"/>
+        </w:rPr>
+        <w:t>9</w:t>
+      </w:r>
+      <w:r>
+        <w:rPr>
+          <w:rStyle w:val="Aucun A"/>
+          <w:rtl w:val="0"/>
+          <w:lang w:val="fr-FR"/>
+        </w:rPr>
+        <w:t xml:space="preserve">) nous pouvons voir comment nous concevons le Git Flow du projet. Nous voulions montrer comment nous voyons le travail avec les branche. Comme il est possible de constater il y a des branches permanentes comme </w:t>
       </w:r>
       <w:r>
         <w:rPr>
@@ -22736,7 +22772,7 @@
     </w:p>
     <w:p>
       <w:pPr>
-        <w:pStyle w:val="Titre A"/>
+        <w:pStyle w:val="Titre A A"/>
       </w:pPr>
       <w:bookmarkStart w:name="_Toc11" w:id="11"/>
       <w:r>
@@ -24311,7 +24347,7 @@
     </w:p>
     <w:p>
       <w:pPr>
-        <w:pStyle w:val="Titre A"/>
+        <w:pStyle w:val="Titre A A"/>
         <w:rPr>
           <w:rStyle w:val="Aucun"/>
         </w:rPr>
@@ -26650,7 +26686,7 @@
     </w:p>
     <w:p>
       <w:pPr>
-        <w:pStyle w:val="Titre A"/>
+        <w:pStyle w:val="Titre A A"/>
         <w:rPr>
           <w:rStyle w:val="Aucun"/>
         </w:rPr>
@@ -26658,7 +26694,7 @@
       <w:bookmarkStart w:name="_Toc13" w:id="13"/>
       <w:r>
         <w:rPr>
-          <w:rStyle w:val="Aucun"/>
+          <w:rStyle w:val="Aucun A"/>
           <w:rFonts w:cs="Arial Unicode MS" w:eastAsia="Arial Unicode MS"/>
           <w:rtl w:val="0"/>
           <w:lang w:val="fr-FR"/>
@@ -26676,7 +26712,7 @@
       </w:pPr>
       <w:r>
         <w:rPr>
-          <w:rStyle w:val="Aucun"/>
+          <w:rStyle w:val="Aucun A"/>
           <w:rFonts w:cs="Arial Unicode MS" w:eastAsia="Arial Unicode MS"/>
           <w:rtl w:val="0"/>
           <w:lang w:val="fr-FR"/>
@@ -26686,7 +26722,7 @@
       </w:r>
       <w:r>
         <w:rPr>
-          <w:rStyle w:val="Aucun"/>
+          <w:rStyle w:val="Aucun A"/>
           <w:rFonts w:cs="Arial Unicode MS" w:eastAsia="Arial Unicode MS" w:hint="default"/>
           <w:rtl w:val="0"/>
           <w:lang w:val="fr-FR"/>
@@ -26695,7 +26731,7 @@
       </w:r>
       <w:r>
         <w:rPr>
-          <w:rStyle w:val="Aucun"/>
+          <w:rStyle w:val="Aucun A"/>
           <w:rFonts w:cs="Arial Unicode MS" w:eastAsia="Arial Unicode MS"/>
           <w:rtl w:val="0"/>
           <w:lang w:val="fr-FR"/>
@@ -26704,7 +26740,7 @@
       </w:r>
       <w:r>
         <w:rPr>
-          <w:rStyle w:val="Aucun"/>
+          <w:rStyle w:val="Aucun A"/>
           <w:rFonts w:cs="Arial Unicode MS" w:eastAsia="Arial Unicode MS" w:hint="default"/>
           <w:rtl w:val="0"/>
           <w:lang w:val="fr-FR"/>
@@ -26713,7 +26749,7 @@
       </w:r>
       <w:r>
         <w:rPr>
-          <w:rStyle w:val="Aucun"/>
+          <w:rStyle w:val="Aucun A"/>
           <w:rFonts w:cs="Arial Unicode MS" w:eastAsia="Arial Unicode MS"/>
           <w:rtl w:val="0"/>
           <w:lang w:val="fr-FR"/>
@@ -26722,7 +26758,7 @@
       </w:r>
       <w:r>
         <w:rPr>
-          <w:rStyle w:val="Aucun"/>
+          <w:rStyle w:val="Aucun A"/>
           <w:rFonts w:cs="Arial Unicode MS" w:eastAsia="Arial Unicode MS" w:hint="default"/>
           <w:rtl w:val="0"/>
           <w:lang w:val="fr-FR"/>
@@ -26731,7 +26767,7 @@
       </w:r>
       <w:r>
         <w:rPr>
-          <w:rStyle w:val="Aucun"/>
+          <w:rStyle w:val="Aucun A"/>
           <w:rFonts w:cs="Arial Unicode MS" w:eastAsia="Arial Unicode MS"/>
           <w:rtl w:val="0"/>
           <w:lang w:val="fr-FR"/>
@@ -26740,7 +26776,7 @@
       </w:r>
       <w:r>
         <w:rPr>
-          <w:rStyle w:val="Aucun"/>
+          <w:rStyle w:val="Aucun A"/>
           <w:rFonts w:cs="Arial Unicode MS" w:eastAsia="Arial Unicode MS" w:hint="default"/>
           <w:rtl w:val="0"/>
           <w:lang w:val="fr-FR"/>
@@ -26749,7 +26785,7 @@
       </w:r>
       <w:r>
         <w:rPr>
-          <w:rStyle w:val="Aucun"/>
+          <w:rStyle w:val="Aucun A"/>
           <w:rFonts w:cs="Arial Unicode MS" w:eastAsia="Arial Unicode MS"/>
           <w:rtl w:val="0"/>
           <w:lang w:val="fr-FR"/>
@@ -26758,7 +26794,7 @@
       </w:r>
       <w:r>
         <w:rPr>
-          <w:rStyle w:val="Aucun"/>
+          <w:rStyle w:val="Aucun A"/>
           <w:rFonts w:cs="Arial Unicode MS" w:eastAsia="Arial Unicode MS" w:hint="default"/>
           <w:rtl w:val="0"/>
           <w:lang w:val="fr-FR"/>
@@ -26767,7 +26803,7 @@
       </w:r>
       <w:r>
         <w:rPr>
-          <w:rStyle w:val="Aucun"/>
+          <w:rStyle w:val="Aucun A"/>
           <w:rFonts w:cs="Arial Unicode MS" w:eastAsia="Arial Unicode MS"/>
           <w:rtl w:val="0"/>
           <w:lang w:val="fr-FR"/>
@@ -26776,7 +26812,7 @@
       </w:r>
       <w:r>
         <w:rPr>
-          <w:rStyle w:val="Aucun"/>
+          <w:rStyle w:val="Aucun A"/>
           <w:rFonts w:cs="Arial Unicode MS" w:eastAsia="Arial Unicode MS" w:hint="default"/>
           <w:rtl w:val="0"/>
           <w:lang w:val="fr-FR"/>
@@ -26785,7 +26821,7 @@
       </w:r>
       <w:r>
         <w:rPr>
-          <w:rStyle w:val="Aucun"/>
+          <w:rStyle w:val="Aucun A"/>
           <w:rFonts w:cs="Arial Unicode MS" w:eastAsia="Arial Unicode MS"/>
           <w:rtl w:val="0"/>
           <w:lang w:val="fr-FR"/>
@@ -26803,7 +26839,7 @@
       </w:r>
       <w:r>
         <w:rPr>
-          <w:rStyle w:val="Aucun"/>
+          <w:rStyle w:val="Aucun A"/>
           <w:rFonts w:cs="Arial Unicode MS" w:eastAsia="Arial Unicode MS"/>
           <w:rtl w:val="0"/>
           <w:lang w:val="fr-FR"/>
@@ -26812,7 +26848,7 @@
       </w:r>
       <w:r>
         <w:rPr>
-          <w:rStyle w:val="Aucun"/>
+          <w:rStyle w:val="Aucun A"/>
           <w:rFonts w:cs="Arial Unicode MS" w:eastAsia="Arial Unicode MS" w:hint="default"/>
           <w:rtl w:val="0"/>
           <w:lang w:val="fr-FR"/>
@@ -26821,7 +26857,7 @@
       </w:r>
       <w:r>
         <w:rPr>
-          <w:rStyle w:val="Aucun"/>
+          <w:rStyle w:val="Aucun A"/>
           <w:rFonts w:cs="Arial Unicode MS" w:eastAsia="Arial Unicode MS"/>
           <w:rtl w:val="0"/>
           <w:lang w:val="fr-FR"/>
@@ -26830,7 +26866,7 @@
       </w:r>
       <w:r>
         <w:rPr>
-          <w:rStyle w:val="Aucun"/>
+          <w:rStyle w:val="Aucun A"/>
           <w:rFonts w:cs="Arial Unicode MS" w:eastAsia="Arial Unicode MS" w:hint="default"/>
           <w:rtl w:val="0"/>
           <w:lang w:val="fr-FR"/>
@@ -26839,7 +26875,7 @@
       </w:r>
       <w:r>
         <w:rPr>
-          <w:rStyle w:val="Aucun"/>
+          <w:rStyle w:val="Aucun A"/>
           <w:rFonts w:cs="Arial Unicode MS" w:eastAsia="Arial Unicode MS"/>
           <w:rtl w:val="0"/>
           <w:lang w:val="fr-FR"/>
@@ -26848,7 +26884,7 @@
       </w:r>
       <w:r>
         <w:rPr>
-          <w:rStyle w:val="Aucun"/>
+          <w:rStyle w:val="Aucun A"/>
           <w:rFonts w:cs="Arial Unicode MS" w:eastAsia="Arial Unicode MS" w:hint="default"/>
           <w:rtl w:val="0"/>
           <w:lang w:val="fr-FR"/>
@@ -26857,7 +26893,7 @@
       </w:r>
       <w:r>
         <w:rPr>
-          <w:rStyle w:val="Aucun"/>
+          <w:rStyle w:val="Aucun A"/>
           <w:rFonts w:cs="Arial Unicode MS" w:eastAsia="Arial Unicode MS"/>
           <w:rtl w:val="0"/>
           <w:lang w:val="fr-FR"/>
@@ -26866,16 +26902,16 @@
       </w:r>
       <w:r>
         <w:rPr>
-          <w:rStyle w:val="Aucun"/>
-          <w:rFonts w:cs="Arial Unicode MS" w:eastAsia="Arial Unicode MS" w:hint="default"/>
-          <w:rtl w:val="0"/>
-          <w:lang w:val="fr-FR"/>
-        </w:rPr>
-        <w:t>é</w:t>
-      </w:r>
-      <w:r>
-        <w:rPr>
-          <w:rStyle w:val="Aucun"/>
+          <w:rStyle w:val="Aucun A"/>
+          <w:rFonts w:cs="Arial Unicode MS" w:eastAsia="Arial Unicode MS" w:hint="default"/>
+          <w:rtl w:val="0"/>
+          <w:lang w:val="fr-FR"/>
+        </w:rPr>
+        <w:t>é</w:t>
+      </w:r>
+      <w:r>
+        <w:rPr>
+          <w:rStyle w:val="Aucun A"/>
           <w:rFonts w:cs="Arial Unicode MS" w:eastAsia="Arial Unicode MS"/>
           <w:rtl w:val="0"/>
           <w:lang w:val="fr-FR"/>
@@ -26884,7 +26920,7 @@
       </w:r>
       <w:r>
         <w:rPr>
-          <w:rStyle w:val="Aucun"/>
+          <w:rStyle w:val="Aucun A"/>
           <w:rFonts w:cs="Arial Unicode MS" w:eastAsia="Arial Unicode MS" w:hint="default"/>
           <w:rtl w:val="0"/>
           <w:lang w:val="fr-FR"/>
@@ -26893,7 +26929,7 @@
       </w:r>
       <w:r>
         <w:rPr>
-          <w:rStyle w:val="Aucun"/>
+          <w:rStyle w:val="Aucun A"/>
           <w:rFonts w:cs="Arial Unicode MS" w:eastAsia="Arial Unicode MS"/>
           <w:rtl w:val="0"/>
           <w:lang w:val="fr-FR"/>
@@ -26902,7 +26938,7 @@
       </w:r>
       <w:r>
         <w:rPr>
-          <w:rStyle w:val="Aucun"/>
+          <w:rStyle w:val="Aucun A"/>
           <w:rFonts w:cs="Arial Unicode MS" w:eastAsia="Arial Unicode MS" w:hint="default"/>
           <w:rtl w:val="0"/>
           <w:lang w:val="fr-FR"/>
@@ -26911,7 +26947,7 @@
       </w:r>
       <w:r>
         <w:rPr>
-          <w:rStyle w:val="Aucun"/>
+          <w:rStyle w:val="Aucun A"/>
           <w:rFonts w:cs="Arial Unicode MS" w:eastAsia="Arial Unicode MS"/>
           <w:rtl w:val="0"/>
           <w:lang w:val="fr-FR"/>
@@ -26920,16 +26956,16 @@
       </w:r>
       <w:r>
         <w:rPr>
-          <w:rStyle w:val="Aucun"/>
-          <w:rFonts w:cs="Arial Unicode MS" w:eastAsia="Arial Unicode MS" w:hint="default"/>
-          <w:rtl w:val="0"/>
-          <w:lang w:val="fr-FR"/>
-        </w:rPr>
-        <w:t>é</w:t>
-      </w:r>
-      <w:r>
-        <w:rPr>
-          <w:rStyle w:val="Aucun"/>
+          <w:rStyle w:val="Aucun A"/>
+          <w:rFonts w:cs="Arial Unicode MS" w:eastAsia="Arial Unicode MS" w:hint="default"/>
+          <w:rtl w:val="0"/>
+          <w:lang w:val="fr-FR"/>
+        </w:rPr>
+        <w:t>é</w:t>
+      </w:r>
+      <w:r>
+        <w:rPr>
+          <w:rStyle w:val="Aucun A"/>
           <w:rFonts w:cs="Arial Unicode MS" w:eastAsia="Arial Unicode MS"/>
           <w:rtl w:val="0"/>
           <w:lang w:val="fr-FR"/>
@@ -26938,16 +26974,16 @@
       </w:r>
       <w:r>
         <w:rPr>
-          <w:rStyle w:val="Aucun"/>
-          <w:rFonts w:cs="Arial Unicode MS" w:eastAsia="Arial Unicode MS" w:hint="default"/>
-          <w:rtl w:val="0"/>
-          <w:lang w:val="fr-FR"/>
-        </w:rPr>
-        <w:t>é</w:t>
-      </w:r>
-      <w:r>
-        <w:rPr>
-          <w:rStyle w:val="Aucun"/>
+          <w:rStyle w:val="Aucun A"/>
+          <w:rFonts w:cs="Arial Unicode MS" w:eastAsia="Arial Unicode MS" w:hint="default"/>
+          <w:rtl w:val="0"/>
+          <w:lang w:val="fr-FR"/>
+        </w:rPr>
+        <w:t>é</w:t>
+      </w:r>
+      <w:r>
+        <w:rPr>
+          <w:rStyle w:val="Aucun A"/>
           <w:rFonts w:cs="Arial Unicode MS" w:eastAsia="Arial Unicode MS"/>
           <w:rtl w:val="0"/>
           <w:lang w:val="fr-FR"/>
@@ -26956,7 +26992,7 @@
       </w:r>
       <w:r>
         <w:rPr>
-          <w:rStyle w:val="Aucun"/>
+          <w:rStyle w:val="Aucun A"/>
           <w:rFonts w:cs="Arial Unicode MS" w:eastAsia="Arial Unicode MS" w:hint="default"/>
           <w:rtl w:val="0"/>
           <w:lang w:val="fr-FR"/>
@@ -26965,7 +27001,7 @@
       </w:r>
       <w:r>
         <w:rPr>
-          <w:rStyle w:val="Aucun"/>
+          <w:rStyle w:val="Aucun A"/>
           <w:rFonts w:cs="Arial Unicode MS" w:eastAsia="Arial Unicode MS"/>
           <w:rtl w:val="0"/>
           <w:lang w:val="fr-FR"/>
@@ -26974,16 +27010,16 @@
       </w:r>
       <w:r>
         <w:rPr>
-          <w:rStyle w:val="Aucun"/>
-          <w:rFonts w:cs="Arial Unicode MS" w:eastAsia="Arial Unicode MS" w:hint="default"/>
-          <w:rtl w:val="0"/>
-          <w:lang w:val="fr-FR"/>
-        </w:rPr>
-        <w:t>é</w:t>
-      </w:r>
-      <w:r>
-        <w:rPr>
-          <w:rStyle w:val="Aucun"/>
+          <w:rStyle w:val="Aucun A"/>
+          <w:rFonts w:cs="Arial Unicode MS" w:eastAsia="Arial Unicode MS" w:hint="default"/>
+          <w:rtl w:val="0"/>
+          <w:lang w:val="fr-FR"/>
+        </w:rPr>
+        <w:t>é</w:t>
+      </w:r>
+      <w:r>
+        <w:rPr>
+          <w:rStyle w:val="Aucun A"/>
           <w:rFonts w:cs="Arial Unicode MS" w:eastAsia="Arial Unicode MS"/>
           <w:rtl w:val="0"/>
           <w:lang w:val="fr-FR"/>
@@ -26992,7 +27028,7 @@
       </w:r>
       <w:r>
         <w:rPr>
-          <w:rStyle w:val="Aucun"/>
+          <w:rStyle w:val="Aucun A"/>
           <w:rFonts w:cs="Arial Unicode MS" w:eastAsia="Arial Unicode MS" w:hint="default"/>
           <w:rtl w:val="0"/>
           <w:lang w:val="fr-FR"/>
@@ -27001,7 +27037,7 @@
       </w:r>
       <w:r>
         <w:rPr>
-          <w:rStyle w:val="Aucun"/>
+          <w:rStyle w:val="Aucun A"/>
           <w:rFonts w:cs="Arial Unicode MS" w:eastAsia="Arial Unicode MS"/>
           <w:rtl w:val="0"/>
           <w:lang w:val="fr-FR"/>
@@ -27010,7 +27046,7 @@
       </w:r>
       <w:r>
         <w:rPr>
-          <w:rStyle w:val="Aucun"/>
+          <w:rStyle w:val="Aucun A"/>
           <w:rFonts w:cs="Arial Unicode MS" w:eastAsia="Arial Unicode MS" w:hint="default"/>
           <w:rtl w:val="0"/>
           <w:lang w:val="fr-FR"/>
@@ -27019,7 +27055,7 @@
       </w:r>
       <w:r>
         <w:rPr>
-          <w:rStyle w:val="Aucun"/>
+          <w:rStyle w:val="Aucun A"/>
           <w:rFonts w:cs="Arial Unicode MS" w:eastAsia="Arial Unicode MS"/>
           <w:rtl w:val="0"/>
           <w:lang w:val="fr-FR"/>
@@ -27028,7 +27064,7 @@
       </w:r>
       <w:r>
         <w:rPr>
-          <w:rStyle w:val="Aucun"/>
+          <w:rStyle w:val="Aucun A"/>
           <w:rFonts w:cs="Arial Unicode MS" w:eastAsia="Arial Unicode MS" w:hint="default"/>
           <w:rtl w:val="0"/>
           <w:lang w:val="fr-FR"/>
@@ -27037,7 +27073,7 @@
       </w:r>
       <w:r>
         <w:rPr>
-          <w:rStyle w:val="Aucun"/>
+          <w:rStyle w:val="Aucun A"/>
           <w:rFonts w:cs="Arial Unicode MS" w:eastAsia="Arial Unicode MS"/>
           <w:rtl w:val="0"/>
           <w:lang w:val="fr-FR"/>
@@ -27046,16 +27082,16 @@
       </w:r>
       <w:r>
         <w:rPr>
-          <w:rStyle w:val="Aucun"/>
-          <w:rFonts w:cs="Arial Unicode MS" w:eastAsia="Arial Unicode MS" w:hint="default"/>
-          <w:rtl w:val="0"/>
-          <w:lang w:val="fr-FR"/>
-        </w:rPr>
-        <w:t>é</w:t>
-      </w:r>
-      <w:r>
-        <w:rPr>
-          <w:rStyle w:val="Aucun"/>
+          <w:rStyle w:val="Aucun A"/>
+          <w:rFonts w:cs="Arial Unicode MS" w:eastAsia="Arial Unicode MS" w:hint="default"/>
+          <w:rtl w:val="0"/>
+          <w:lang w:val="fr-FR"/>
+        </w:rPr>
+        <w:t>é</w:t>
+      </w:r>
+      <w:r>
+        <w:rPr>
+          <w:rStyle w:val="Aucun A"/>
           <w:rFonts w:cs="Arial Unicode MS" w:eastAsia="Arial Unicode MS"/>
           <w:rtl w:val="0"/>
           <w:lang w:val="fr-FR"/>
@@ -27064,16 +27100,16 @@
       </w:r>
       <w:r>
         <w:rPr>
-          <w:rStyle w:val="Aucun"/>
-          <w:rFonts w:cs="Arial Unicode MS" w:eastAsia="Arial Unicode MS" w:hint="default"/>
-          <w:rtl w:val="0"/>
-          <w:lang w:val="fr-FR"/>
-        </w:rPr>
-        <w:t>é</w:t>
-      </w:r>
-      <w:r>
-        <w:rPr>
-          <w:rStyle w:val="Aucun"/>
+          <w:rStyle w:val="Aucun A"/>
+          <w:rFonts w:cs="Arial Unicode MS" w:eastAsia="Arial Unicode MS" w:hint="default"/>
+          <w:rtl w:val="0"/>
+          <w:lang w:val="fr-FR"/>
+        </w:rPr>
+        <w:t>é</w:t>
+      </w:r>
+      <w:r>
+        <w:rPr>
+          <w:rStyle w:val="Aucun A"/>
           <w:rFonts w:cs="Arial Unicode MS" w:eastAsia="Arial Unicode MS"/>
           <w:rtl w:val="0"/>
           <w:lang w:val="fr-FR"/>
@@ -27090,7 +27126,7 @@
       </w:pPr>
       <w:r>
         <w:rPr>
-          <w:rStyle w:val="Aucun"/>
+          <w:rStyle w:val="Aucun A"/>
           <w:rFonts w:cs="Arial Unicode MS" w:eastAsia="Arial Unicode MS"/>
           <w:rtl w:val="0"/>
           <w:lang w:val="fr-FR"/>
@@ -27100,16 +27136,16 @@
       </w:r>
       <w:r>
         <w:rPr>
-          <w:rStyle w:val="Aucun"/>
-          <w:rFonts w:cs="Arial Unicode MS" w:eastAsia="Arial Unicode MS" w:hint="default"/>
-          <w:rtl w:val="0"/>
-          <w:lang w:val="fr-FR"/>
-        </w:rPr>
-        <w:t>é</w:t>
-      </w:r>
-      <w:r>
-        <w:rPr>
-          <w:rStyle w:val="Aucun"/>
+          <w:rStyle w:val="Aucun A"/>
+          <w:rFonts w:cs="Arial Unicode MS" w:eastAsia="Arial Unicode MS" w:hint="default"/>
+          <w:rtl w:val="0"/>
+          <w:lang w:val="fr-FR"/>
+        </w:rPr>
+        <w:t>é</w:t>
+      </w:r>
+      <w:r>
+        <w:rPr>
+          <w:rStyle w:val="Aucun A"/>
           <w:rFonts w:cs="Arial Unicode MS" w:eastAsia="Arial Unicode MS"/>
           <w:rtl w:val="0"/>
           <w:lang w:val="fr-FR"/>
@@ -27118,7 +27154,7 @@
       </w:r>
       <w:r>
         <w:rPr>
-          <w:rStyle w:val="Aucun"/>
+          <w:rStyle w:val="Aucun A"/>
           <w:rFonts w:cs="Arial Unicode MS" w:eastAsia="Arial Unicode MS" w:hint="default"/>
           <w:rtl w:val="0"/>
           <w:lang w:val="fr-FR"/>
@@ -27127,7 +27163,7 @@
       </w:r>
       <w:r>
         <w:rPr>
-          <w:rStyle w:val="Aucun"/>
+          <w:rStyle w:val="Aucun A"/>
           <w:rFonts w:cs="Arial Unicode MS" w:eastAsia="Arial Unicode MS"/>
           <w:rtl w:val="0"/>
           <w:lang w:val="fr-FR"/>
@@ -27136,16 +27172,16 @@
       </w:r>
       <w:r>
         <w:rPr>
-          <w:rStyle w:val="Aucun"/>
-          <w:rFonts w:cs="Arial Unicode MS" w:eastAsia="Arial Unicode MS" w:hint="default"/>
-          <w:rtl w:val="0"/>
-          <w:lang w:val="fr-FR"/>
-        </w:rPr>
-        <w:t>é</w:t>
-      </w:r>
-      <w:r>
-        <w:rPr>
-          <w:rStyle w:val="Aucun"/>
+          <w:rStyle w:val="Aucun A"/>
+          <w:rFonts w:cs="Arial Unicode MS" w:eastAsia="Arial Unicode MS" w:hint="default"/>
+          <w:rtl w:val="0"/>
+          <w:lang w:val="fr-FR"/>
+        </w:rPr>
+        <w:t>é</w:t>
+      </w:r>
+      <w:r>
+        <w:rPr>
+          <w:rStyle w:val="Aucun A"/>
           <w:rFonts w:cs="Arial Unicode MS" w:eastAsia="Arial Unicode MS"/>
           <w:rtl w:val="0"/>
           <w:lang w:val="fr-FR"/>
@@ -27154,7 +27190,7 @@
       </w:r>
       <w:r>
         <w:rPr>
-          <w:rStyle w:val="Aucun"/>
+          <w:rStyle w:val="Aucun A"/>
           <w:rFonts w:cs="Arial Unicode MS" w:eastAsia="Arial Unicode MS" w:hint="default"/>
           <w:rtl w:val="0"/>
           <w:lang w:val="fr-FR"/>
@@ -27163,7 +27199,7 @@
       </w:r>
       <w:r>
         <w:rPr>
-          <w:rStyle w:val="Aucun"/>
+          <w:rStyle w:val="Aucun A"/>
           <w:rFonts w:cs="Arial Unicode MS" w:eastAsia="Arial Unicode MS"/>
           <w:rtl w:val="0"/>
           <w:lang w:val="fr-FR"/>
@@ -27172,16 +27208,16 @@
       </w:r>
       <w:r>
         <w:rPr>
-          <w:rStyle w:val="Aucun"/>
-          <w:rFonts w:cs="Arial Unicode MS" w:eastAsia="Arial Unicode MS" w:hint="default"/>
-          <w:rtl w:val="0"/>
-          <w:lang w:val="fr-FR"/>
-        </w:rPr>
-        <w:t>é</w:t>
-      </w:r>
-      <w:r>
-        <w:rPr>
-          <w:rStyle w:val="Aucun"/>
+          <w:rStyle w:val="Aucun A"/>
+          <w:rFonts w:cs="Arial Unicode MS" w:eastAsia="Arial Unicode MS" w:hint="default"/>
+          <w:rtl w:val="0"/>
+          <w:lang w:val="fr-FR"/>
+        </w:rPr>
+        <w:t>é</w:t>
+      </w:r>
+      <w:r>
+        <w:rPr>
+          <w:rStyle w:val="Aucun A"/>
           <w:rFonts w:cs="Arial Unicode MS" w:eastAsia="Arial Unicode MS"/>
           <w:rtl w:val="0"/>
           <w:lang w:val="fr-FR"/>
@@ -27190,7 +27226,7 @@
       </w:r>
       <w:r>
         <w:rPr>
-          <w:rStyle w:val="Aucun"/>
+          <w:rStyle w:val="Aucun A"/>
           <w:rFonts w:cs="Arial Unicode MS" w:eastAsia="Arial Unicode MS" w:hint="default"/>
           <w:rtl w:val="0"/>
           <w:lang w:val="fr-FR"/>
@@ -27199,7 +27235,7 @@
       </w:r>
       <w:r>
         <w:rPr>
-          <w:rStyle w:val="Aucun"/>
+          <w:rStyle w:val="Aucun A"/>
           <w:rFonts w:cs="Arial Unicode MS" w:eastAsia="Arial Unicode MS"/>
           <w:rtl w:val="0"/>
           <w:lang w:val="fr-FR"/>
@@ -27208,7 +27244,7 @@
       </w:r>
       <w:r>
         <w:rPr>
-          <w:rStyle w:val="Aucun"/>
+          <w:rStyle w:val="Aucun A"/>
           <w:rFonts w:cs="Arial Unicode MS" w:eastAsia="Arial Unicode MS" w:hint="default"/>
           <w:rtl w:val="0"/>
           <w:lang w:val="fr-FR"/>
@@ -27217,7 +27253,7 @@
       </w:r>
       <w:r>
         <w:rPr>
-          <w:rStyle w:val="Aucun"/>
+          <w:rStyle w:val="Aucun A"/>
           <w:rFonts w:cs="Arial Unicode MS" w:eastAsia="Arial Unicode MS"/>
           <w:rtl w:val="0"/>
           <w:lang w:val="fr-FR"/>
@@ -27226,7 +27262,7 @@
       </w:r>
       <w:r>
         <w:rPr>
-          <w:rStyle w:val="Aucun"/>
+          <w:rStyle w:val="Aucun A"/>
           <w:rFonts w:cs="Arial Unicode MS" w:eastAsia="Arial Unicode MS" w:hint="default"/>
           <w:rtl w:val="0"/>
           <w:lang w:val="fr-FR"/>
@@ -27235,7 +27271,7 @@
       </w:r>
       <w:r>
         <w:rPr>
-          <w:rStyle w:val="Aucun"/>
+          <w:rStyle w:val="Aucun A"/>
           <w:rFonts w:cs="Arial Unicode MS" w:eastAsia="Arial Unicode MS"/>
           <w:rtl w:val="0"/>
           <w:lang w:val="fr-FR"/>
@@ -27244,7 +27280,7 @@
       </w:r>
       <w:r>
         <w:rPr>
-          <w:rStyle w:val="Aucun"/>
+          <w:rStyle w:val="Aucun A"/>
           <w:rFonts w:cs="Arial Unicode MS" w:eastAsia="Arial Unicode MS" w:hint="default"/>
           <w:rtl w:val="0"/>
           <w:lang w:val="fr-FR"/>
@@ -27253,7 +27289,7 @@
       </w:r>
       <w:r>
         <w:rPr>
-          <w:rStyle w:val="Aucun"/>
+          <w:rStyle w:val="Aucun A"/>
           <w:rFonts w:cs="Arial Unicode MS" w:eastAsia="Arial Unicode MS"/>
           <w:rtl w:val="0"/>
           <w:lang w:val="fr-FR"/>
@@ -27262,7 +27298,7 @@
       </w:r>
       <w:r>
         <w:rPr>
-          <w:rStyle w:val="Aucun"/>
+          <w:rStyle w:val="Aucun A"/>
           <w:rFonts w:cs="Arial Unicode MS" w:eastAsia="Arial Unicode MS" w:hint="default"/>
           <w:rtl w:val="0"/>
           <w:lang w:val="fr-FR"/>
@@ -27271,7 +27307,7 @@
       </w:r>
       <w:r>
         <w:rPr>
-          <w:rStyle w:val="Aucun"/>
+          <w:rStyle w:val="Aucun A"/>
           <w:rFonts w:cs="Arial Unicode MS" w:eastAsia="Arial Unicode MS"/>
           <w:rtl w:val="0"/>
           <w:lang w:val="fr-FR"/>
@@ -27280,7 +27316,7 @@
       </w:r>
       <w:r>
         <w:rPr>
-          <w:rStyle w:val="Aucun"/>
+          <w:rStyle w:val="Aucun A"/>
           <w:rFonts w:cs="Arial Unicode MS" w:eastAsia="Arial Unicode MS" w:hint="default"/>
           <w:rtl w:val="0"/>
           <w:lang w:val="fr-FR"/>
@@ -27289,7 +27325,7 @@
       </w:r>
       <w:r>
         <w:rPr>
-          <w:rStyle w:val="Aucun"/>
+          <w:rStyle w:val="Aucun A"/>
           <w:rFonts w:cs="Arial Unicode MS" w:eastAsia="Arial Unicode MS"/>
           <w:rtl w:val="0"/>
           <w:lang w:val="fr-FR"/>
@@ -27298,7 +27334,7 @@
       </w:r>
       <w:r>
         <w:rPr>
-          <w:rStyle w:val="Aucun"/>
+          <w:rStyle w:val="Aucun A"/>
           <w:rFonts w:cs="Arial Unicode MS" w:eastAsia="Arial Unicode MS" w:hint="default"/>
           <w:rtl w:val="0"/>
           <w:lang w:val="fr-FR"/>
@@ -27307,7 +27343,7 @@
       </w:r>
       <w:r>
         <w:rPr>
-          <w:rStyle w:val="Aucun"/>
+          <w:rStyle w:val="Aucun A"/>
           <w:rFonts w:cs="Arial Unicode MS" w:eastAsia="Arial Unicode MS"/>
           <w:rtl w:val="0"/>
           <w:lang w:val="fr-FR"/>
@@ -27316,16 +27352,16 @@
       </w:r>
       <w:r>
         <w:rPr>
-          <w:rStyle w:val="Aucun"/>
-          <w:rFonts w:cs="Arial Unicode MS" w:eastAsia="Arial Unicode MS" w:hint="default"/>
-          <w:rtl w:val="0"/>
-          <w:lang w:val="fr-FR"/>
-        </w:rPr>
-        <w:t>é</w:t>
-      </w:r>
-      <w:r>
-        <w:rPr>
-          <w:rStyle w:val="Aucun"/>
+          <w:rStyle w:val="Aucun A"/>
+          <w:rFonts w:cs="Arial Unicode MS" w:eastAsia="Arial Unicode MS" w:hint="default"/>
+          <w:rtl w:val="0"/>
+          <w:lang w:val="fr-FR"/>
+        </w:rPr>
+        <w:t>é</w:t>
+      </w:r>
+      <w:r>
+        <w:rPr>
+          <w:rStyle w:val="Aucun A"/>
           <w:rFonts w:cs="Arial Unicode MS" w:eastAsia="Arial Unicode MS"/>
           <w:rtl w:val="0"/>
           <w:lang w:val="fr-FR"/>
@@ -27334,7 +27370,7 @@
       </w:r>
       <w:r>
         <w:rPr>
-          <w:rStyle w:val="Aucun"/>
+          <w:rStyle w:val="Aucun A"/>
           <w:rFonts w:cs="Arial Unicode MS" w:eastAsia="Arial Unicode MS" w:hint="default"/>
           <w:rtl w:val="0"/>
           <w:lang w:val="fr-FR"/>
@@ -27343,7 +27379,7 @@
       </w:r>
       <w:r>
         <w:rPr>
-          <w:rStyle w:val="Aucun"/>
+          <w:rStyle w:val="Aucun A"/>
           <w:rFonts w:cs="Arial Unicode MS" w:eastAsia="Arial Unicode MS"/>
           <w:rtl w:val="0"/>
           <w:lang w:val="fr-FR"/>
@@ -27352,7 +27388,7 @@
       </w:r>
       <w:r>
         <w:rPr>
-          <w:rStyle w:val="Aucun"/>
+          <w:rStyle w:val="Aucun A"/>
           <w:rFonts w:cs="Arial Unicode MS" w:eastAsia="Arial Unicode MS" w:hint="default"/>
           <w:rtl w:val="0"/>
           <w:lang w:val="fr-FR"/>
@@ -27361,7 +27397,7 @@
       </w:r>
       <w:r>
         <w:rPr>
-          <w:rStyle w:val="Aucun"/>
+          <w:rStyle w:val="Aucun A"/>
           <w:rFonts w:cs="Arial Unicode MS" w:eastAsia="Arial Unicode MS"/>
           <w:rtl w:val="0"/>
           <w:lang w:val="fr-FR"/>
@@ -27375,7 +27411,7 @@
       </w:pPr>
       <w:r>
         <w:rPr>
-          <w:rStyle w:val="Aucun"/>
+          <w:rStyle w:val="Aucun A"/>
           <w:rFonts w:cs="Arial Unicode MS" w:eastAsia="Arial Unicode MS"/>
           <w:rtl w:val="0"/>
           <w:lang w:val="fr-FR"/>
@@ -27385,7 +27421,7 @@
       </w:r>
       <w:r>
         <w:rPr>
-          <w:rStyle w:val="Aucun"/>
+          <w:rStyle w:val="Aucun A"/>
           <w:rFonts w:cs="Arial Unicode MS" w:eastAsia="Arial Unicode MS" w:hint="default"/>
           <w:rtl w:val="0"/>
           <w:lang w:val="fr-FR"/>
@@ -27394,7 +27430,7 @@
       </w:r>
       <w:r>
         <w:rPr>
-          <w:rStyle w:val="Aucun"/>
+          <w:rStyle w:val="Aucun A"/>
           <w:rFonts w:cs="Arial Unicode MS" w:eastAsia="Arial Unicode MS"/>
           <w:rtl w:val="0"/>
           <w:lang w:val="fr-FR"/>
@@ -27403,7 +27439,7 @@
       </w:r>
       <w:r>
         <w:rPr>
-          <w:rStyle w:val="Aucun"/>
+          <w:rStyle w:val="Aucun A"/>
           <w:rFonts w:cs="Arial Unicode MS" w:eastAsia="Arial Unicode MS" w:hint="default"/>
           <w:rtl w:val="0"/>
           <w:lang w:val="fr-FR"/>
@@ -27412,7 +27448,7 @@
       </w:r>
       <w:r>
         <w:rPr>
-          <w:rStyle w:val="Aucun"/>
+          <w:rStyle w:val="Aucun A"/>
           <w:rFonts w:cs="Arial Unicode MS" w:eastAsia="Arial Unicode MS"/>
           <w:rtl w:val="0"/>
           <w:lang w:val="fr-FR"/>
@@ -27421,7 +27457,7 @@
       </w:r>
       <w:r>
         <w:rPr>
-          <w:rStyle w:val="Aucun"/>
+          <w:rStyle w:val="Aucun A"/>
           <w:rFonts w:cs="Arial Unicode MS" w:eastAsia="Arial Unicode MS" w:hint="default"/>
           <w:rtl w:val="0"/>
           <w:lang w:val="fr-FR"/>
@@ -27430,7 +27466,7 @@
       </w:r>
       <w:r>
         <w:rPr>
-          <w:rStyle w:val="Aucun"/>
+          <w:rStyle w:val="Aucun A"/>
           <w:rFonts w:cs="Arial Unicode MS" w:eastAsia="Arial Unicode MS"/>
           <w:rtl w:val="0"/>
           <w:lang w:val="fr-FR"/>
@@ -27439,7 +27475,7 @@
       </w:r>
       <w:r>
         <w:rPr>
-          <w:rStyle w:val="Aucun"/>
+          <w:rStyle w:val="Aucun A"/>
           <w:rFonts w:cs="Arial Unicode MS" w:eastAsia="Arial Unicode MS" w:hint="default"/>
           <w:rtl w:val="0"/>
           <w:lang w:val="fr-FR"/>
@@ -27448,7 +27484,7 @@
       </w:r>
       <w:r>
         <w:rPr>
-          <w:rStyle w:val="Aucun"/>
+          <w:rStyle w:val="Aucun A"/>
           <w:rFonts w:cs="Arial Unicode MS" w:eastAsia="Arial Unicode MS"/>
           <w:rtl w:val="0"/>
           <w:lang w:val="fr-FR"/>
@@ -27457,16 +27493,16 @@
       </w:r>
       <w:r>
         <w:rPr>
-          <w:rStyle w:val="Aucun"/>
-          <w:rFonts w:cs="Arial Unicode MS" w:eastAsia="Arial Unicode MS" w:hint="default"/>
-          <w:rtl w:val="0"/>
-          <w:lang w:val="fr-FR"/>
-        </w:rPr>
-        <w:t>é</w:t>
-      </w:r>
-      <w:r>
-        <w:rPr>
-          <w:rStyle w:val="Aucun"/>
+          <w:rStyle w:val="Aucun A"/>
+          <w:rFonts w:cs="Arial Unicode MS" w:eastAsia="Arial Unicode MS" w:hint="default"/>
+          <w:rtl w:val="0"/>
+          <w:lang w:val="fr-FR"/>
+        </w:rPr>
+        <w:t>é</w:t>
+      </w:r>
+      <w:r>
+        <w:rPr>
+          <w:rStyle w:val="Aucun A"/>
           <w:rFonts w:cs="Arial Unicode MS" w:eastAsia="Arial Unicode MS"/>
           <w:rtl w:val="0"/>
           <w:lang w:val="fr-FR"/>
@@ -27475,16 +27511,16 @@
       </w:r>
       <w:r>
         <w:rPr>
-          <w:rStyle w:val="Aucun"/>
-          <w:rFonts w:cs="Arial Unicode MS" w:eastAsia="Arial Unicode MS" w:hint="default"/>
-          <w:rtl w:val="0"/>
-          <w:lang w:val="fr-FR"/>
-        </w:rPr>
-        <w:t>é</w:t>
-      </w:r>
-      <w:r>
-        <w:rPr>
-          <w:rStyle w:val="Aucun"/>
+          <w:rStyle w:val="Aucun A"/>
+          <w:rFonts w:cs="Arial Unicode MS" w:eastAsia="Arial Unicode MS" w:hint="default"/>
+          <w:rtl w:val="0"/>
+          <w:lang w:val="fr-FR"/>
+        </w:rPr>
+        <w:t>é</w:t>
+      </w:r>
+      <w:r>
+        <w:rPr>
+          <w:rStyle w:val="Aucun A"/>
           <w:rFonts w:cs="Arial Unicode MS" w:eastAsia="Arial Unicode MS"/>
           <w:rtl w:val="0"/>
           <w:lang w:val="fr-FR"/>
@@ -27493,7 +27529,7 @@
       </w:r>
       <w:r>
         <w:rPr>
-          <w:rStyle w:val="Aucun"/>
+          <w:rStyle w:val="Aucun A"/>
           <w:rFonts w:cs="Arial Unicode MS" w:eastAsia="Arial Unicode MS" w:hint="default"/>
           <w:rtl w:val="0"/>
           <w:lang w:val="fr-FR"/>
@@ -27502,7 +27538,7 @@
       </w:r>
       <w:r>
         <w:rPr>
-          <w:rStyle w:val="Aucun"/>
+          <w:rStyle w:val="Aucun A"/>
           <w:rFonts w:cs="Arial Unicode MS" w:eastAsia="Arial Unicode MS"/>
           <w:rtl w:val="0"/>
           <w:lang w:val="fr-FR"/>
@@ -27511,7 +27547,7 @@
       </w:r>
       <w:r>
         <w:rPr>
-          <w:rStyle w:val="Aucun"/>
+          <w:rStyle w:val="Aucun A"/>
           <w:rFonts w:cs="Arial Unicode MS" w:eastAsia="Arial Unicode MS" w:hint="default"/>
           <w:rtl w:val="0"/>
           <w:lang w:val="fr-FR"/>
@@ -27520,7 +27556,7 @@
       </w:r>
       <w:r>
         <w:rPr>
-          <w:rStyle w:val="Aucun"/>
+          <w:rStyle w:val="Aucun A"/>
           <w:rFonts w:cs="Arial Unicode MS" w:eastAsia="Arial Unicode MS"/>
           <w:rtl w:val="0"/>
           <w:lang w:val="fr-FR"/>
@@ -27529,16 +27565,16 @@
       </w:r>
       <w:r>
         <w:rPr>
-          <w:rStyle w:val="Aucun"/>
-          <w:rFonts w:cs="Arial Unicode MS" w:eastAsia="Arial Unicode MS" w:hint="default"/>
-          <w:rtl w:val="0"/>
-          <w:lang w:val="fr-FR"/>
-        </w:rPr>
-        <w:t>é</w:t>
-      </w:r>
-      <w:r>
-        <w:rPr>
-          <w:rStyle w:val="Aucun"/>
+          <w:rStyle w:val="Aucun A"/>
+          <w:rFonts w:cs="Arial Unicode MS" w:eastAsia="Arial Unicode MS" w:hint="default"/>
+          <w:rtl w:val="0"/>
+          <w:lang w:val="fr-FR"/>
+        </w:rPr>
+        <w:t>é</w:t>
+      </w:r>
+      <w:r>
+        <w:rPr>
+          <w:rStyle w:val="Aucun A"/>
           <w:rFonts w:cs="Arial Unicode MS" w:eastAsia="Arial Unicode MS"/>
           <w:rtl w:val="0"/>
           <w:lang w:val="fr-FR"/>
@@ -27547,7 +27583,7 @@
       </w:r>
       <w:r>
         <w:rPr>
-          <w:rStyle w:val="Aucun"/>
+          <w:rStyle w:val="Aucun A"/>
           <w:rFonts w:cs="Arial Unicode MS" w:eastAsia="Arial Unicode MS" w:hint="default"/>
           <w:rtl w:val="0"/>
           <w:lang w:val="fr-FR"/>
@@ -27556,7 +27592,7 @@
       </w:r>
       <w:r>
         <w:rPr>
-          <w:rStyle w:val="Aucun"/>
+          <w:rStyle w:val="Aucun A"/>
           <w:rFonts w:cs="Arial Unicode MS" w:eastAsia="Arial Unicode MS"/>
           <w:rtl w:val="0"/>
           <w:lang w:val="fr-FR"/>
@@ -27565,7 +27601,7 @@
       </w:r>
       <w:r>
         <w:rPr>
-          <w:rStyle w:val="Aucun"/>
+          <w:rStyle w:val="Aucun A"/>
           <w:rFonts w:cs="Arial Unicode MS" w:eastAsia="Arial Unicode MS" w:hint="default"/>
           <w:rtl w:val="0"/>
           <w:lang w:val="fr-FR"/>
@@ -27574,7 +27610,7 @@
       </w:r>
       <w:r>
         <w:rPr>
-          <w:rStyle w:val="Aucun"/>
+          <w:rStyle w:val="Aucun A"/>
           <w:rFonts w:cs="Arial Unicode MS" w:eastAsia="Arial Unicode MS"/>
           <w:rtl w:val="0"/>
           <w:lang w:val="fr-FR"/>
@@ -27583,16 +27619,16 @@
       </w:r>
       <w:r>
         <w:rPr>
-          <w:rStyle w:val="Aucun"/>
-          <w:rFonts w:cs="Arial Unicode MS" w:eastAsia="Arial Unicode MS" w:hint="default"/>
-          <w:rtl w:val="0"/>
-          <w:lang w:val="fr-FR"/>
-        </w:rPr>
-        <w:t>é</w:t>
-      </w:r>
-      <w:r>
-        <w:rPr>
-          <w:rStyle w:val="Aucun"/>
+          <w:rStyle w:val="Aucun A"/>
+          <w:rFonts w:cs="Arial Unicode MS" w:eastAsia="Arial Unicode MS" w:hint="default"/>
+          <w:rtl w:val="0"/>
+          <w:lang w:val="fr-FR"/>
+        </w:rPr>
+        <w:t>é</w:t>
+      </w:r>
+      <w:r>
+        <w:rPr>
+          <w:rStyle w:val="Aucun A"/>
           <w:rFonts w:cs="Arial Unicode MS" w:eastAsia="Arial Unicode MS"/>
           <w:rtl w:val="0"/>
           <w:lang w:val="fr-FR"/>
@@ -27601,16 +27637,16 @@
       </w:r>
       <w:r>
         <w:rPr>
-          <w:rStyle w:val="Aucun"/>
-          <w:rFonts w:cs="Arial Unicode MS" w:eastAsia="Arial Unicode MS" w:hint="default"/>
-          <w:rtl w:val="0"/>
-          <w:lang w:val="fr-FR"/>
-        </w:rPr>
-        <w:t>é</w:t>
-      </w:r>
-      <w:r>
-        <w:rPr>
-          <w:rStyle w:val="Aucun"/>
+          <w:rStyle w:val="Aucun A"/>
+          <w:rFonts w:cs="Arial Unicode MS" w:eastAsia="Arial Unicode MS" w:hint="default"/>
+          <w:rtl w:val="0"/>
+          <w:lang w:val="fr-FR"/>
+        </w:rPr>
+        <w:t>é</w:t>
+      </w:r>
+      <w:r>
+        <w:rPr>
+          <w:rStyle w:val="Aucun A"/>
           <w:rFonts w:cs="Arial Unicode MS" w:eastAsia="Arial Unicode MS"/>
           <w:rtl w:val="0"/>
           <w:lang w:val="fr-FR"/>
@@ -27619,16 +27655,16 @@
       </w:r>
       <w:r>
         <w:rPr>
-          <w:rStyle w:val="Aucun"/>
-          <w:rFonts w:cs="Arial Unicode MS" w:eastAsia="Arial Unicode MS" w:hint="default"/>
-          <w:rtl w:val="0"/>
-          <w:lang w:val="fr-FR"/>
-        </w:rPr>
-        <w:t>é</w:t>
-      </w:r>
-      <w:r>
-        <w:rPr>
-          <w:rStyle w:val="Aucun"/>
+          <w:rStyle w:val="Aucun A"/>
+          <w:rFonts w:cs="Arial Unicode MS" w:eastAsia="Arial Unicode MS" w:hint="default"/>
+          <w:rtl w:val="0"/>
+          <w:lang w:val="fr-FR"/>
+        </w:rPr>
+        <w:t>é</w:t>
+      </w:r>
+      <w:r>
+        <w:rPr>
+          <w:rStyle w:val="Aucun A"/>
           <w:rFonts w:cs="Arial Unicode MS" w:eastAsia="Arial Unicode MS"/>
           <w:rtl w:val="0"/>
           <w:lang w:val="fr-FR"/>
@@ -27637,21 +27673,66 @@
       </w:r>
       <w:r>
         <w:rPr>
-          <w:rStyle w:val="Aucun"/>
-          <w:rFonts w:cs="Arial Unicode MS" w:eastAsia="Arial Unicode MS" w:hint="default"/>
-          <w:rtl w:val="0"/>
-          <w:lang w:val="fr-FR"/>
-        </w:rPr>
-        <w:t>é</w:t>
-      </w:r>
-      <w:r>
-        <w:rPr>
-          <w:rStyle w:val="Aucun"/>
+          <w:rStyle w:val="Aucun A"/>
+          <w:rFonts w:cs="Arial Unicode MS" w:eastAsia="Arial Unicode MS" w:hint="default"/>
+          <w:rtl w:val="0"/>
+          <w:lang w:val="fr-FR"/>
+        </w:rPr>
+        <w:t>é</w:t>
+      </w:r>
+      <w:r>
+        <w:rPr>
+          <w:rStyle w:val="Aucun A"/>
           <w:rFonts w:cs="Arial Unicode MS" w:eastAsia="Arial Unicode MS"/>
           <w:rtl w:val="0"/>
           <w:lang w:val="fr-FR"/>
         </w:rPr>
         <w:t>sente assez sommairement.</w:t>
+      </w:r>
+      <w:r>
+        <w:rPr>
+          <w:rStyle w:val="Aucun A"/>
+          <w:rFonts w:cs="Arial Unicode MS" w:eastAsia="Arial Unicode MS"/>
+          <w:rtl w:val="0"/>
+          <w:lang w:val="fr-FR"/>
+        </w:rPr>
+        <w:t xml:space="preserve"> Les testes e2e n</w:t>
+      </w:r>
+      <w:r>
+        <w:rPr>
+          <w:rStyle w:val="Aucun A"/>
+          <w:rFonts w:cs="Arial Unicode MS" w:eastAsia="Arial Unicode MS" w:hint="default"/>
+          <w:rtl w:val="0"/>
+          <w:lang w:val="fr-FR"/>
+        </w:rPr>
+        <w:t>’é</w:t>
+      </w:r>
+      <w:r>
+        <w:rPr>
+          <w:rStyle w:val="Aucun A"/>
+          <w:rFonts w:cs="Arial Unicode MS" w:eastAsia="Arial Unicode MS"/>
+          <w:rtl w:val="0"/>
+          <w:lang w:val="fr-FR"/>
+        </w:rPr>
+        <w:t>tais pas abord</w:t>
+      </w:r>
+      <w:r>
+        <w:rPr>
+          <w:rStyle w:val="Aucun A"/>
+          <w:rFonts w:cs="Arial Unicode MS" w:eastAsia="Arial Unicode MS" w:hint="default"/>
+          <w:rtl w:val="0"/>
+          <w:lang w:val="fr-FR"/>
+        </w:rPr>
+        <w:t xml:space="preserve">é </w:t>
+      </w:r>
+      <w:r>
+        <w:rPr>
+          <w:rStyle w:val="Aucun A"/>
+          <w:rFonts w:cs="Arial Unicode MS" w:eastAsia="Arial Unicode MS"/>
+          <w:rtl w:val="0"/>
+          <w:lang w:val="fr-FR"/>
+        </w:rPr>
+        <w:t>non plus.</w:t>
       </w:r>
     </w:p>
     <w:p>
@@ -27664,7 +27745,7 @@
     </w:p>
     <w:p>
       <w:pPr>
-        <w:pStyle w:val="Titre A"/>
+        <w:pStyle w:val="Titre A A"/>
       </w:pPr>
       <w:bookmarkStart w:name="_Toc14" w:id="14"/>
       <w:r>
@@ -27688,6 +27769,7 @@
           <w:rFonts w:ascii="Times New Roman" w:cs="Times New Roman" w:hAnsi="Times New Roman" w:eastAsia="Times New Roman"/>
           <w:sz w:val="32"/>
           <w:szCs w:val="32"/>
+          <w:lang w:val="fr-FR"/>
         </w:rPr>
       </w:pPr>
     </w:p>
@@ -32438,9 +32520,9 @@
       <w:lvlJc w:val="left"/>
       <w:pPr>
         <w:tabs>
-          <w:tab w:val="num" w:pos="141"/>
+          <w:tab w:val="num" w:pos="153"/>
         </w:tabs>
-        <w:ind w:left="185" w:hanging="185"/>
+        <w:ind w:left="197" w:hanging="197"/>
       </w:pPr>
       <w:rPr>
         <w:rFonts w:ascii="Times New Roman" w:cs="Times New Roman" w:hAnsi="Times New Roman" w:eastAsia="Times New Roman"/>
@@ -33457,9 +33539,9 @@
         <w:lvlJc w:val="left"/>
         <w:pPr>
           <w:tabs>
-            <w:tab w:val="num" w:pos="141"/>
+            <w:tab w:val="num" w:pos="153"/>
           </w:tabs>
-          <w:ind w:left="185" w:hanging="185"/>
+          <w:ind w:left="197" w:hanging="197"/>
         </w:pPr>
         <w:rPr>
           <w:rFonts w:ascii="Times New Roman" w:cs="Times New Roman" w:hAnsi="Times New Roman" w:eastAsia="Times New Roman"/>
@@ -33751,9 +33833,9 @@
         <w:lvlJc w:val="left"/>
         <w:pPr>
           <w:tabs>
-            <w:tab w:val="num" w:pos="141"/>
+            <w:tab w:val="num" w:pos="153"/>
           </w:tabs>
-          <w:ind w:left="185" w:hanging="185"/>
+          <w:ind w:left="197" w:hanging="197"/>
         </w:pPr>
         <w:rPr>
           <w:rFonts w:ascii="Times New Roman" w:cs="Times New Roman" w:hAnsi="Times New Roman" w:eastAsia="Times New Roman"/>
@@ -34545,9 +34627,9 @@
       <w:lang w:val="fr-FR"/>
     </w:rPr>
   </w:style>
-  <w:style w:type="paragraph" w:styleId="Titre A">
-    <w:name w:val="Titre A"/>
-    <w:next w:val="Titre A"/>
+  <w:style w:type="paragraph" w:styleId="Titre A A">
+    <w:name w:val="Titre A A"/>
+    <w:next w:val="Titre A A"/>
     <w:pPr>
       <w:keepNext w:val="0"/>
       <w:keepLines w:val="0"/>
@@ -34559,7 +34641,7 @@
       <w:spacing w:before="400" w:after="0" w:line="216" w:lineRule="auto"/>
       <w:ind w:left="0" w:right="0" w:firstLine="0"/>
       <w:jc w:val="left"/>
-      <w:outlineLvl w:val="2"/>
+      <w:outlineLvl w:val="3"/>
     </w:pPr>
     <w:rPr>
       <w:rFonts w:ascii="Futura Bold" w:cs="Futura Bold" w:hAnsi="Futura Bold" w:eastAsia="Futura Bold"/>
@@ -34592,9 +34674,16 @@
       </w14:textFill>
     </w:rPr>
   </w:style>
-  <w:style w:type="paragraph" w:styleId="Titre">
-    <w:name w:val="Titre"/>
-    <w:next w:val="Corps"/>
+  <w:style w:type="character" w:styleId="Aucun A">
+    <w:name w:val="Aucun A"/>
+    <w:basedOn w:val="Aucun"/>
+    <w:rPr>
+      <w:lang w:val="fr-FR"/>
+    </w:rPr>
+  </w:style>
+  <w:style w:type="paragraph" w:styleId="Titre A">
+    <w:name w:val="Titre A"/>
+    <w:next w:val="Titre A"/>
     <w:pPr>
       <w:keepNext w:val="1"/>
       <w:keepLines w:val="0"/>
@@ -34606,7 +34695,7 @@
       <w:spacing w:before="0" w:after="0" w:line="240" w:lineRule="auto"/>
       <w:ind w:left="0" w:right="0" w:firstLine="0"/>
       <w:jc w:val="left"/>
-      <w:outlineLvl w:val="0"/>
+      <w:outlineLvl w:val="2"/>
     </w:pPr>
     <w:rPr>
       <w:rFonts w:ascii="Helvetica Neue" w:cs="Arial Unicode MS" w:hAnsi="Helvetica Neue" w:eastAsia="Arial Unicode MS"/>
@@ -34625,72 +34714,19 @@
       <w:position w:val="0"/>
       <w:sz w:val="36"/>
       <w:szCs w:val="36"/>
-      <w:u w:val="none"/>
+      <w:u w:val="none" w:color="000000"/>
       <w:shd w:val="nil" w:color="auto" w:fill="auto"/>
       <w:vertAlign w:val="baseline"/>
       <w:lang w:val="fr-FR"/>
-      <w14:textOutline>
+      <w14:textOutline w14:w="12700" w14:cap="flat">
         <w14:noFill/>
+        <w14:miter w14:lim="400000"/>
       </w14:textOutline>
       <w14:textFill>
         <w14:solidFill>
           <w14:srgbClr w14:val="000000"/>
         </w14:solidFill>
       </w14:textFill>
-    </w:rPr>
-  </w:style>
-  <w:style w:type="paragraph" w:styleId="Corps">
-    <w:name w:val="Corps"/>
-    <w:next w:val="Corps"/>
-    <w:pPr>
-      <w:keepNext w:val="0"/>
-      <w:keepLines w:val="0"/>
-      <w:pageBreakBefore w:val="0"/>
-      <w:widowControl w:val="1"/>
-      <w:shd w:val="clear" w:color="auto" w:fill="auto"/>
-      <w:suppressAutoHyphens w:val="0"/>
-      <w:bidi w:val="0"/>
-      <w:spacing w:before="0" w:after="0" w:line="240" w:lineRule="auto"/>
-      <w:ind w:left="0" w:right="0" w:firstLine="0"/>
-      <w:jc w:val="left"/>
-      <w:outlineLvl w:val="9"/>
-    </w:pPr>
-    <w:rPr>
-      <w:rFonts w:ascii="Times New Roman" w:cs="Arial Unicode MS" w:hAnsi="Times New Roman" w:eastAsia="Arial Unicode MS"/>
-      <w:b w:val="0"/>
-      <w:bCs w:val="0"/>
-      <w:i w:val="0"/>
-      <w:iCs w:val="0"/>
-      <w:caps w:val="0"/>
-      <w:smallCaps w:val="0"/>
-      <w:strike w:val="0"/>
-      <w:dstrike w:val="0"/>
-      <w:outline w:val="0"/>
-      <w:color w:val="000000"/>
-      <w:spacing w:val="0"/>
-      <w:kern w:val="0"/>
-      <w:position w:val="0"/>
-      <w:sz w:val="24"/>
-      <w:szCs w:val="24"/>
-      <w:u w:val="none" w:color="000000"/>
-      <w:shd w:val="nil" w:color="auto" w:fill="auto"/>
-      <w:vertAlign w:val="baseline"/>
-      <w:lang w:val="fr-FR"/>
-      <w14:textOutline>
-        <w14:noFill/>
-      </w14:textOutline>
-      <w14:textFill>
-        <w14:solidFill>
-          <w14:srgbClr w14:val="000000"/>
-        </w14:solidFill>
-      </w14:textFill>
-    </w:rPr>
-  </w:style>
-  <w:style w:type="character" w:styleId="Aucun A">
-    <w:name w:val="Aucun A"/>
-    <w:basedOn w:val="Aucun"/>
-    <w:rPr>
-      <w:lang w:val="fr-FR"/>
     </w:rPr>
   </w:style>
   <w:style w:type="paragraph" w:styleId="Par défaut">
@@ -34985,6 +35021,52 @@
   <w:style w:type="paragraph" w:styleId="TOC 3">
     <w:name w:val="TOC 3"/>
     <w:next w:val="TOC 3"/>
+    <w:pPr>
+      <w:keepNext w:val="0"/>
+      <w:keepLines w:val="0"/>
+      <w:pageBreakBefore w:val="0"/>
+      <w:widowControl w:val="1"/>
+      <w:shd w:val="clear" w:color="auto" w:fill="auto"/>
+      <w:tabs>
+        <w:tab w:val="right" w:pos="12472" w:leader="dot"/>
+      </w:tabs>
+      <w:suppressAutoHyphens w:val="0"/>
+      <w:bidi w:val="0"/>
+      <w:spacing w:before="0" w:after="0" w:line="360" w:lineRule="auto"/>
+      <w:ind w:left="0" w:right="0" w:firstLine="0"/>
+      <w:jc w:val="left"/>
+      <w:outlineLvl w:val="9"/>
+    </w:pPr>
+    <w:rPr>
+      <w:rFonts w:ascii="Times New Roman" w:cs="Times New Roman" w:hAnsi="Times New Roman" w:eastAsia="Times New Roman"/>
+      <w:b w:val="1"/>
+      <w:bCs w:val="1"/>
+      <w:i w:val="0"/>
+      <w:iCs w:val="0"/>
+      <w:caps w:val="0"/>
+      <w:smallCaps w:val="0"/>
+      <w:strike w:val="0"/>
+      <w:dstrike w:val="0"/>
+      <w:outline w:val="0"/>
+      <w:color w:val="000000"/>
+      <w:spacing w:val="0"/>
+      <w:kern w:val="0"/>
+      <w:position w:val="0"/>
+      <w:sz w:val="26"/>
+      <w:szCs w:val="26"/>
+      <w:u w:val="none" w:color="000000"/>
+      <w:shd w:val="nil" w:color="auto" w:fill="auto"/>
+      <w:vertAlign w:val="baseline"/>
+      <w14:textFill>
+        <w14:solidFill>
+          <w14:srgbClr w14:val="000000"/>
+        </w14:solidFill>
+      </w14:textFill>
+    </w:rPr>
+  </w:style>
+  <w:style w:type="paragraph" w:styleId="TOC 4">
+    <w:name w:val="TOC 4"/>
+    <w:next w:val="TOC 4"/>
     <w:pPr>
       <w:keepNext w:val="0"/>
       <w:keepLines w:val="0"/>

</xml_diff>

<commit_message>
changement de l'image dans l'etude de cas, avancement sur le dossier chef
</commit_message>
<xml_diff>
--- a/etudeDeCas-DevOps_Sayfoutdinov.docx
+++ b/etudeDeCas-DevOps_Sayfoutdinov.docx
@@ -9625,17 +9625,17 @@
         <mc:AlternateContent>
           <mc:Choice Requires="wpg">
             <w:drawing xmlns:a="http://schemas.openxmlformats.org/drawingml/2006/main">
-              <wp:anchor distT="88900" distB="88900" distL="88900" distR="88900" simplePos="0" relativeHeight="251664384" behindDoc="0" locked="0" layoutInCell="1" allowOverlap="1">
+              <wp:anchor distT="152400" distB="152400" distL="152400" distR="152400" simplePos="0" relativeHeight="251665408" behindDoc="0" locked="0" layoutInCell="1" allowOverlap="1">
                 <wp:simplePos x="0" y="0"/>
                 <wp:positionH relativeFrom="page">
-                  <wp:posOffset>4122854</wp:posOffset>
+                  <wp:posOffset>1142455</wp:posOffset>
                 </wp:positionH>
                 <wp:positionV relativeFrom="page">
-                  <wp:posOffset>3864355</wp:posOffset>
+                  <wp:posOffset>2673439</wp:posOffset>
                 </wp:positionV>
-                <wp:extent cx="4730956" cy="3614634"/>
+                <wp:extent cx="2400307" cy="663298"/>
                 <wp:effectExtent l="0" t="0" r="0" b="0"/>
-                <wp:wrapThrough wrapText="bothSides" distL="88900" distR="88900">
+                <wp:wrapThrough wrapText="bothSides" distL="152400" distR="152400">
                   <wp:wrapPolygon edited="1">
                     <wp:start x="0" y="0"/>
                     <wp:lineTo x="21600" y="0"/>
@@ -9653,6 +9653,225 @@
                       <wpg:grpSpPr>
                         <a:xfrm>
                           <a:off x="0" y="0"/>
+                          <a:ext cx="2400307" cy="663298"/>
+                          <a:chOff x="-2" y="-1"/>
+                          <a:chExt cx="2400306" cy="663298"/>
+                        </a:xfrm>
+                      </wpg:grpSpPr>
+                      <pic:pic xmlns:pic="http://schemas.openxmlformats.org/drawingml/2006/picture">
+                        <pic:nvPicPr>
+                          <pic:cNvPr id="1073741843" name="Capture d’écran 2024-02-07 à 18.16.35.png" descr="Capture d’écran 2024-02-07 à 18.16.35.png"/>
+                          <pic:cNvPicPr>
+                            <a:picLocks noChangeAspect="1"/>
+                          </pic:cNvPicPr>
+                        </pic:nvPicPr>
+                        <pic:blipFill>
+                          <a:blip r:embed="rId11">
+                            <a:extLst/>
+                          </a:blip>
+                          <a:stretch>
+                            <a:fillRect/>
+                          </a:stretch>
+                        </pic:blipFill>
+                        <pic:spPr>
+                          <a:xfrm>
+                            <a:off x="-1" y="-2"/>
+                            <a:ext cx="2400303" cy="254006"/>
+                          </a:xfrm>
+                          <a:prstGeom prst="rect">
+                            <a:avLst/>
+                          </a:prstGeom>
+                          <a:ln w="12700" cap="flat">
+                            <a:noFill/>
+                            <a:miter lim="400000"/>
+                          </a:ln>
+                          <a:effectLst/>
+                        </pic:spPr>
+                      </pic:pic>
+                      <wpg:grpSp>
+                        <wpg:cNvPr id="1073741846" name="Title"/>
+                        <wpg:cNvGrpSpPr/>
+                        <wpg:grpSpPr>
+                          <a:xfrm>
+                            <a:off x="-3" y="355600"/>
+                            <a:ext cx="2400308" cy="307697"/>
+                            <a:chOff x="-1" y="-1"/>
+                            <a:chExt cx="2400306" cy="307696"/>
+                          </a:xfrm>
+                        </wpg:grpSpPr>
+                        <wps:wsp>
+                          <wps:cNvPr id="1073741844" name="Rectangle"/>
+                          <wps:cNvSpPr/>
+                          <wps:spPr>
+                            <a:xfrm>
+                              <a:off x="-1" y="-1"/>
+                              <a:ext cx="2400307" cy="307697"/>
+                            </a:xfrm>
+                            <a:prstGeom prst="roundRect">
+                              <a:avLst>
+                                <a:gd name="adj" fmla="val 0"/>
+                              </a:avLst>
+                            </a:prstGeom>
+                            <a:solidFill>
+                              <a:srgbClr val="000000">
+                                <a:alpha val="0"/>
+                              </a:srgbClr>
+                            </a:solidFill>
+                            <a:ln w="12700" cap="flat">
+                              <a:noFill/>
+                              <a:miter lim="400000"/>
+                            </a:ln>
+                            <a:effectLst/>
+                          </wps:spPr>
+                          <wps:bodyPr/>
+                        </wps:wsp>
+                        <wps:wsp>
+                          <wps:cNvPr id="1073741845" name="Fig. 3"/>
+                          <wps:cNvSpPr txBox="1"/>
+                          <wps:spPr>
+                            <a:xfrm>
+                              <a:off x="-2" y="-2"/>
+                              <a:ext cx="2400308" cy="307697"/>
+                            </a:xfrm>
+                            <a:prstGeom prst="rect">
+                              <a:avLst/>
+                            </a:prstGeom>
+                            <a:noFill/>
+                            <a:ln w="12700" cap="flat">
+                              <a:noFill/>
+                              <a:miter lim="400000"/>
+                            </a:ln>
+                            <a:effectLst/>
+                          </wps:spPr>
+                          <wps:txbx>
+                            <w:txbxContent>
+                              <w:p>
+                                <w:pPr>
+                                  <w:pStyle w:val="Titre de l’objet"/>
+                                </w:pPr>
+                                <w:r>
+                                  <w:rPr>
+                                    <w:rStyle w:val="Aucun"/>
+                                    <w:rtl w:val="0"/>
+                                    <w:lang w:val="fr-FR"/>
+                                  </w:rPr>
+                                  <w:t>Fig. 3</w:t>
+                                </w:r>
+                              </w:p>
+                            </w:txbxContent>
+                          </wps:txbx>
+                          <wps:bodyPr wrap="square" lIns="50800" tIns="50800" rIns="50800" bIns="50800" numCol="1" anchor="t">
+                            <a:noAutofit/>
+                          </wps:bodyPr>
+                        </wps:wsp>
+                      </wpg:grpSp>
+                    </wpg:wgp>
+                  </a:graphicData>
+                </a:graphic>
+              </wp:anchor>
+            </w:drawing>
+          </mc:Choice>
+          <mc:Fallback>
+            <w:pict>
+              <v:group id="_x0000_s1044" style="visibility:visible;position:absolute;margin-left:90.0pt;margin-top:210.5pt;width:189.0pt;height:52.2pt;z-index:251665408;mso-position-horizontal:absolute;mso-position-horizontal-relative:page;mso-position-vertical:absolute;mso-position-vertical-relative:page;mso-wrap-distance-left:12.0pt;mso-wrap-distance-top:12.0pt;mso-wrap-distance-right:12.0pt;mso-wrap-distance-bottom:12.0pt;" coordorigin="-2,-1" coordsize="2400307,663298">
+                <w10:wrap type="through" side="bothSides" anchorx="page" anchory="page"/>
+                <v:shape id="_x0000_s1045" type="#_x0000_t75" style="position:absolute;left:0;top:-1;width:2400302;height:254004;">
+                  <v:imagedata r:id="rId11" o:title="image5.png"/>
+                </v:shape>
+                <v:group id="_x0000_s1046" style="position:absolute;left:-2;top:355601;width:2400307;height:307696;" coordorigin="-1,-1" coordsize="2400307,307696">
+                  <v:roundrect id="_x0000_s1047" style="position:absolute;left:0;top:0;width:2400306;height:307695;" adj="0">
+                    <v:fill color="#000000" opacity="0.0%" type="solid"/>
+                    <v:stroke on="f" weight="1.0pt" dashstyle="solid" endcap="flat" miterlimit="400.0%" joinstyle="miter" linestyle="single" startarrow="none" startarrowwidth="medium" startarrowlength="medium" endarrow="none" endarrowwidth="medium" endarrowlength="medium"/>
+                  </v:roundrect>
+                  <v:shape id="_x0000_s1048" type="#_x0000_t202" style="position:absolute;left:-1;top:-1;width:2400307;height:307696;">
+                    <v:fill on="f"/>
+                    <v:stroke on="f" weight="1.0pt" dashstyle="solid" endcap="flat" miterlimit="400.0%" joinstyle="miter" linestyle="single" startarrow="none" startarrowwidth="medium" startarrowlength="medium" endarrow="none" endarrowwidth="medium" endarrowlength="medium"/>
+                    <v:textbox>
+                      <w:txbxContent>
+                        <w:p>
+                          <w:pPr>
+                            <w:pStyle w:val="Titre de l’objet"/>
+                          </w:pPr>
+                          <w:r>
+                            <w:rPr>
+                              <w:rStyle w:val="Aucun"/>
+                              <w:rtl w:val="0"/>
+                              <w:lang w:val="fr-FR"/>
+                            </w:rPr>
+                            <w:t>Fig. 3</w:t>
+                          </w:r>
+                        </w:p>
+                      </w:txbxContent>
+                    </v:textbox>
+                  </v:shape>
+                </v:group>
+              </v:group>
+            </w:pict>
+          </mc:Fallback>
+        </mc:AlternateContent>
+      </w:r>
+      <w:r>
+        <w:rPr>
+          <w:rStyle w:val="Aucun A"/>
+          <w:rFonts w:cs="Arial Unicode MS" w:eastAsia="Arial Unicode MS"/>
+          <w:rtl w:val="0"/>
+          <w:lang w:val="fr-FR"/>
+        </w:rPr>
+        <w:t>et Code Autodocument</w:t>
+      </w:r>
+      <w:r>
+        <w:rPr>
+          <w:rStyle w:val="Aucun A"/>
+          <w:rFonts w:cs="Arial Unicode MS" w:eastAsia="Arial Unicode MS" w:hint="default"/>
+          <w:rtl w:val="0"/>
+          <w:lang w:val="fr-FR"/>
+        </w:rPr>
+        <w:t>é</w:t>
+      </w:r>
+      <w:r>
+        <w:rPr>
+          <w:rStyle w:val="Aucun A"/>
+          <w:rFonts w:cs="Arial Unicode MS" w:eastAsia="Arial Unicode MS"/>
+          <w:rtl w:val="0"/>
+          <w:lang w:val="fr-FR"/>
+        </w:rPr>
+        <w:t>.</w:t>
+      </w:r>
+      <w:r>
+        <w:rPr>
+          <w:rStyle w:val="Aucun A"/>
+        </w:rPr>
+        <mc:AlternateContent>
+          <mc:Choice Requires="wpg">
+            <w:drawing xmlns:a="http://schemas.openxmlformats.org/drawingml/2006/main">
+              <wp:anchor distT="88900" distB="88900" distL="88900" distR="88900" simplePos="0" relativeHeight="251664384" behindDoc="0" locked="0" layoutInCell="1" allowOverlap="1">
+                <wp:simplePos x="0" y="0"/>
+                <wp:positionH relativeFrom="margin">
+                  <wp:posOffset>3223055</wp:posOffset>
+                </wp:positionH>
+                <wp:positionV relativeFrom="line">
+                  <wp:posOffset>550822</wp:posOffset>
+                </wp:positionV>
+                <wp:extent cx="4730956" cy="3614634"/>
+                <wp:effectExtent l="0" t="0" r="0" b="0"/>
+                <wp:wrapThrough wrapText="bothSides" distL="88900" distR="88900">
+                  <wp:wrapPolygon edited="1">
+                    <wp:start x="0" y="0"/>
+                    <wp:lineTo x="21600" y="0"/>
+                    <wp:lineTo x="21600" y="21600"/>
+                    <wp:lineTo x="0" y="21600"/>
+                    <wp:lineTo x="0" y="0"/>
+                  </wp:wrapPolygon>
+                </wp:wrapThrough>
+                <wp:docPr id="1073741852" name="officeArt object" descr="Grouper"/>
+                <wp:cNvGraphicFramePr/>
+                <a:graphic xmlns:a="http://schemas.openxmlformats.org/drawingml/2006/main">
+                  <a:graphicData uri="http://schemas.microsoft.com/office/word/2010/wordprocessingGroup">
+                    <wpg:wgp>
+                      <wpg:cNvGrpSpPr/>
+                      <wpg:grpSpPr>
+                        <a:xfrm>
+                          <a:off x="0" y="0"/>
                           <a:ext cx="4730956" cy="3614634"/>
                           <a:chOff x="0" y="-1"/>
                           <a:chExt cx="4730955" cy="3614633"/>
@@ -9660,13 +9879,13 @@
                       </wpg:grpSpPr>
                       <pic:pic xmlns:pic="http://schemas.openxmlformats.org/drawingml/2006/picture">
                         <pic:nvPicPr>
-                          <pic:cNvPr id="1073741843" name="Capture d’écran 2024-02-07 à 18.05.27.png" descr="Capture d’écran 2024-02-07 à 18.05.27.png"/>
+                          <pic:cNvPr id="1073741848" name="Capture d’écran 2024-02-07 à 18.05.27.png" descr="Capture d’écran 2024-02-07 à 18.05.27.png"/>
                           <pic:cNvPicPr>
                             <a:picLocks noChangeAspect="1"/>
                           </pic:cNvPicPr>
                         </pic:nvPicPr>
                         <pic:blipFill>
-                          <a:blip r:embed="rId11">
+                          <a:blip r:embed="rId12">
                             <a:extLst/>
                           </a:blip>
                           <a:stretch>
@@ -9695,7 +9914,7 @@
                         </pic:spPr>
                       </pic:pic>
                       <wpg:grpSp>
-                        <wpg:cNvPr id="1073741846" name="Title"/>
+                        <wpg:cNvPr id="1073741851" name="Title"/>
                         <wpg:cNvGrpSpPr/>
                         <wpg:grpSpPr>
                           <a:xfrm>
@@ -9706,7 +9925,7 @@
                           </a:xfrm>
                         </wpg:grpSpPr>
                         <wps:wsp>
-                          <wps:cNvPr id="1073741844" name="Rectangle"/>
+                          <wps:cNvPr id="1073741849" name="Rectangle"/>
                           <wps:cNvSpPr/>
                           <wps:spPr>
                             <a:xfrm>
@@ -9732,7 +9951,7 @@
                           <wps:bodyPr/>
                         </wps:wsp>
                         <wps:wsp>
-                          <wps:cNvPr id="1073741845" name="Fig. 4"/>
+                          <wps:cNvPr id="1073741850" name="Fig. 4"/>
                           <wps:cNvSpPr txBox="1"/>
                           <wps:spPr>
                             <a:xfrm>
@@ -9779,17 +9998,17 @@
           </mc:Choice>
           <mc:Fallback>
             <w:pict>
-              <v:group id="_x0000_s1044" style="visibility:visible;position:absolute;margin-left:324.6pt;margin-top:304.3pt;width:372.5pt;height:284.6pt;z-index:251664384;mso-position-horizontal:absolute;mso-position-horizontal-relative:page;mso-position-vertical:absolute;mso-position-vertical-relative:page;mso-wrap-distance-left:7.0pt;mso-wrap-distance-top:7.0pt;mso-wrap-distance-right:7.0pt;mso-wrap-distance-bottom:7.0pt;" coordorigin="-1,-1" coordsize="4730956,3614633">
-                <w10:wrap type="through" side="bothSides" anchorx="page" anchory="page"/>
-                <v:shape id="_x0000_s1045" type="#_x0000_t75" style="position:absolute;left:-1;top:-1;width:4730954;height:3205342;">
-                  <v:imagedata r:id="rId11" o:title="image4.png"/>
+              <v:group id="_x0000_s1049" style="visibility:visible;position:absolute;margin-left:253.8pt;margin-top:43.4pt;width:372.5pt;height:284.6pt;z-index:251664384;mso-position-horizontal:absolute;mso-position-horizontal-relative:margin;mso-position-vertical:absolute;mso-position-vertical-relative:line;mso-wrap-distance-left:7.0pt;mso-wrap-distance-top:7.0pt;mso-wrap-distance-right:7.0pt;mso-wrap-distance-bottom:7.0pt;" coordorigin="-1,-1" coordsize="4730956,3614633">
+                <w10:wrap type="through" side="bothSides" anchorx="margin"/>
+                <v:shape id="_x0000_s1050" type="#_x0000_t75" style="position:absolute;left:-1;top:-1;width:4730954;height:3205342;">
+                  <v:imagedata r:id="rId12" o:title="image4.png"/>
                 </v:shape>
-                <v:group id="_x0000_s1046" style="position:absolute;left:0;top:3306936;width:4730955;height:307696;" coordorigin="0,-1" coordsize="4730955,307696">
-                  <v:roundrect id="_x0000_s1047" style="position:absolute;left:0;top:-1;width:4730955;height:307696;" adj="0">
+                <v:group id="_x0000_s1051" style="position:absolute;left:0;top:3306936;width:4730955;height:307696;" coordorigin="0,-1" coordsize="4730955,307696">
+                  <v:roundrect id="_x0000_s1052" style="position:absolute;left:0;top:-1;width:4730955;height:307696;" adj="0">
                     <v:fill color="#000000" opacity="0.0%" type="solid"/>
                     <v:stroke on="f" weight="1.0pt" dashstyle="solid" endcap="flat" miterlimit="400.0%" joinstyle="miter" linestyle="single" startarrow="none" startarrowwidth="medium" startarrowlength="medium" endarrow="none" endarrowwidth="medium" endarrowlength="medium"/>
                   </v:roundrect>
-                  <v:shape id="_x0000_s1048" type="#_x0000_t202" style="position:absolute;left:0;top:-1;width:4730954;height:307695;">
+                  <v:shape id="_x0000_s1053" type="#_x0000_t202" style="position:absolute;left:0;top:-1;width:4730954;height:307695;">
                     <v:fill on="f"/>
                     <v:stroke on="f" weight="1.0pt" dashstyle="solid" endcap="flat" miterlimit="400.0%" joinstyle="miter" linestyle="single" startarrow="none" startarrowwidth="medium" startarrowlength="medium" endarrow="none" endarrowwidth="medium" endarrowlength="medium"/>
                     <v:textbox>
@@ -9816,6 +10035,483 @@
           </mc:Fallback>
         </mc:AlternateContent>
       </w:r>
+      <w:bookmarkEnd w:id="8"/>
+    </w:p>
+    <w:p>
+      <w:pPr>
+        <w:pStyle w:val="Corps A"/>
+        <w:rPr>
+          <w:rStyle w:val="Aucun"/>
+        </w:rPr>
+      </w:pPr>
+    </w:p>
+    <w:p>
+      <w:pPr>
+        <w:pStyle w:val="Corps A"/>
+        <w:rPr>
+          <w:rStyle w:val="Aucun"/>
+        </w:rPr>
+      </w:pPr>
+    </w:p>
+    <w:p>
+      <w:pPr>
+        <w:pStyle w:val="Corps A"/>
+        <w:rPr>
+          <w:rStyle w:val="Aucun"/>
+        </w:rPr>
+      </w:pPr>
+    </w:p>
+    <w:p>
+      <w:pPr>
+        <w:pStyle w:val="Corps A"/>
+        <w:rPr>
+          <w:rStyle w:val="Aucun"/>
+        </w:rPr>
+      </w:pPr>
+      <w:r>
+        <w:rPr>
+          <w:rStyle w:val="Aucun"/>
+        </w:rPr>
+        <w:tab/>
+      </w:r>
+      <w:r>
+        <w:rPr>
+          <w:rStyle w:val="Aucun A"/>
+          <w:rFonts w:cs="Arial Unicode MS" w:eastAsia="Arial Unicode MS"/>
+          <w:rtl w:val="0"/>
+          <w:lang w:val="fr-FR"/>
+        </w:rPr>
+        <w:t>Avant de commencer l</w:t>
+      </w:r>
+      <w:r>
+        <w:rPr>
+          <w:rStyle w:val="Aucun A"/>
+          <w:rFonts w:cs="Arial Unicode MS" w:eastAsia="Arial Unicode MS" w:hint="default"/>
+          <w:rtl w:val="0"/>
+          <w:lang w:val="fr-FR"/>
+        </w:rPr>
+        <w:t>’</w:t>
+      </w:r>
+      <w:r>
+        <w:rPr>
+          <w:rStyle w:val="Aucun A"/>
+          <w:rFonts w:cs="Arial Unicode MS" w:eastAsia="Arial Unicode MS"/>
+          <w:rtl w:val="0"/>
+          <w:lang w:val="fr-FR"/>
+        </w:rPr>
+        <w:t>explication du Pipeline, nous voudrons aborder la probl</w:t>
+      </w:r>
+      <w:r>
+        <w:rPr>
+          <w:rStyle w:val="Aucun A"/>
+          <w:rFonts w:cs="Arial Unicode MS" w:eastAsia="Arial Unicode MS" w:hint="default"/>
+          <w:rtl w:val="0"/>
+          <w:lang w:val="fr-FR"/>
+        </w:rPr>
+        <w:t>é</w:t>
+      </w:r>
+      <w:r>
+        <w:rPr>
+          <w:rStyle w:val="Aucun A"/>
+          <w:rFonts w:cs="Arial Unicode MS" w:eastAsia="Arial Unicode MS"/>
+          <w:rtl w:val="0"/>
+          <w:lang w:val="fr-FR"/>
+        </w:rPr>
+        <w:t xml:space="preserve">matique de la documentation. Nous avons </w:t>
+      </w:r>
+      <w:r>
+        <w:rPr>
+          <w:rStyle w:val="Aucun A"/>
+          <w:rFonts w:cs="Arial Unicode MS" w:eastAsia="Arial Unicode MS" w:hint="default"/>
+          <w:rtl w:val="0"/>
+          <w:lang w:val="fr-FR"/>
+        </w:rPr>
+        <w:t>é</w:t>
+      </w:r>
+      <w:r>
+        <w:rPr>
+          <w:rStyle w:val="Aucun A"/>
+          <w:rFonts w:cs="Arial Unicode MS" w:eastAsia="Arial Unicode MS"/>
+          <w:rtl w:val="0"/>
+          <w:lang w:val="fr-FR"/>
+        </w:rPr>
+        <w:t>voqu</w:t>
+      </w:r>
+      <w:r>
+        <w:rPr>
+          <w:rStyle w:val="Aucun A"/>
+          <w:rFonts w:cs="Arial Unicode MS" w:eastAsia="Arial Unicode MS" w:hint="default"/>
+          <w:rtl w:val="0"/>
+          <w:lang w:val="fr-FR"/>
+        </w:rPr>
+        <w:t xml:space="preserve">é </w:t>
+      </w:r>
+      <w:r>
+        <w:rPr>
+          <w:rStyle w:val="Aucun A"/>
+          <w:rFonts w:cs="Arial Unicode MS" w:eastAsia="Arial Unicode MS"/>
+          <w:rtl w:val="0"/>
+          <w:lang w:val="fr-FR"/>
+        </w:rPr>
+        <w:t>rapidement la solution plus haut, en avan</w:t>
+      </w:r>
+      <w:r>
+        <w:rPr>
+          <w:rStyle w:val="Aucun A"/>
+          <w:rFonts w:cs="Arial Unicode MS" w:eastAsia="Arial Unicode MS" w:hint="default"/>
+          <w:rtl w:val="0"/>
+          <w:lang w:val="fr-FR"/>
+        </w:rPr>
+        <w:t>ç</w:t>
+      </w:r>
+      <w:r>
+        <w:rPr>
+          <w:rStyle w:val="Aucun A"/>
+          <w:rFonts w:cs="Arial Unicode MS" w:eastAsia="Arial Unicode MS"/>
+          <w:rtl w:val="0"/>
+          <w:lang w:val="fr-FR"/>
+        </w:rPr>
+        <w:t xml:space="preserve">ant que les </w:t>
+      </w:r>
+      <w:r>
+        <w:rPr>
+          <w:rStyle w:val="Aucun A"/>
+          <w:rFonts w:cs="Arial Unicode MS" w:eastAsia="Arial Unicode MS" w:hint="default"/>
+          <w:rtl w:val="0"/>
+          <w:lang w:val="fr-FR"/>
+        </w:rPr>
+        <w:t>é</w:t>
+      </w:r>
+      <w:r>
+        <w:rPr>
+          <w:rStyle w:val="Aucun A"/>
+          <w:rFonts w:cs="Arial Unicode MS" w:eastAsia="Arial Unicode MS"/>
+          <w:rtl w:val="0"/>
+          <w:lang w:val="fr-FR"/>
+        </w:rPr>
+        <w:t xml:space="preserve">quipes doivent suivre les conventions communes. Ainsi dans cette partie nous voulons approfondir le sujet.  </w:t>
+      </w:r>
+    </w:p>
+    <w:p>
+      <w:pPr>
+        <w:pStyle w:val="Corps A"/>
+      </w:pPr>
+      <w:r>
+        <w:rPr>
+          <w:rStyle w:val="Aucun A"/>
+          <w:rFonts w:cs="Arial Unicode MS" w:eastAsia="Arial Unicode MS"/>
+          <w:rtl w:val="0"/>
+          <w:lang w:val="fr-FR"/>
+        </w:rPr>
+        <w:tab/>
+        <w:t>Pour cr</w:t>
+      </w:r>
+      <w:r>
+        <w:rPr>
+          <w:rStyle w:val="Aucun A"/>
+          <w:rFonts w:cs="Arial Unicode MS" w:eastAsia="Arial Unicode MS" w:hint="default"/>
+          <w:rtl w:val="0"/>
+          <w:lang w:val="fr-FR"/>
+        </w:rPr>
+        <w:t>é</w:t>
+      </w:r>
+      <w:r>
+        <w:rPr>
+          <w:rStyle w:val="Aucun A"/>
+          <w:rFonts w:cs="Arial Unicode MS" w:eastAsia="Arial Unicode MS"/>
+          <w:rtl w:val="0"/>
+          <w:lang w:val="fr-FR"/>
+        </w:rPr>
+        <w:t>er, de fa</w:t>
+      </w:r>
+      <w:r>
+        <w:rPr>
+          <w:rStyle w:val="Aucun A"/>
+          <w:rFonts w:cs="Arial Unicode MS" w:eastAsia="Arial Unicode MS" w:hint="default"/>
+          <w:rtl w:val="0"/>
+          <w:lang w:val="fr-FR"/>
+        </w:rPr>
+        <w:t>ç</w:t>
+      </w:r>
+      <w:r>
+        <w:rPr>
+          <w:rStyle w:val="Aucun A"/>
+          <w:rFonts w:cs="Arial Unicode MS" w:eastAsia="Arial Unicode MS"/>
+          <w:rtl w:val="0"/>
+          <w:lang w:val="fr-FR"/>
+        </w:rPr>
+        <w:t>on g</w:t>
+      </w:r>
+      <w:r>
+        <w:rPr>
+          <w:rStyle w:val="Aucun A"/>
+          <w:rFonts w:cs="Arial Unicode MS" w:eastAsia="Arial Unicode MS" w:hint="default"/>
+          <w:rtl w:val="0"/>
+          <w:lang w:val="fr-FR"/>
+        </w:rPr>
+        <w:t>é</w:t>
+      </w:r>
+      <w:r>
+        <w:rPr>
+          <w:rStyle w:val="Aucun A"/>
+          <w:rFonts w:cs="Arial Unicode MS" w:eastAsia="Arial Unicode MS"/>
+          <w:rtl w:val="0"/>
+          <w:lang w:val="fr-FR"/>
+        </w:rPr>
+        <w:t>n</w:t>
+      </w:r>
+      <w:r>
+        <w:rPr>
+          <w:rStyle w:val="Aucun A"/>
+          <w:rFonts w:cs="Arial Unicode MS" w:eastAsia="Arial Unicode MS" w:hint="default"/>
+          <w:rtl w:val="0"/>
+          <w:lang w:val="fr-FR"/>
+        </w:rPr>
+        <w:t>é</w:t>
+      </w:r>
+      <w:r>
+        <w:rPr>
+          <w:rStyle w:val="Aucun A"/>
+          <w:rFonts w:cs="Arial Unicode MS" w:eastAsia="Arial Unicode MS"/>
+          <w:rtl w:val="0"/>
+          <w:lang w:val="fr-FR"/>
+        </w:rPr>
+        <w:t>ral, une application de qualit</w:t>
+      </w:r>
+      <w:r>
+        <w:rPr>
+          <w:rStyle w:val="Aucun A"/>
+          <w:rFonts w:cs="Arial Unicode MS" w:eastAsia="Arial Unicode MS" w:hint="default"/>
+          <w:rtl w:val="0"/>
+          <w:lang w:val="fr-FR"/>
+        </w:rPr>
+        <w:t>é</w:t>
+      </w:r>
+      <w:r>
+        <w:rPr>
+          <w:rStyle w:val="Aucun A"/>
+          <w:rFonts w:cs="Arial Unicode MS" w:eastAsia="Arial Unicode MS"/>
+          <w:rtl w:val="0"/>
+          <w:lang w:val="fr-FR"/>
+        </w:rPr>
+        <w:t>, et surtout une application, sur laquelle des collaborateurs diff</w:t>
+      </w:r>
+      <w:r>
+        <w:rPr>
+          <w:rStyle w:val="Aucun A"/>
+          <w:rFonts w:cs="Arial Unicode MS" w:eastAsia="Arial Unicode MS" w:hint="default"/>
+          <w:rtl w:val="0"/>
+          <w:lang w:val="fr-FR"/>
+        </w:rPr>
+        <w:t>é</w:t>
+      </w:r>
+      <w:r>
+        <w:rPr>
+          <w:rStyle w:val="Aucun A"/>
+          <w:rFonts w:cs="Arial Unicode MS" w:eastAsia="Arial Unicode MS"/>
+          <w:rtl w:val="0"/>
+          <w:lang w:val="fr-FR"/>
+        </w:rPr>
+        <w:t xml:space="preserve">rents peuvent travail, il faut avoir un code lisible </w:t>
+      </w:r>
+      <w:r>
+        <w:rPr>
+          <w:rStyle w:val="Aucun A"/>
+          <w:rFonts w:cs="Arial Unicode MS" w:eastAsia="Arial Unicode MS" w:hint="default"/>
+          <w:rtl w:val="0"/>
+          <w:lang w:val="fr-FR"/>
+        </w:rPr>
+        <w:t xml:space="preserve">— </w:t>
+      </w:r>
+      <w:r>
+        <w:rPr>
+          <w:rStyle w:val="Aucun A"/>
+          <w:rFonts w:cs="Arial Unicode MS" w:eastAsia="Arial Unicode MS"/>
+          <w:rtl w:val="0"/>
+          <w:lang w:val="fr-FR"/>
+        </w:rPr>
+        <w:t>c</w:t>
+      </w:r>
+      <w:r>
+        <w:rPr>
+          <w:rStyle w:val="Aucun A"/>
+          <w:rFonts w:cs="Arial Unicode MS" w:eastAsia="Arial Unicode MS" w:hint="default"/>
+          <w:rtl w:val="0"/>
+          <w:lang w:val="fr-FR"/>
+        </w:rPr>
+        <w:t>’</w:t>
+      </w:r>
+      <w:r>
+        <w:rPr>
+          <w:rStyle w:val="Aucun A"/>
+          <w:rFonts w:cs="Arial Unicode MS" w:eastAsia="Arial Unicode MS"/>
+          <w:rtl w:val="0"/>
+          <w:lang w:val="fr-FR"/>
+        </w:rPr>
+        <w:t xml:space="preserve">est </w:t>
+      </w:r>
+      <w:r>
+        <w:rPr>
+          <w:rStyle w:val="Aucun A"/>
+          <w:rFonts w:cs="Arial Unicode MS" w:eastAsia="Arial Unicode MS" w:hint="default"/>
+          <w:rtl w:val="0"/>
+          <w:lang w:val="fr-FR"/>
+        </w:rPr>
+        <w:t xml:space="preserve">à </w:t>
+      </w:r>
+      <w:r>
+        <w:rPr>
+          <w:rStyle w:val="Aucun A"/>
+          <w:rFonts w:cs="Arial Unicode MS" w:eastAsia="Arial Unicode MS"/>
+          <w:rtl w:val="0"/>
+          <w:lang w:val="fr-FR"/>
+        </w:rPr>
+        <w:t xml:space="preserve">dire </w:t>
+      </w:r>
+      <w:r>
+        <w:rPr>
+          <w:rStyle w:val="Aucun"/>
+          <w:rFonts w:cs="Arial Unicode MS" w:eastAsia="Arial Unicode MS"/>
+          <w:rtl w:val="0"/>
+          <w:lang w:val="it-IT"/>
+        </w:rPr>
+        <w:t>compr</w:t>
+      </w:r>
+      <w:r>
+        <w:rPr>
+          <w:rStyle w:val="Aucun A"/>
+          <w:rFonts w:cs="Arial Unicode MS" w:eastAsia="Arial Unicode MS" w:hint="default"/>
+          <w:rtl w:val="0"/>
+          <w:lang w:val="fr-FR"/>
+        </w:rPr>
+        <w:t>é</w:t>
+      </w:r>
+      <w:r>
+        <w:rPr>
+          <w:rStyle w:val="Aucun A"/>
+          <w:rFonts w:cs="Arial Unicode MS" w:eastAsia="Arial Unicode MS"/>
+          <w:rtl w:val="0"/>
+          <w:lang w:val="fr-FR"/>
+        </w:rPr>
+        <w:t>hensible et maintenable par tous les d</w:t>
+      </w:r>
+      <w:r>
+        <w:rPr>
+          <w:rStyle w:val="Aucun A"/>
+          <w:rFonts w:cs="Arial Unicode MS" w:eastAsia="Arial Unicode MS" w:hint="default"/>
+          <w:rtl w:val="0"/>
+          <w:lang w:val="fr-FR"/>
+        </w:rPr>
+        <w:t>é</w:t>
+      </w:r>
+      <w:r>
+        <w:rPr>
+          <w:rStyle w:val="Aucun A"/>
+          <w:rFonts w:cs="Arial Unicode MS" w:eastAsia="Arial Unicode MS"/>
+          <w:rtl w:val="0"/>
+          <w:lang w:val="fr-FR"/>
+        </w:rPr>
+        <w:t>veloppeurs qui pourront intervenir sur le projet. Et donc pour cela qu</w:t>
+      </w:r>
+      <w:r>
+        <w:rPr>
+          <w:rStyle w:val="Aucun A"/>
+          <w:rFonts w:cs="Arial Unicode MS" w:eastAsia="Arial Unicode MS" w:hint="default"/>
+          <w:rtl w:val="0"/>
+          <w:lang w:val="fr-FR"/>
+        </w:rPr>
+        <w:t>’</w:t>
+      </w:r>
+      <w:r>
+        <w:rPr>
+          <w:rStyle w:val="Aucun A"/>
+          <w:rFonts w:cs="Arial Unicode MS" w:eastAsia="Arial Unicode MS"/>
+          <w:rtl w:val="0"/>
+          <w:lang w:val="fr-FR"/>
+        </w:rPr>
+        <w:t>il faut instaurer des conventions/r</w:t>
+      </w:r>
+      <w:r>
+        <w:rPr>
+          <w:rStyle w:val="Aucun A"/>
+          <w:rFonts w:cs="Arial Unicode MS" w:eastAsia="Arial Unicode MS" w:hint="default"/>
+          <w:rtl w:val="0"/>
+          <w:lang w:val="fr-FR"/>
+        </w:rPr>
+        <w:t>è</w:t>
+      </w:r>
+      <w:r>
+        <w:rPr>
+          <w:rStyle w:val="Aucun A"/>
+          <w:rFonts w:cs="Arial Unicode MS" w:eastAsia="Arial Unicode MS"/>
+          <w:rtl w:val="0"/>
+          <w:lang w:val="fr-FR"/>
+        </w:rPr>
+        <w:t>gles d</w:t>
+      </w:r>
+      <w:r>
+        <w:rPr>
+          <w:rStyle w:val="Aucun A"/>
+          <w:rFonts w:cs="Arial Unicode MS" w:eastAsia="Arial Unicode MS" w:hint="default"/>
+          <w:rtl w:val="0"/>
+          <w:lang w:val="fr-FR"/>
+        </w:rPr>
+        <w:t>’é</w:t>
+      </w:r>
+      <w:r>
+        <w:rPr>
+          <w:rStyle w:val="Aucun A"/>
+          <w:rFonts w:cs="Arial Unicode MS" w:eastAsia="Arial Unicode MS"/>
+          <w:rtl w:val="0"/>
+          <w:lang w:val="fr-FR"/>
+        </w:rPr>
+        <w:t>criture communes et surtout les documenter. Car la documentation est important</w:t>
+      </w:r>
+      <w:r>
+        <w:rPr>
+          <w:rStyle w:val="Aucun A"/>
+          <w:rFonts w:cs="Arial Unicode MS" w:eastAsia="Arial Unicode MS"/>
+          <w:rtl w:val="0"/>
+          <w:lang w:val="fr-FR"/>
+        </w:rPr>
+        <w:t>e</w:t>
+      </w:r>
+      <w:r>
+        <w:rPr>
+          <w:rStyle w:val="Aucun A"/>
+          <w:rFonts w:cs="Arial Unicode MS" w:eastAsia="Arial Unicode MS"/>
+          <w:rtl w:val="0"/>
+          <w:lang w:val="fr-FR"/>
+        </w:rPr>
+        <w:t xml:space="preserve"> pour la </w:t>
+      </w:r>
+      <w:r>
+        <w:rPr>
+          <w:rStyle w:val="Aucun"/>
+          <w:rFonts w:cs="Arial Unicode MS" w:eastAsia="Arial Unicode MS"/>
+          <w:rtl w:val="0"/>
+          <w:lang w:val="en-US"/>
+        </w:rPr>
+        <w:t>maintenabilit</w:t>
+      </w:r>
+      <w:r>
+        <w:rPr>
+          <w:rStyle w:val="Aucun A"/>
+          <w:rFonts w:cs="Arial Unicode MS" w:eastAsia="Arial Unicode MS" w:hint="default"/>
+          <w:rtl w:val="0"/>
+          <w:lang w:val="fr-FR"/>
+        </w:rPr>
+        <w:t>é</w:t>
+      </w:r>
+      <w:r>
+        <w:rPr>
+          <w:rStyle w:val="Aucun A"/>
+          <w:rFonts w:cs="Arial Unicode MS" w:eastAsia="Arial Unicode MS"/>
+          <w:rtl w:val="0"/>
+          <w:lang w:val="fr-FR"/>
+        </w:rPr>
+        <w:t>. Elle permet de comprendre le</w:t>
+      </w:r>
       <w:r>
         <w:rPr>
           <w:rStyle w:val="Aucun A"/>
@@ -9823,26 +10519,18 @@
         <mc:AlternateContent>
           <mc:Choice Requires="wpg">
             <w:drawing xmlns:a="http://schemas.openxmlformats.org/drawingml/2006/main">
-              <wp:anchor distT="152400" distB="152400" distL="152400" distR="152400" simplePos="0" relativeHeight="251665408" behindDoc="0" locked="0" layoutInCell="1" allowOverlap="1">
+              <wp:anchor distT="152400" distB="152400" distL="152400" distR="152400" simplePos="0" relativeHeight="251668480" behindDoc="0" locked="0" layoutInCell="1" allowOverlap="1">
                 <wp:simplePos x="0" y="0"/>
-                <wp:positionH relativeFrom="page">
-                  <wp:posOffset>1142455</wp:posOffset>
+                <wp:positionH relativeFrom="margin">
+                  <wp:posOffset>71754</wp:posOffset>
                 </wp:positionH>
-                <wp:positionV relativeFrom="page">
-                  <wp:posOffset>2673439</wp:posOffset>
+                <wp:positionV relativeFrom="line">
+                  <wp:posOffset>248600</wp:posOffset>
                 </wp:positionV>
-                <wp:extent cx="2400307" cy="663298"/>
+                <wp:extent cx="5516778" cy="4211019"/>
                 <wp:effectExtent l="0" t="0" r="0" b="0"/>
-                <wp:wrapThrough wrapText="bothSides" distL="152400" distR="152400">
-                  <wp:wrapPolygon edited="1">
-                    <wp:start x="0" y="0"/>
-                    <wp:lineTo x="21600" y="0"/>
-                    <wp:lineTo x="21600" y="21600"/>
-                    <wp:lineTo x="0" y="21600"/>
-                    <wp:lineTo x="0" y="0"/>
-                  </wp:wrapPolygon>
-                </wp:wrapThrough>
-                <wp:docPr id="1073741852" name="officeArt object" descr="Grouper"/>
+                <wp:wrapTopAndBottom distT="152400" distB="152400"/>
+                <wp:docPr id="1073741855" name="officeArt object" descr="Grouper"/>
                 <wp:cNvGraphicFramePr/>
                 <a:graphic xmlns:a="http://schemas.openxmlformats.org/drawingml/2006/main">
                   <a:graphicData uri="http://schemas.microsoft.com/office/word/2010/wordprocessingGroup">
@@ -9851,208 +10539,16 @@
                       <wpg:grpSpPr>
                         <a:xfrm>
                           <a:off x="0" y="0"/>
-                          <a:ext cx="2400307" cy="663298"/>
-                          <a:chOff x="-2" y="-1"/>
-                          <a:chExt cx="2400306" cy="663298"/>
+                          <a:ext cx="5516778" cy="4211019"/>
+                          <a:chOff x="12699" y="25400"/>
+                          <a:chExt cx="5516777" cy="4211018"/>
                         </a:xfrm>
                       </wpg:grpSpPr>
                       <pic:pic xmlns:pic="http://schemas.openxmlformats.org/drawingml/2006/picture">
                         <pic:nvPicPr>
-                          <pic:cNvPr id="1073741848" name="Capture d’écran 2024-02-07 à 18.16.35.png" descr="Capture d’écran 2024-02-07 à 18.16.35.png"/>
+                          <pic:cNvPr id="1073741853" name="carbon(3).png" descr="carbon(3).png"/>
                           <pic:cNvPicPr>
-                            <a:picLocks noChangeAspect="1"/>
-                          </pic:cNvPicPr>
-                        </pic:nvPicPr>
-                        <pic:blipFill>
-                          <a:blip r:embed="rId12">
-                            <a:extLst/>
-                          </a:blip>
-                          <a:stretch>
-                            <a:fillRect/>
-                          </a:stretch>
-                        </pic:blipFill>
-                        <pic:spPr>
-                          <a:xfrm>
-                            <a:off x="-1" y="-2"/>
-                            <a:ext cx="2400303" cy="254006"/>
-                          </a:xfrm>
-                          <a:prstGeom prst="rect">
-                            <a:avLst/>
-                          </a:prstGeom>
-                          <a:ln w="12700" cap="flat">
-                            <a:noFill/>
-                            <a:miter lim="400000"/>
-                          </a:ln>
-                          <a:effectLst/>
-                        </pic:spPr>
-                      </pic:pic>
-                      <wpg:grpSp>
-                        <wpg:cNvPr id="1073741851" name="Title"/>
-                        <wpg:cNvGrpSpPr/>
-                        <wpg:grpSpPr>
-                          <a:xfrm>
-                            <a:off x="-3" y="355600"/>
-                            <a:ext cx="2400308" cy="307697"/>
-                            <a:chOff x="-1" y="-1"/>
-                            <a:chExt cx="2400306" cy="307696"/>
-                          </a:xfrm>
-                        </wpg:grpSpPr>
-                        <wps:wsp>
-                          <wps:cNvPr id="1073741849" name="Rectangle"/>
-                          <wps:cNvSpPr/>
-                          <wps:spPr>
-                            <a:xfrm>
-                              <a:off x="-1" y="-1"/>
-                              <a:ext cx="2400307" cy="307697"/>
-                            </a:xfrm>
-                            <a:prstGeom prst="roundRect">
-                              <a:avLst>
-                                <a:gd name="adj" fmla="val 0"/>
-                              </a:avLst>
-                            </a:prstGeom>
-                            <a:solidFill>
-                              <a:srgbClr val="000000">
-                                <a:alpha val="0"/>
-                              </a:srgbClr>
-                            </a:solidFill>
-                            <a:ln w="12700" cap="flat">
-                              <a:noFill/>
-                              <a:miter lim="400000"/>
-                            </a:ln>
-                            <a:effectLst/>
-                          </wps:spPr>
-                          <wps:bodyPr/>
-                        </wps:wsp>
-                        <wps:wsp>
-                          <wps:cNvPr id="1073741850" name="Fig. 3"/>
-                          <wps:cNvSpPr txBox="1"/>
-                          <wps:spPr>
-                            <a:xfrm>
-                              <a:off x="-2" y="-2"/>
-                              <a:ext cx="2400308" cy="307697"/>
-                            </a:xfrm>
-                            <a:prstGeom prst="rect">
-                              <a:avLst/>
-                            </a:prstGeom>
-                            <a:noFill/>
-                            <a:ln w="12700" cap="flat">
-                              <a:noFill/>
-                              <a:miter lim="400000"/>
-                            </a:ln>
-                            <a:effectLst/>
-                          </wps:spPr>
-                          <wps:txbx>
-                            <w:txbxContent>
-                              <w:p>
-                                <w:pPr>
-                                  <w:pStyle w:val="Titre de l’objet"/>
-                                </w:pPr>
-                                <w:r>
-                                  <w:rPr>
-                                    <w:rStyle w:val="Aucun"/>
-                                    <w:rtl w:val="0"/>
-                                    <w:lang w:val="fr-FR"/>
-                                  </w:rPr>
-                                  <w:t>Fig. 3</w:t>
-                                </w:r>
-                              </w:p>
-                            </w:txbxContent>
-                          </wps:txbx>
-                          <wps:bodyPr wrap="square" lIns="50800" tIns="50800" rIns="50800" bIns="50800" numCol="1" anchor="t">
-                            <a:noAutofit/>
-                          </wps:bodyPr>
-                        </wps:wsp>
-                      </wpg:grpSp>
-                    </wpg:wgp>
-                  </a:graphicData>
-                </a:graphic>
-              </wp:anchor>
-            </w:drawing>
-          </mc:Choice>
-          <mc:Fallback>
-            <w:pict>
-              <v:group id="_x0000_s1049" style="visibility:visible;position:absolute;margin-left:90.0pt;margin-top:210.5pt;width:189.0pt;height:52.2pt;z-index:251665408;mso-position-horizontal:absolute;mso-position-horizontal-relative:page;mso-position-vertical:absolute;mso-position-vertical-relative:page;mso-wrap-distance-left:12.0pt;mso-wrap-distance-top:12.0pt;mso-wrap-distance-right:12.0pt;mso-wrap-distance-bottom:12.0pt;" coordorigin="-2,-1" coordsize="2400307,663298">
-                <w10:wrap type="through" side="bothSides" anchorx="page" anchory="page"/>
-                <v:shape id="_x0000_s1050" type="#_x0000_t75" style="position:absolute;left:0;top:-1;width:2400302;height:254004;">
-                  <v:imagedata r:id="rId12" o:title="image5.png"/>
-                </v:shape>
-                <v:group id="_x0000_s1051" style="position:absolute;left:-2;top:355601;width:2400307;height:307696;" coordorigin="-1,-1" coordsize="2400307,307696">
-                  <v:roundrect id="_x0000_s1052" style="position:absolute;left:0;top:0;width:2400306;height:307695;" adj="0">
-                    <v:fill color="#000000" opacity="0.0%" type="solid"/>
-                    <v:stroke on="f" weight="1.0pt" dashstyle="solid" endcap="flat" miterlimit="400.0%" joinstyle="miter" linestyle="single" startarrow="none" startarrowwidth="medium" startarrowlength="medium" endarrow="none" endarrowwidth="medium" endarrowlength="medium"/>
-                  </v:roundrect>
-                  <v:shape id="_x0000_s1053" type="#_x0000_t202" style="position:absolute;left:-1;top:-1;width:2400307;height:307696;">
-                    <v:fill on="f"/>
-                    <v:stroke on="f" weight="1.0pt" dashstyle="solid" endcap="flat" miterlimit="400.0%" joinstyle="miter" linestyle="single" startarrow="none" startarrowwidth="medium" startarrowlength="medium" endarrow="none" endarrowwidth="medium" endarrowlength="medium"/>
-                    <v:textbox>
-                      <w:txbxContent>
-                        <w:p>
-                          <w:pPr>
-                            <w:pStyle w:val="Titre de l’objet"/>
-                          </w:pPr>
-                          <w:r>
-                            <w:rPr>
-                              <w:rStyle w:val="Aucun"/>
-                              <w:rtl w:val="0"/>
-                              <w:lang w:val="fr-FR"/>
-                            </w:rPr>
-                            <w:t>Fig. 3</w:t>
-                          </w:r>
-                        </w:p>
-                      </w:txbxContent>
-                    </v:textbox>
-                  </v:shape>
-                </v:group>
-              </v:group>
-            </w:pict>
-          </mc:Fallback>
-        </mc:AlternateContent>
-      </w:r>
-      <w:r>
-        <w:rPr>
-          <w:rStyle w:val="Aucun A"/>
-        </w:rPr>
-        <mc:AlternateContent>
-          <mc:Choice Requires="wpg">
-            <w:drawing xmlns:a="http://schemas.openxmlformats.org/drawingml/2006/main">
-              <wp:anchor distT="152400" distB="152400" distL="152400" distR="152400" simplePos="0" relativeHeight="251667456" behindDoc="0" locked="0" layoutInCell="1" allowOverlap="1">
-                <wp:simplePos x="0" y="0"/>
-                <wp:positionH relativeFrom="page">
-                  <wp:posOffset>899794</wp:posOffset>
-                </wp:positionH>
-                <wp:positionV relativeFrom="page">
-                  <wp:posOffset>7297678</wp:posOffset>
-                </wp:positionV>
-                <wp:extent cx="3566749" cy="4578939"/>
-                <wp:effectExtent l="0" t="0" r="0" b="0"/>
-                <wp:wrapThrough wrapText="bothSides" distL="152400" distR="152400">
-                  <wp:wrapPolygon edited="1">
-                    <wp:start x="0" y="0"/>
-                    <wp:lineTo x="21600" y="0"/>
-                    <wp:lineTo x="21600" y="21600"/>
-                    <wp:lineTo x="0" y="21600"/>
-                    <wp:lineTo x="0" y="0"/>
-                  </wp:wrapPolygon>
-                </wp:wrapThrough>
-                <wp:docPr id="1073741860" name="officeArt object" descr="Grouper"/>
-                <wp:cNvGraphicFramePr/>
-                <a:graphic xmlns:a="http://schemas.openxmlformats.org/drawingml/2006/main">
-                  <a:graphicData uri="http://schemas.microsoft.com/office/word/2010/wordprocessingGroup">
-                    <wpg:wgp>
-                      <wpg:cNvGrpSpPr/>
-                      <wpg:grpSpPr>
-                        <a:xfrm>
-                          <a:off x="0" y="0"/>
-                          <a:ext cx="3566749" cy="4578939"/>
-                          <a:chOff x="-1" y="0"/>
-                          <a:chExt cx="3566748" cy="4578938"/>
-                        </a:xfrm>
-                      </wpg:grpSpPr>
-                      <pic:pic xmlns:pic="http://schemas.openxmlformats.org/drawingml/2006/picture">
-                        <pic:nvPicPr>
-                          <pic:cNvPr id="1073741853" name="formHorizontal.png" descr="formHorizontal.png"/>
-                          <pic:cNvPicPr>
-                            <a:picLocks noChangeAspect="1"/>
+                            <a:picLocks noChangeAspect="0"/>
                           </pic:cNvPicPr>
                         </pic:nvPicPr>
                         <pic:blipFill>
@@ -10065,16 +10561,12 @@
                         </pic:blipFill>
                         <pic:spPr>
                           <a:xfrm>
-                            <a:off x="1" y="-1"/>
-                            <a:ext cx="3566746" cy="2977766"/>
+                            <a:off x="12700" y="25400"/>
+                            <a:ext cx="5516778" cy="3801729"/>
                           </a:xfrm>
                           <a:prstGeom prst="rect">
                             <a:avLst/>
                           </a:prstGeom>
-                          <a:ln w="12700" cap="flat">
-                            <a:noFill/>
-                            <a:miter lim="400000"/>
-                          </a:ln>
                           <a:effectLst>
                             <a:outerShdw sx="100000" sy="100000" kx="0" ky="0" algn="b" rotWithShape="0" blurRad="63500" dist="25400" dir="5400000">
                               <a:srgbClr val="000000">
@@ -10084,288 +10576,49 @@
                           </a:effectLst>
                         </pic:spPr>
                       </pic:pic>
-                      <wpg:grpSp>
-                        <wpg:cNvPr id="1073741856" name="Title"/>
-                        <wpg:cNvGrpSpPr/>
-                        <wpg:grpSpPr>
+                      <wps:wsp>
+                        <wps:cNvPr id="1073741854" name="Title"/>
+                        <wps:cNvSpPr/>
+                        <wps:spPr>
                           <a:xfrm>
-                            <a:off x="-2" y="3053958"/>
-                            <a:ext cx="3566749" cy="307698"/>
-                            <a:chOff x="-1" y="0"/>
-                            <a:chExt cx="3566748" cy="307697"/>
+                            <a:off x="12699" y="3928728"/>
+                            <a:ext cx="5516779" cy="307691"/>
                           </a:xfrm>
-                        </wpg:grpSpPr>
-                        <wps:wsp>
-                          <wps:cNvPr id="1073741854" name="Rectangle"/>
-                          <wps:cNvSpPr/>
-                          <wps:spPr>
-                            <a:xfrm>
-                              <a:off x="1" y="0"/>
-                              <a:ext cx="3566747" cy="307697"/>
-                            </a:xfrm>
-                            <a:prstGeom prst="roundRect">
-                              <a:avLst>
-                                <a:gd name="adj" fmla="val 0"/>
-                              </a:avLst>
-                            </a:prstGeom>
-                            <a:solidFill>
-                              <a:srgbClr val="000000">
-                                <a:alpha val="0"/>
-                              </a:srgbClr>
-                            </a:solidFill>
-                            <a:ln w="12700" cap="flat">
-                              <a:noFill/>
-                              <a:miter lim="400000"/>
-                            </a:ln>
-                            <a:effectLst/>
-                          </wps:spPr>
-                          <wps:bodyPr/>
-                        </wps:wsp>
-                        <wps:wsp>
-                          <wps:cNvPr id="1073741855" name="Fig. 5"/>
-                          <wps:cNvSpPr txBox="1"/>
-                          <wps:spPr>
-                            <a:xfrm>
-                              <a:off x="-2" y="-1"/>
-                              <a:ext cx="3566750" cy="307696"/>
-                            </a:xfrm>
-                            <a:prstGeom prst="rect">
-                              <a:avLst/>
-                            </a:prstGeom>
+                          <a:prstGeom prst="roundRect">
+                            <a:avLst>
+                              <a:gd name="adj" fmla="val 0"/>
+                            </a:avLst>
+                          </a:prstGeom>
+                          <a:solidFill>
+                            <a:srgbClr val="000000">
+                              <a:alpha val="0"/>
+                            </a:srgbClr>
+                          </a:solidFill>
+                          <a:ln w="12700" cap="flat">
                             <a:noFill/>
-                            <a:ln w="12700" cap="flat">
-                              <a:noFill/>
-                              <a:miter lim="400000"/>
-                            </a:ln>
-                            <a:effectLst/>
-                          </wps:spPr>
-                          <wps:txbx>
-                            <w:txbxContent>
-                              <w:p>
-                                <w:pPr>
-                                  <w:pStyle w:val="Titre de l’objet"/>
-                                </w:pPr>
-                                <w:r>
-                                  <w:rPr>
-                                    <w:rStyle w:val="Aucun"/>
-                                    <w:rtl w:val="0"/>
-                                    <w:lang w:val="fr-FR"/>
-                                  </w:rPr>
-                                  <w:t>Fig. 5</w:t>
-                                </w:r>
-                              </w:p>
-                            </w:txbxContent>
-                          </wps:txbx>
-                          <wps:bodyPr wrap="square" lIns="50800" tIns="50800" rIns="50800" bIns="50800" numCol="1" anchor="t">
-                            <a:noAutofit/>
-                          </wps:bodyPr>
-                        </wps:wsp>
-                      </wpg:grpSp>
-                      <wpg:grpSp>
-                        <wpg:cNvPr id="1073741859" name="Caption"/>
-                        <wpg:cNvGrpSpPr/>
-                        <wpg:grpSpPr>
-                          <a:xfrm>
-                            <a:off x="-2" y="3455820"/>
-                            <a:ext cx="3566749" cy="1123118"/>
-                            <a:chOff x="-1" y="-1"/>
-                            <a:chExt cx="3566748" cy="1123117"/>
-                          </a:xfrm>
-                        </wpg:grpSpPr>
-                        <wps:wsp>
-                          <wps:cNvPr id="1073741857" name="Rectangle"/>
-                          <wps:cNvSpPr/>
-                          <wps:spPr>
-                            <a:xfrm>
-                              <a:off x="1" y="1"/>
-                              <a:ext cx="3566747" cy="1123116"/>
-                            </a:xfrm>
-                            <a:prstGeom prst="roundRect">
-                              <a:avLst>
-                                <a:gd name="adj" fmla="val 0"/>
-                              </a:avLst>
-                            </a:prstGeom>
-                            <a:solidFill>
-                              <a:srgbClr val="000000">
-                                <a:alpha val="0"/>
-                              </a:srgbClr>
-                            </a:solidFill>
-                            <a:ln w="12700" cap="flat">
-                              <a:noFill/>
-                              <a:miter lim="400000"/>
-                            </a:ln>
-                            <a:effectLst/>
-                          </wps:spPr>
-                          <wps:bodyPr/>
-                        </wps:wsp>
-                        <wps:wsp>
-                          <wps:cNvPr id="1073741858" name="Formatage horizontal préconise d’écrire les lignes de code plus courtes et utiliser, dans un bloc de code, un nombre d’espaces, sur chaque ligne, supérieur à la ligne procédante, comme c’est montre dans l’exemple."/>
-                          <wps:cNvSpPr txBox="1"/>
-                          <wps:spPr>
-                            <a:xfrm>
-                              <a:off x="-2" y="-2"/>
-                              <a:ext cx="3566750" cy="1123118"/>
-                            </a:xfrm>
-                            <a:prstGeom prst="rect">
-                              <a:avLst/>
-                            </a:prstGeom>
-                            <a:noFill/>
-                            <a:ln w="12700" cap="flat">
-                              <a:noFill/>
-                              <a:miter lim="400000"/>
-                            </a:ln>
-                            <a:effectLst/>
-                          </wps:spPr>
-                          <wps:txbx>
-                            <w:txbxContent>
-                              <w:p>
-                                <w:pPr>
-                                  <w:pStyle w:val="Sous-titre de l’objet"/>
-                                </w:pPr>
-                                <w:r>
-                                  <w:rPr>
-                                    <w:rStyle w:val="Aucun"/>
-                                    <w:rtl w:val="0"/>
-                                    <w:lang w:val="fr-FR"/>
-                                  </w:rPr>
-                                  <w:t>Formatage horizontal pr</w:t>
-                                </w:r>
-                                <w:r>
-                                  <w:rPr>
-                                    <w:rStyle w:val="Aucun"/>
-                                    <w:rtl w:val="0"/>
-                                    <w:lang w:val="fr-FR"/>
-                                  </w:rPr>
-                                  <w:t>é</w:t>
-                                </w:r>
-                                <w:r>
-                                  <w:rPr>
-                                    <w:rStyle w:val="Aucun"/>
-                                    <w:rtl w:val="0"/>
-                                    <w:lang w:val="fr-FR"/>
-                                  </w:rPr>
-                                  <w:t>conise d</w:t>
-                                </w:r>
-                                <w:r>
-                                  <w:rPr>
-                                    <w:rStyle w:val="Aucun"/>
-                                    <w:rtl w:val="0"/>
-                                    <w:lang w:val="fr-FR"/>
-                                  </w:rPr>
-                                  <w:t>’é</w:t>
-                                </w:r>
-                                <w:r>
-                                  <w:rPr>
-                                    <w:rStyle w:val="Aucun"/>
-                                    <w:rtl w:val="0"/>
-                                    <w:lang w:val="fr-FR"/>
-                                  </w:rPr>
-                                  <w:t>crire les lignes de code plus courtes et utiliser, dans un bloc de code, un nombre d</w:t>
-                                </w:r>
-                                <w:r>
-                                  <w:rPr>
-                                    <w:rStyle w:val="Aucun"/>
-                                    <w:rtl w:val="0"/>
-                                    <w:lang w:val="fr-FR"/>
-                                  </w:rPr>
-                                  <w:t>’</w:t>
-                                </w:r>
-                                <w:r>
-                                  <w:rPr>
-                                    <w:rStyle w:val="Aucun"/>
-                                    <w:rtl w:val="0"/>
-                                    <w:lang w:val="fr-FR"/>
-                                  </w:rPr>
-                                  <w:t>espaces, sur chaque ligne, sup</w:t>
-                                </w:r>
-                                <w:r>
-                                  <w:rPr>
-                                    <w:rStyle w:val="Aucun"/>
-                                    <w:rtl w:val="0"/>
-                                    <w:lang w:val="fr-FR"/>
-                                  </w:rPr>
-                                  <w:t>é</w:t>
-                                </w:r>
-                                <w:r>
-                                  <w:rPr>
-                                    <w:rStyle w:val="Aucun"/>
-                                    <w:rtl w:val="0"/>
-                                    <w:lang w:val="fr-FR"/>
-                                  </w:rPr>
-                                  <w:t xml:space="preserve">rieur </w:t>
-                                </w:r>
-                                <w:r>
-                                  <w:rPr>
-                                    <w:rStyle w:val="Aucun"/>
-                                    <w:rtl w:val="0"/>
-                                    <w:lang w:val="fr-FR"/>
-                                  </w:rPr>
-                                  <w:t xml:space="preserve">à </w:t>
-                                </w:r>
-                                <w:r>
-                                  <w:rPr>
-                                    <w:rStyle w:val="Aucun"/>
-                                    <w:rtl w:val="0"/>
-                                    <w:lang w:val="fr-FR"/>
-                                  </w:rPr>
-                                  <w:t>la ligne proc</w:t>
-                                </w:r>
-                                <w:r>
-                                  <w:rPr>
-                                    <w:rStyle w:val="Aucun"/>
-                                    <w:rtl w:val="0"/>
-                                    <w:lang w:val="fr-FR"/>
-                                  </w:rPr>
-                                  <w:t>é</w:t>
-                                </w:r>
-                                <w:r>
-                                  <w:rPr>
-                                    <w:rStyle w:val="Aucun"/>
-                                    <w:rtl w:val="0"/>
-                                    <w:lang w:val="fr-FR"/>
-                                  </w:rPr>
-                                  <w:t>dante, comme c</w:t>
-                                </w:r>
-                                <w:r>
-                                  <w:rPr>
-                                    <w:rStyle w:val="Aucun"/>
-                                    <w:rtl w:val="0"/>
-                                    <w:lang w:val="fr-FR"/>
-                                  </w:rPr>
-                                  <w:t>’</w:t>
-                                </w:r>
-                                <w:r>
-                                  <w:rPr>
-                                    <w:rStyle w:val="Aucun"/>
-                                    <w:rtl w:val="0"/>
-                                    <w:lang w:val="fr-FR"/>
-                                  </w:rPr>
-                                  <w:t>est montre dans l</w:t>
-                                </w:r>
-                                <w:r>
-                                  <w:rPr>
-                                    <w:rStyle w:val="Aucun"/>
-                                    <w:rtl w:val="0"/>
-                                    <w:lang w:val="fr-FR"/>
-                                  </w:rPr>
-                                  <w:t>’</w:t>
-                                </w:r>
-                                <w:r>
-                                  <w:rPr>
-                                    <w:rStyle w:val="Aucun"/>
-                                    <w:rtl w:val="0"/>
-                                    <w:lang w:val="fr-FR"/>
-                                  </w:rPr>
-                                  <w:t xml:space="preserve">exemple.  </w:t>
-                                </w:r>
-                              </w:p>
-                            </w:txbxContent>
-                          </wps:txbx>
-                          <wps:bodyPr wrap="square" lIns="50800" tIns="50800" rIns="50800" bIns="50800" numCol="1" anchor="t">
-                            <a:noAutofit/>
-                          </wps:bodyPr>
-                        </wps:wsp>
-                      </wpg:grpSp>
+                            <a:miter lim="400000"/>
+                          </a:ln>
+                          <a:effectLst/>
+                        </wps:spPr>
+                        <wps:txbx>
+                          <w:txbxContent>
+                            <w:p>
+                              <w:pPr>
+                                <w:pStyle w:val="Titre de l’objet"/>
+                              </w:pPr>
+                              <w:r>
+                                <w:rPr>
+                                  <w:rtl w:val="0"/>
+                                </w:rPr>
+                                <w:t>Fig. 5</w:t>
+                              </w:r>
+                            </w:p>
+                          </w:txbxContent>
+                        </wps:txbx>
+                        <wps:bodyPr wrap="square" lIns="50800" tIns="50800" rIns="50800" bIns="50800" numCol="1" anchor="t">
+                          <a:noAutofit/>
+                        </wps:bodyPr>
+                      </wps:wsp>
                     </wpg:wgp>
                   </a:graphicData>
                 </a:graphic>
@@ -10374,193 +10627,30 @@
           </mc:Choice>
           <mc:Fallback>
             <w:pict>
-              <v:group id="_x0000_s1054" style="visibility:visible;position:absolute;margin-left:70.8pt;margin-top:574.6pt;width:280.8pt;height:360.5pt;z-index:251667456;mso-position-horizontal:absolute;mso-position-horizontal-relative:page;mso-position-vertical:absolute;mso-position-vertical-relative:page;mso-wrap-distance-left:12.0pt;mso-wrap-distance-top:12.0pt;mso-wrap-distance-right:12.0pt;mso-wrap-distance-bottom:12.0pt;" coordorigin="-2,-1" coordsize="3566748,4578939">
-                <w10:wrap type="through" side="bothSides" anchorx="page" anchory="page"/>
-                <v:shape id="_x0000_s1055" type="#_x0000_t75" style="position:absolute;left:1;top:-1;width:3566745;height:2977765;">
-                  <v:imagedata r:id="rId13" o:title="image6.png"/>
+              <v:group id="_x0000_s1054" style="visibility:visible;position:absolute;margin-left:5.6pt;margin-top:19.6pt;width:434.4pt;height:331.6pt;z-index:251668480;mso-position-horizontal:absolute;mso-position-horizontal-relative:margin;mso-position-vertical:absolute;mso-position-vertical-relative:line;mso-wrap-distance-left:12.0pt;mso-wrap-distance-top:12.0pt;mso-wrap-distance-right:12.0pt;mso-wrap-distance-bottom:12.0pt;" coordorigin="12700,25400" coordsize="5516777,4211019">
+                <w10:wrap type="topAndBottom" side="bothSides" anchorx="margin"/>
+                <v:shape id="_x0000_s1055" type="#_x0000_t75" style="position:absolute;left:12700;top:25400;width:5516777;height:3801728;">
+                  <v:imagedata r:id="rId13" o:title=""/>
                 </v:shape>
-                <v:group id="_x0000_s1056" style="position:absolute;left:-2;top:3053958;width:3566748;height:307697;" coordorigin="-1,-1" coordsize="3566748,307697">
-                  <v:roundrect id="_x0000_s1057" style="position:absolute;left:1;top:0;width:3566746;height:307696;" adj="0">
-                    <v:fill color="#000000" opacity="0.0%" type="solid"/>
-                    <v:stroke on="f" weight="1.0pt" dashstyle="solid" endcap="flat" miterlimit="400.0%" joinstyle="miter" linestyle="single" startarrow="none" startarrowwidth="medium" startarrowlength="medium" endarrow="none" endarrowwidth="medium" endarrowlength="medium"/>
-                  </v:roundrect>
-                  <v:shape id="_x0000_s1058" type="#_x0000_t202" style="position:absolute;left:-1;top:-1;width:3566748;height:307696;">
-                    <v:fill on="f"/>
-                    <v:stroke on="f" weight="1.0pt" dashstyle="solid" endcap="flat" miterlimit="400.0%" joinstyle="miter" linestyle="single" startarrow="none" startarrowwidth="medium" startarrowlength="medium" endarrow="none" endarrowwidth="medium" endarrowlength="medium"/>
-                    <v:textbox>
-                      <w:txbxContent>
-                        <w:p>
-                          <w:pPr>
-                            <w:pStyle w:val="Titre de l’objet"/>
-                          </w:pPr>
-                          <w:r>
-                            <w:rPr>
-                              <w:rStyle w:val="Aucun"/>
-                              <w:rtl w:val="0"/>
-                              <w:lang w:val="fr-FR"/>
-                            </w:rPr>
-                            <w:t>Fig. 5</w:t>
-                          </w:r>
-                        </w:p>
-                      </w:txbxContent>
-                    </v:textbox>
-                  </v:shape>
-                </v:group>
-                <v:group id="_x0000_s1059" style="position:absolute;left:-2;top:3455820;width:3566748;height:1123117;" coordorigin="-1,-1" coordsize="3566748,1123117">
-                  <v:roundrect id="_x0000_s1060" style="position:absolute;left:1;top:1;width:3566746;height:1123115;" adj="0">
-                    <v:fill color="#000000" opacity="0.0%" type="solid"/>
-                    <v:stroke on="f" weight="1.0pt" dashstyle="solid" endcap="flat" miterlimit="400.0%" joinstyle="miter" linestyle="single" startarrow="none" startarrowwidth="medium" startarrowlength="medium" endarrow="none" endarrowwidth="medium" endarrowlength="medium"/>
-                  </v:roundrect>
-                  <v:shape id="_x0000_s1061" type="#_x0000_t202" style="position:absolute;left:-1;top:-1;width:3566748;height:1123116;">
-                    <v:fill on="f"/>
-                    <v:stroke on="f" weight="1.0pt" dashstyle="solid" endcap="flat" miterlimit="400.0%" joinstyle="miter" linestyle="single" startarrow="none" startarrowwidth="medium" startarrowlength="medium" endarrow="none" endarrowwidth="medium" endarrowlength="medium"/>
-                    <v:textbox>
-                      <w:txbxContent>
-                        <w:p>
-                          <w:pPr>
-                            <w:pStyle w:val="Sous-titre de l’objet"/>
-                          </w:pPr>
-                          <w:r>
-                            <w:rPr>
-                              <w:rStyle w:val="Aucun"/>
-                              <w:rtl w:val="0"/>
-                              <w:lang w:val="fr-FR"/>
-                            </w:rPr>
-                            <w:t>Formatage horizontal pr</w:t>
-                          </w:r>
-                          <w:r>
-                            <w:rPr>
-                              <w:rStyle w:val="Aucun"/>
-                              <w:rtl w:val="0"/>
-                              <w:lang w:val="fr-FR"/>
-                            </w:rPr>
-                            <w:t>é</w:t>
-                          </w:r>
-                          <w:r>
-                            <w:rPr>
-                              <w:rStyle w:val="Aucun"/>
-                              <w:rtl w:val="0"/>
-                              <w:lang w:val="fr-FR"/>
-                            </w:rPr>
-                            <w:t>conise d</w:t>
-                          </w:r>
-                          <w:r>
-                            <w:rPr>
-                              <w:rStyle w:val="Aucun"/>
-                              <w:rtl w:val="0"/>
-                              <w:lang w:val="fr-FR"/>
-                            </w:rPr>
-                            <w:t>’é</w:t>
-                          </w:r>
-                          <w:r>
-                            <w:rPr>
-                              <w:rStyle w:val="Aucun"/>
-                              <w:rtl w:val="0"/>
-                              <w:lang w:val="fr-FR"/>
-                            </w:rPr>
-                            <w:t>crire les lignes de code plus courtes et utiliser, dans un bloc de code, un nombre d</w:t>
-                          </w:r>
-                          <w:r>
-                            <w:rPr>
-                              <w:rStyle w:val="Aucun"/>
-                              <w:rtl w:val="0"/>
-                              <w:lang w:val="fr-FR"/>
-                            </w:rPr>
-                            <w:t>’</w:t>
-                          </w:r>
-                          <w:r>
-                            <w:rPr>
-                              <w:rStyle w:val="Aucun"/>
-                              <w:rtl w:val="0"/>
-                              <w:lang w:val="fr-FR"/>
-                            </w:rPr>
-                            <w:t>espaces, sur chaque ligne, sup</w:t>
-                          </w:r>
-                          <w:r>
-                            <w:rPr>
-                              <w:rStyle w:val="Aucun"/>
-                              <w:rtl w:val="0"/>
-                              <w:lang w:val="fr-FR"/>
-                            </w:rPr>
-                            <w:t>é</w:t>
-                          </w:r>
-                          <w:r>
-                            <w:rPr>
-                              <w:rStyle w:val="Aucun"/>
-                              <w:rtl w:val="0"/>
-                              <w:lang w:val="fr-FR"/>
-                            </w:rPr>
-                            <w:t xml:space="preserve">rieur </w:t>
-                          </w:r>
-                          <w:r>
-                            <w:rPr>
-                              <w:rStyle w:val="Aucun"/>
-                              <w:rtl w:val="0"/>
-                              <w:lang w:val="fr-FR"/>
-                            </w:rPr>
-                            <w:t xml:space="preserve">à </w:t>
-                          </w:r>
-                          <w:r>
-                            <w:rPr>
-                              <w:rStyle w:val="Aucun"/>
-                              <w:rtl w:val="0"/>
-                              <w:lang w:val="fr-FR"/>
-                            </w:rPr>
-                            <w:t>la ligne proc</w:t>
-                          </w:r>
-                          <w:r>
-                            <w:rPr>
-                              <w:rStyle w:val="Aucun"/>
-                              <w:rtl w:val="0"/>
-                              <w:lang w:val="fr-FR"/>
-                            </w:rPr>
-                            <w:t>é</w:t>
-                          </w:r>
-                          <w:r>
-                            <w:rPr>
-                              <w:rStyle w:val="Aucun"/>
-                              <w:rtl w:val="0"/>
-                              <w:lang w:val="fr-FR"/>
-                            </w:rPr>
-                            <w:t>dante, comme c</w:t>
-                          </w:r>
-                          <w:r>
-                            <w:rPr>
-                              <w:rStyle w:val="Aucun"/>
-                              <w:rtl w:val="0"/>
-                              <w:lang w:val="fr-FR"/>
-                            </w:rPr>
-                            <w:t>’</w:t>
-                          </w:r>
-                          <w:r>
-                            <w:rPr>
-                              <w:rStyle w:val="Aucun"/>
-                              <w:rtl w:val="0"/>
-                              <w:lang w:val="fr-FR"/>
-                            </w:rPr>
-                            <w:t>est montre dans l</w:t>
-                          </w:r>
-                          <w:r>
-                            <w:rPr>
-                              <w:rStyle w:val="Aucun"/>
-                              <w:rtl w:val="0"/>
-                              <w:lang w:val="fr-FR"/>
-                            </w:rPr>
-                            <w:t>’</w:t>
-                          </w:r>
-                          <w:r>
-                            <w:rPr>
-                              <w:rStyle w:val="Aucun"/>
-                              <w:rtl w:val="0"/>
-                              <w:lang w:val="fr-FR"/>
-                            </w:rPr>
-                            <w:t xml:space="preserve">exemple.  </w:t>
-                          </w:r>
-                        </w:p>
-                      </w:txbxContent>
-                    </v:textbox>
-                  </v:shape>
-                </v:group>
+                <v:roundrect id="_x0000_s1056" style="position:absolute;left:12700;top:3928729;width:5516777;height:307690;" adj="0">
+                  <v:fill color="#000000" opacity="0.0%" type="solid"/>
+                  <v:stroke on="f" weight="1.0pt" dashstyle="solid" endcap="flat" miterlimit="400.0%" joinstyle="miter" linestyle="single" startarrow="none" startarrowwidth="medium" startarrowlength="medium" endarrow="none" endarrowwidth="medium" endarrowlength="medium"/>
+                  <v:textbox>
+                    <w:txbxContent>
+                      <w:p>
+                        <w:pPr>
+                          <w:pStyle w:val="Titre de l’objet"/>
+                        </w:pPr>
+                        <w:r>
+                          <w:rPr>
+                            <w:rtl w:val="0"/>
+                          </w:rPr>
+                          <w:t>Fig. 5</w:t>
+                        </w:r>
+                      </w:p>
+                    </w:txbxContent>
+                  </v:textbox>
+                </v:roundrect>
               </v:group>
             </w:pict>
           </mc:Fallback>
@@ -10569,825 +10659,11 @@
       <w:r>
         <w:rPr>
           <w:rStyle w:val="Aucun A"/>
-        </w:rPr>
-        <mc:AlternateContent>
-          <mc:Choice Requires="wpg">
-            <w:drawing xmlns:a="http://schemas.openxmlformats.org/drawingml/2006/main">
-              <wp:anchor distT="152400" distB="152400" distL="152400" distR="152400" simplePos="0" relativeHeight="251668480" behindDoc="0" locked="0" layoutInCell="1" allowOverlap="1">
-                <wp:simplePos x="0" y="0"/>
-                <wp:positionH relativeFrom="page">
-                  <wp:posOffset>4613505</wp:posOffset>
-                </wp:positionH>
-                <wp:positionV relativeFrom="page">
-                  <wp:posOffset>7903638</wp:posOffset>
-                </wp:positionV>
-                <wp:extent cx="4347374" cy="3761126"/>
-                <wp:effectExtent l="0" t="0" r="0" b="0"/>
-                <wp:wrapThrough wrapText="bothSides" distL="152400" distR="152400">
-                  <wp:wrapPolygon edited="1">
-                    <wp:start x="0" y="0"/>
-                    <wp:lineTo x="21600" y="0"/>
-                    <wp:lineTo x="21600" y="21600"/>
-                    <wp:lineTo x="0" y="21600"/>
-                    <wp:lineTo x="0" y="0"/>
-                  </wp:wrapPolygon>
-                </wp:wrapThrough>
-                <wp:docPr id="1073741868" name="officeArt object" descr="Grouper"/>
-                <wp:cNvGraphicFramePr/>
-                <a:graphic xmlns:a="http://schemas.openxmlformats.org/drawingml/2006/main">
-                  <a:graphicData uri="http://schemas.microsoft.com/office/word/2010/wordprocessingGroup">
-                    <wpg:wgp>
-                      <wpg:cNvGrpSpPr/>
-                      <wpg:grpSpPr>
-                        <a:xfrm>
-                          <a:off x="0" y="0"/>
-                          <a:ext cx="4347374" cy="3761126"/>
-                          <a:chOff x="-2" y="-1"/>
-                          <a:chExt cx="4347373" cy="3761125"/>
-                        </a:xfrm>
-                      </wpg:grpSpPr>
-                      <pic:pic xmlns:pic="http://schemas.openxmlformats.org/drawingml/2006/picture">
-                        <pic:nvPicPr>
-                          <pic:cNvPr id="1073741861" name="formVertical.png" descr="formVertical.png"/>
-                          <pic:cNvPicPr>
-                            <a:picLocks noChangeAspect="1"/>
-                          </pic:cNvPicPr>
-                        </pic:nvPicPr>
-                        <pic:blipFill>
-                          <a:blip r:embed="rId14">
-                            <a:extLst/>
-                          </a:blip>
-                          <a:stretch>
-                            <a:fillRect/>
-                          </a:stretch>
-                        </pic:blipFill>
-                        <pic:spPr>
-                          <a:xfrm>
-                            <a:off x="-1" y="-2"/>
-                            <a:ext cx="4347372" cy="2771458"/>
-                          </a:xfrm>
-                          <a:prstGeom prst="rect">
-                            <a:avLst/>
-                          </a:prstGeom>
-                          <a:ln w="12700" cap="flat">
-                            <a:noFill/>
-                            <a:miter lim="400000"/>
-                          </a:ln>
-                          <a:effectLst>
-                            <a:outerShdw sx="100000" sy="100000" kx="0" ky="0" algn="b" rotWithShape="0" blurRad="63500" dist="25400" dir="5400000">
-                              <a:srgbClr val="000000">
-                                <a:alpha val="50000"/>
-                              </a:srgbClr>
-                            </a:outerShdw>
-                          </a:effectLst>
-                        </pic:spPr>
-                      </pic:pic>
-                      <wpg:grpSp>
-                        <wpg:cNvPr id="1073741864" name="Title"/>
-                        <wpg:cNvGrpSpPr/>
-                        <wpg:grpSpPr>
-                          <a:xfrm>
-                            <a:off x="-3" y="2847651"/>
-                            <a:ext cx="4347375" cy="307697"/>
-                            <a:chOff x="-1" y="-1"/>
-                            <a:chExt cx="4347373" cy="307696"/>
-                          </a:xfrm>
-                        </wpg:grpSpPr>
-                        <wps:wsp>
-                          <wps:cNvPr id="1073741862" name="Rectangle"/>
-                          <wps:cNvSpPr/>
-                          <wps:spPr>
-                            <a:xfrm>
-                              <a:off x="-1" y="0"/>
-                              <a:ext cx="4347374" cy="307696"/>
-                            </a:xfrm>
-                            <a:prstGeom prst="roundRect">
-                              <a:avLst>
-                                <a:gd name="adj" fmla="val 0"/>
-                              </a:avLst>
-                            </a:prstGeom>
-                            <a:solidFill>
-                              <a:srgbClr val="000000">
-                                <a:alpha val="0"/>
-                              </a:srgbClr>
-                            </a:solidFill>
-                            <a:ln w="12700" cap="flat">
-                              <a:noFill/>
-                              <a:miter lim="400000"/>
-                            </a:ln>
-                            <a:effectLst/>
-                          </wps:spPr>
-                          <wps:bodyPr/>
-                        </wps:wsp>
-                        <wps:wsp>
-                          <wps:cNvPr id="1073741863" name="Fig 6"/>
-                          <wps:cNvSpPr txBox="1"/>
-                          <wps:spPr>
-                            <a:xfrm>
-                              <a:off x="-2" y="-2"/>
-                              <a:ext cx="4347374" cy="307697"/>
-                            </a:xfrm>
-                            <a:prstGeom prst="rect">
-                              <a:avLst/>
-                            </a:prstGeom>
-                            <a:noFill/>
-                            <a:ln w="12700" cap="flat">
-                              <a:noFill/>
-                              <a:miter lim="400000"/>
-                            </a:ln>
-                            <a:effectLst/>
-                          </wps:spPr>
-                          <wps:txbx>
-                            <w:txbxContent>
-                              <w:p>
-                                <w:pPr>
-                                  <w:pStyle w:val="Titre de l’objet"/>
-                                </w:pPr>
-                                <w:r>
-                                  <w:rPr>
-                                    <w:rStyle w:val="Aucun"/>
-                                    <w:rtl w:val="0"/>
-                                    <w:lang w:val="fr-FR"/>
-                                  </w:rPr>
-                                  <w:t>Fig 6</w:t>
-                                </w:r>
-                              </w:p>
-                            </w:txbxContent>
-                          </wps:txbx>
-                          <wps:bodyPr wrap="square" lIns="50800" tIns="50800" rIns="50800" bIns="50800" numCol="1" anchor="t">
-                            <a:noAutofit/>
-                          </wps:bodyPr>
-                        </wps:wsp>
-                      </wpg:grpSp>
-                      <wpg:grpSp>
-                        <wpg:cNvPr id="1073741867" name="Caption"/>
-                        <wpg:cNvGrpSpPr/>
-                        <wpg:grpSpPr>
-                          <a:xfrm>
-                            <a:off x="-3" y="3249512"/>
-                            <a:ext cx="4347375" cy="511613"/>
-                            <a:chOff x="-1" y="0"/>
-                            <a:chExt cx="4347373" cy="511611"/>
-                          </a:xfrm>
-                        </wpg:grpSpPr>
-                        <wps:wsp>
-                          <wps:cNvPr id="1073741865" name="Rectangle"/>
-                          <wps:cNvSpPr/>
-                          <wps:spPr>
-                            <a:xfrm>
-                              <a:off x="-1" y="0"/>
-                              <a:ext cx="4347374" cy="511611"/>
-                            </a:xfrm>
-                            <a:prstGeom prst="roundRect">
-                              <a:avLst>
-                                <a:gd name="adj" fmla="val 0"/>
-                              </a:avLst>
-                            </a:prstGeom>
-                            <a:solidFill>
-                              <a:srgbClr val="000000">
-                                <a:alpha val="0"/>
-                              </a:srgbClr>
-                            </a:solidFill>
-                            <a:ln w="12700" cap="flat">
-                              <a:noFill/>
-                              <a:miter lim="400000"/>
-                            </a:ln>
-                            <a:effectLst/>
-                          </wps:spPr>
-                          <wps:bodyPr/>
-                        </wps:wsp>
-                        <wps:wsp>
-                          <wps:cNvPr id="1073741866" name="Formatage vertical impose l’espacement d’une ligne chaque bloque de code."/>
-                          <wps:cNvSpPr txBox="1"/>
-                          <wps:spPr>
-                            <a:xfrm>
-                              <a:off x="-2" y="-1"/>
-                              <a:ext cx="4347374" cy="511611"/>
-                            </a:xfrm>
-                            <a:prstGeom prst="rect">
-                              <a:avLst/>
-                            </a:prstGeom>
-                            <a:noFill/>
-                            <a:ln w="12700" cap="flat">
-                              <a:noFill/>
-                              <a:miter lim="400000"/>
-                            </a:ln>
-                            <a:effectLst/>
-                          </wps:spPr>
-                          <wps:txbx>
-                            <w:txbxContent>
-                              <w:p>
-                                <w:pPr>
-                                  <w:pStyle w:val="Sous-titre de l’objet"/>
-                                </w:pPr>
-                                <w:r>
-                                  <w:rPr>
-                                    <w:rStyle w:val="Aucun"/>
-                                    <w:rtl w:val="0"/>
-                                    <w:lang w:val="fr-FR"/>
-                                  </w:rPr>
-                                  <w:t>Formatage vertical impose l</w:t>
-                                </w:r>
-                                <w:r>
-                                  <w:rPr>
-                                    <w:rStyle w:val="Aucun"/>
-                                    <w:rtl w:val="0"/>
-                                    <w:lang w:val="fr-FR"/>
-                                  </w:rPr>
-                                  <w:t>’</w:t>
-                                </w:r>
-                                <w:r>
-                                  <w:rPr>
-                                    <w:rStyle w:val="Aucun"/>
-                                    <w:rtl w:val="0"/>
-                                    <w:lang w:val="fr-FR"/>
-                                  </w:rPr>
-                                  <w:t>espacement d</w:t>
-                                </w:r>
-                                <w:r>
-                                  <w:rPr>
-                                    <w:rStyle w:val="Aucun"/>
-                                    <w:rtl w:val="0"/>
-                                    <w:lang w:val="fr-FR"/>
-                                  </w:rPr>
-                                  <w:t>’</w:t>
-                                </w:r>
-                                <w:r>
-                                  <w:rPr>
-                                    <w:rStyle w:val="Aucun"/>
-                                    <w:rtl w:val="0"/>
-                                    <w:lang w:val="fr-FR"/>
-                                  </w:rPr>
-                                  <w:t>une ligne chaque bloque de code.</w:t>
-                                </w:r>
-                              </w:p>
-                            </w:txbxContent>
-                          </wps:txbx>
-                          <wps:bodyPr wrap="square" lIns="50800" tIns="50800" rIns="50800" bIns="50800" numCol="1" anchor="t">
-                            <a:noAutofit/>
-                          </wps:bodyPr>
-                        </wps:wsp>
-                      </wpg:grpSp>
-                    </wpg:wgp>
-                  </a:graphicData>
-                </a:graphic>
-              </wp:anchor>
-            </w:drawing>
-          </mc:Choice>
-          <mc:Fallback>
-            <w:pict>
-              <v:group id="_x0000_s1062" style="visibility:visible;position:absolute;margin-left:363.3pt;margin-top:622.3pt;width:342.3pt;height:296.2pt;z-index:251668480;mso-position-horizontal:absolute;mso-position-horizontal-relative:page;mso-position-vertical:absolute;mso-position-vertical-relative:page;mso-wrap-distance-left:12.0pt;mso-wrap-distance-top:12.0pt;mso-wrap-distance-right:12.0pt;mso-wrap-distance-bottom:12.0pt;" coordorigin="-2,-1" coordsize="4347373,3761125">
-                <w10:wrap type="through" side="bothSides" anchorx="page" anchory="page"/>
-                <v:shape id="_x0000_s1063" type="#_x0000_t75" style="position:absolute;left:0;top:-1;width:4347370;height:2771457;">
-                  <v:imagedata r:id="rId14" o:title="image7.png"/>
-                </v:shape>
-                <v:group id="_x0000_s1064" style="position:absolute;left:-2;top:2847651;width:4347373;height:307696;" coordorigin="-1,-1" coordsize="4347373,307696">
-                  <v:roundrect id="_x0000_s1065" style="position:absolute;left:-1;top:0;width:4347373;height:307695;" adj="0">
-                    <v:fill color="#000000" opacity="0.0%" type="solid"/>
-                    <v:stroke on="f" weight="1.0pt" dashstyle="solid" endcap="flat" miterlimit="400.0%" joinstyle="miter" linestyle="single" startarrow="none" startarrowwidth="medium" startarrowlength="medium" endarrow="none" endarrowwidth="medium" endarrowlength="medium"/>
-                  </v:roundrect>
-                  <v:shape id="_x0000_s1066" type="#_x0000_t202" style="position:absolute;left:-1;top:-1;width:4347372;height:307695;">
-                    <v:fill on="f"/>
-                    <v:stroke on="f" weight="1.0pt" dashstyle="solid" endcap="flat" miterlimit="400.0%" joinstyle="miter" linestyle="single" startarrow="none" startarrowwidth="medium" startarrowlength="medium" endarrow="none" endarrowwidth="medium" endarrowlength="medium"/>
-                    <v:textbox>
-                      <w:txbxContent>
-                        <w:p>
-                          <w:pPr>
-                            <w:pStyle w:val="Titre de l’objet"/>
-                          </w:pPr>
-                          <w:r>
-                            <w:rPr>
-                              <w:rStyle w:val="Aucun"/>
-                              <w:rtl w:val="0"/>
-                              <w:lang w:val="fr-FR"/>
-                            </w:rPr>
-                            <w:t>Fig 6</w:t>
-                          </w:r>
-                        </w:p>
-                      </w:txbxContent>
-                    </v:textbox>
-                  </v:shape>
-                </v:group>
-                <v:group id="_x0000_s1067" style="position:absolute;left:-2;top:3249512;width:4347373;height:511612;" coordorigin="-1,-1" coordsize="4347373,511612">
-                  <v:roundrect id="_x0000_s1068" style="position:absolute;left:-1;top:0;width:4347373;height:511611;" adj="0">
-                    <v:fill color="#000000" opacity="0.0%" type="solid"/>
-                    <v:stroke on="f" weight="1.0pt" dashstyle="solid" endcap="flat" miterlimit="400.0%" joinstyle="miter" linestyle="single" startarrow="none" startarrowwidth="medium" startarrowlength="medium" endarrow="none" endarrowwidth="medium" endarrowlength="medium"/>
-                  </v:roundrect>
-                  <v:shape id="_x0000_s1069" type="#_x0000_t202" style="position:absolute;left:-1;top:-1;width:4347372;height:511610;">
-                    <v:fill on="f"/>
-                    <v:stroke on="f" weight="1.0pt" dashstyle="solid" endcap="flat" miterlimit="400.0%" joinstyle="miter" linestyle="single" startarrow="none" startarrowwidth="medium" startarrowlength="medium" endarrow="none" endarrowwidth="medium" endarrowlength="medium"/>
-                    <v:textbox>
-                      <w:txbxContent>
-                        <w:p>
-                          <w:pPr>
-                            <w:pStyle w:val="Sous-titre de l’objet"/>
-                          </w:pPr>
-                          <w:r>
-                            <w:rPr>
-                              <w:rStyle w:val="Aucun"/>
-                              <w:rtl w:val="0"/>
-                              <w:lang w:val="fr-FR"/>
-                            </w:rPr>
-                            <w:t>Formatage vertical impose l</w:t>
-                          </w:r>
-                          <w:r>
-                            <w:rPr>
-                              <w:rStyle w:val="Aucun"/>
-                              <w:rtl w:val="0"/>
-                              <w:lang w:val="fr-FR"/>
-                            </w:rPr>
-                            <w:t>’</w:t>
-                          </w:r>
-                          <w:r>
-                            <w:rPr>
-                              <w:rStyle w:val="Aucun"/>
-                              <w:rtl w:val="0"/>
-                              <w:lang w:val="fr-FR"/>
-                            </w:rPr>
-                            <w:t>espacement d</w:t>
-                          </w:r>
-                          <w:r>
-                            <w:rPr>
-                              <w:rStyle w:val="Aucun"/>
-                              <w:rtl w:val="0"/>
-                              <w:lang w:val="fr-FR"/>
-                            </w:rPr>
-                            <w:t>’</w:t>
-                          </w:r>
-                          <w:r>
-                            <w:rPr>
-                              <w:rStyle w:val="Aucun"/>
-                              <w:rtl w:val="0"/>
-                              <w:lang w:val="fr-FR"/>
-                            </w:rPr>
-                            <w:t>une ligne chaque bloque de code.</w:t>
-                          </w:r>
-                        </w:p>
-                      </w:txbxContent>
-                    </v:textbox>
-                  </v:shape>
-                </v:group>
-              </v:group>
-            </w:pict>
-          </mc:Fallback>
-        </mc:AlternateContent>
-      </w:r>
-      <w:r>
-        <w:rPr>
-          <w:rStyle w:val="Aucun A"/>
-          <w:rFonts w:cs="Arial Unicode MS" w:eastAsia="Arial Unicode MS"/>
-          <w:rtl w:val="0"/>
-          <w:lang w:val="fr-FR"/>
-        </w:rPr>
-        <w:t>et Code Autodocument</w:t>
-      </w:r>
-      <w:r>
-        <w:rPr>
-          <w:rStyle w:val="Aucun A"/>
-          <w:rFonts w:cs="Arial Unicode MS" w:eastAsia="Arial Unicode MS" w:hint="default"/>
-          <w:rtl w:val="0"/>
-          <w:lang w:val="fr-FR"/>
-        </w:rPr>
-        <w:t>é</w:t>
-      </w:r>
-      <w:r>
-        <w:rPr>
-          <w:rStyle w:val="Aucun A"/>
-          <w:rFonts w:cs="Arial Unicode MS" w:eastAsia="Arial Unicode MS"/>
-          <w:rtl w:val="0"/>
-          <w:lang w:val="fr-FR"/>
-        </w:rPr>
-        <w:t>.</w:t>
-      </w:r>
-      <w:bookmarkEnd w:id="8"/>
-    </w:p>
-    <w:p>
-      <w:pPr>
-        <w:pStyle w:val="Corps A"/>
-        <w:rPr>
-          <w:rStyle w:val="Aucun"/>
-        </w:rPr>
-      </w:pPr>
-      <w:r>
-        <w:rPr>
-          <w:rStyle w:val="Aucun A"/>
-          <w:rFonts w:cs="Arial Unicode MS" w:eastAsia="Arial Unicode MS"/>
-          <w:rtl w:val="0"/>
-          <w:lang w:val="fr-FR"/>
-        </w:rPr>
-        <w:tab/>
-        <w:t>Avant de commencer l</w:t>
-      </w:r>
-      <w:r>
-        <w:rPr>
-          <w:rStyle w:val="Aucun A"/>
-          <w:rFonts w:cs="Arial Unicode MS" w:eastAsia="Arial Unicode MS" w:hint="default"/>
-          <w:rtl w:val="0"/>
-          <w:lang w:val="fr-FR"/>
-        </w:rPr>
-        <w:t>’</w:t>
-      </w:r>
-      <w:r>
-        <w:rPr>
-          <w:rStyle w:val="Aucun A"/>
-          <w:rFonts w:cs="Arial Unicode MS" w:eastAsia="Arial Unicode MS"/>
-          <w:rtl w:val="0"/>
-          <w:lang w:val="fr-FR"/>
-        </w:rPr>
-        <w:t>explication du Pipeline, nous voudrons aborder la probl</w:t>
-      </w:r>
-      <w:r>
-        <w:rPr>
-          <w:rStyle w:val="Aucun A"/>
-          <w:rFonts w:cs="Arial Unicode MS" w:eastAsia="Arial Unicode MS" w:hint="default"/>
-          <w:rtl w:val="0"/>
-          <w:lang w:val="fr-FR"/>
-        </w:rPr>
-        <w:t>é</w:t>
-      </w:r>
-      <w:r>
-        <w:rPr>
-          <w:rStyle w:val="Aucun A"/>
-          <w:rFonts w:cs="Arial Unicode MS" w:eastAsia="Arial Unicode MS"/>
-          <w:rtl w:val="0"/>
-          <w:lang w:val="fr-FR"/>
-        </w:rPr>
-        <w:t xml:space="preserve">matique de la documentation. Nous avons </w:t>
-      </w:r>
-      <w:r>
-        <w:rPr>
-          <w:rStyle w:val="Aucun A"/>
-          <w:rFonts w:cs="Arial Unicode MS" w:eastAsia="Arial Unicode MS" w:hint="default"/>
-          <w:rtl w:val="0"/>
-          <w:lang w:val="fr-FR"/>
-        </w:rPr>
-        <w:t>é</w:t>
-      </w:r>
-      <w:r>
-        <w:rPr>
-          <w:rStyle w:val="Aucun A"/>
-          <w:rFonts w:cs="Arial Unicode MS" w:eastAsia="Arial Unicode MS"/>
-          <w:rtl w:val="0"/>
-          <w:lang w:val="fr-FR"/>
-        </w:rPr>
-        <w:t>voqu</w:t>
-      </w:r>
-      <w:r>
-        <w:rPr>
-          <w:rStyle w:val="Aucun A"/>
-          <w:rFonts w:cs="Arial Unicode MS" w:eastAsia="Arial Unicode MS" w:hint="default"/>
-          <w:rtl w:val="0"/>
-          <w:lang w:val="fr-FR"/>
-        </w:rPr>
-        <w:t xml:space="preserve">é </w:t>
-      </w:r>
-      <w:r>
-        <w:rPr>
-          <w:rStyle w:val="Aucun A"/>
-          <w:rFonts w:cs="Arial Unicode MS" w:eastAsia="Arial Unicode MS"/>
-          <w:rtl w:val="0"/>
-          <w:lang w:val="fr-FR"/>
-        </w:rPr>
-        <w:t>rapidement la solution plus haut, en avan</w:t>
-      </w:r>
-      <w:r>
-        <w:rPr>
-          <w:rStyle w:val="Aucun A"/>
-          <w:rFonts w:cs="Arial Unicode MS" w:eastAsia="Arial Unicode MS" w:hint="default"/>
-          <w:rtl w:val="0"/>
-          <w:lang w:val="fr-FR"/>
-        </w:rPr>
-        <w:t>ç</w:t>
-      </w:r>
-      <w:r>
-        <w:rPr>
-          <w:rStyle w:val="Aucun A"/>
-          <w:rFonts w:cs="Arial Unicode MS" w:eastAsia="Arial Unicode MS"/>
-          <w:rtl w:val="0"/>
-          <w:lang w:val="fr-FR"/>
-        </w:rPr>
-        <w:t xml:space="preserve">ant que les </w:t>
-      </w:r>
-      <w:r>
-        <w:rPr>
-          <w:rStyle w:val="Aucun A"/>
-          <w:rFonts w:cs="Arial Unicode MS" w:eastAsia="Arial Unicode MS" w:hint="default"/>
-          <w:rtl w:val="0"/>
-          <w:lang w:val="fr-FR"/>
-        </w:rPr>
-        <w:t>é</w:t>
-      </w:r>
-      <w:r>
-        <w:rPr>
-          <w:rStyle w:val="Aucun A"/>
-          <w:rFonts w:cs="Arial Unicode MS" w:eastAsia="Arial Unicode MS"/>
-          <w:rtl w:val="0"/>
-          <w:lang w:val="fr-FR"/>
-        </w:rPr>
-        <w:t xml:space="preserve">quipes doivent suivre les conventions communes. Ainsi dans cette partie nous voulons approfondir le sujet.  </w:t>
-      </w:r>
-    </w:p>
-    <w:p>
-      <w:pPr>
-        <w:pStyle w:val="Corps A"/>
-      </w:pPr>
-      <w:r>
-        <w:rPr>
-          <w:rStyle w:val="Aucun A"/>
-          <w:rFonts w:cs="Arial Unicode MS" w:eastAsia="Arial Unicode MS"/>
-          <w:rtl w:val="0"/>
-          <w:lang w:val="fr-FR"/>
-        </w:rPr>
-        <w:tab/>
-        <w:t>Pour cr</w:t>
-      </w:r>
-      <w:r>
-        <w:rPr>
-          <w:rStyle w:val="Aucun A"/>
-          <w:rFonts w:cs="Arial Unicode MS" w:eastAsia="Arial Unicode MS" w:hint="default"/>
-          <w:rtl w:val="0"/>
-          <w:lang w:val="fr-FR"/>
-        </w:rPr>
-        <w:t>é</w:t>
-      </w:r>
-      <w:r>
-        <w:rPr>
-          <w:rStyle w:val="Aucun A"/>
-          <w:rFonts w:cs="Arial Unicode MS" w:eastAsia="Arial Unicode MS"/>
-          <w:rtl w:val="0"/>
-          <w:lang w:val="fr-FR"/>
-        </w:rPr>
-        <w:t>er, de fa</w:t>
-      </w:r>
-      <w:r>
-        <w:rPr>
-          <w:rStyle w:val="Aucun A"/>
-          <w:rFonts w:cs="Arial Unicode MS" w:eastAsia="Arial Unicode MS" w:hint="default"/>
-          <w:rtl w:val="0"/>
-          <w:lang w:val="fr-FR"/>
-        </w:rPr>
-        <w:t>ç</w:t>
-      </w:r>
-      <w:r>
-        <w:rPr>
-          <w:rStyle w:val="Aucun A"/>
-          <w:rFonts w:cs="Arial Unicode MS" w:eastAsia="Arial Unicode MS"/>
-          <w:rtl w:val="0"/>
-          <w:lang w:val="fr-FR"/>
-        </w:rPr>
-        <w:t>on g</w:t>
-      </w:r>
-      <w:r>
-        <w:rPr>
-          <w:rStyle w:val="Aucun A"/>
-          <w:rFonts w:cs="Arial Unicode MS" w:eastAsia="Arial Unicode MS" w:hint="default"/>
-          <w:rtl w:val="0"/>
-          <w:lang w:val="fr-FR"/>
-        </w:rPr>
-        <w:t>é</w:t>
-      </w:r>
-      <w:r>
-        <w:rPr>
-          <w:rStyle w:val="Aucun A"/>
-          <w:rFonts w:cs="Arial Unicode MS" w:eastAsia="Arial Unicode MS"/>
-          <w:rtl w:val="0"/>
-          <w:lang w:val="fr-FR"/>
-        </w:rPr>
-        <w:t>n</w:t>
-      </w:r>
-      <w:r>
-        <w:rPr>
-          <w:rStyle w:val="Aucun A"/>
-          <w:rFonts w:cs="Arial Unicode MS" w:eastAsia="Arial Unicode MS" w:hint="default"/>
-          <w:rtl w:val="0"/>
-          <w:lang w:val="fr-FR"/>
-        </w:rPr>
-        <w:t>é</w:t>
-      </w:r>
-      <w:r>
-        <w:rPr>
-          <w:rStyle w:val="Aucun A"/>
-          <w:rFonts w:cs="Arial Unicode MS" w:eastAsia="Arial Unicode MS"/>
-          <w:rtl w:val="0"/>
-          <w:lang w:val="fr-FR"/>
-        </w:rPr>
-        <w:t>ral, une application de qualit</w:t>
-      </w:r>
-      <w:r>
-        <w:rPr>
-          <w:rStyle w:val="Aucun A"/>
-          <w:rFonts w:cs="Arial Unicode MS" w:eastAsia="Arial Unicode MS" w:hint="default"/>
-          <w:rtl w:val="0"/>
-          <w:lang w:val="fr-FR"/>
-        </w:rPr>
-        <w:t>é</w:t>
-      </w:r>
-      <w:r>
-        <w:rPr>
-          <w:rStyle w:val="Aucun A"/>
-          <w:rFonts w:cs="Arial Unicode MS" w:eastAsia="Arial Unicode MS"/>
-          <w:rtl w:val="0"/>
-          <w:lang w:val="fr-FR"/>
-        </w:rPr>
-        <w:t>, et une surtout une application, sur laquelle des collaborateurs diff</w:t>
-      </w:r>
-      <w:r>
-        <w:rPr>
-          <w:rStyle w:val="Aucun A"/>
-          <w:rFonts w:cs="Arial Unicode MS" w:eastAsia="Arial Unicode MS" w:hint="default"/>
-          <w:rtl w:val="0"/>
-          <w:lang w:val="fr-FR"/>
-        </w:rPr>
-        <w:t>é</w:t>
-      </w:r>
-      <w:r>
-        <w:rPr>
-          <w:rStyle w:val="Aucun A"/>
-          <w:rFonts w:cs="Arial Unicode MS" w:eastAsia="Arial Unicode MS"/>
-          <w:rtl w:val="0"/>
-          <w:lang w:val="fr-FR"/>
-        </w:rPr>
-        <w:t xml:space="preserve">rents peuvent travail, il faut avoir un code lisible </w:t>
-      </w:r>
-      <w:r>
-        <w:rPr>
-          <w:rStyle w:val="Aucun A"/>
-          <w:rFonts w:cs="Arial Unicode MS" w:eastAsia="Arial Unicode MS" w:hint="default"/>
-          <w:rtl w:val="0"/>
-          <w:lang w:val="fr-FR"/>
-        </w:rPr>
-        <w:t xml:space="preserve">— </w:t>
-      </w:r>
-      <w:r>
-        <w:rPr>
-          <w:rStyle w:val="Aucun A"/>
-          <w:rFonts w:cs="Arial Unicode MS" w:eastAsia="Arial Unicode MS"/>
-          <w:rtl w:val="0"/>
-          <w:lang w:val="fr-FR"/>
-        </w:rPr>
-        <w:t>c</w:t>
-      </w:r>
-      <w:r>
-        <w:rPr>
-          <w:rStyle w:val="Aucun A"/>
-          <w:rFonts w:cs="Arial Unicode MS" w:eastAsia="Arial Unicode MS" w:hint="default"/>
-          <w:rtl w:val="0"/>
-          <w:lang w:val="fr-FR"/>
-        </w:rPr>
-        <w:t>’</w:t>
-      </w:r>
-      <w:r>
-        <w:rPr>
-          <w:rStyle w:val="Aucun A"/>
-          <w:rFonts w:cs="Arial Unicode MS" w:eastAsia="Arial Unicode MS"/>
-          <w:rtl w:val="0"/>
-          <w:lang w:val="fr-FR"/>
-        </w:rPr>
-        <w:t xml:space="preserve">est </w:t>
-      </w:r>
-      <w:r>
-        <w:rPr>
-          <w:rStyle w:val="Aucun A"/>
-          <w:rFonts w:cs="Arial Unicode MS" w:eastAsia="Arial Unicode MS" w:hint="default"/>
-          <w:rtl w:val="0"/>
-          <w:lang w:val="fr-FR"/>
-        </w:rPr>
-        <w:t xml:space="preserve">à </w:t>
-      </w:r>
-      <w:r>
-        <w:rPr>
-          <w:rStyle w:val="Aucun A"/>
-          <w:rFonts w:cs="Arial Unicode MS" w:eastAsia="Arial Unicode MS"/>
-          <w:rtl w:val="0"/>
-          <w:lang w:val="fr-FR"/>
-        </w:rPr>
-        <w:t xml:space="preserve">dire </w:t>
-      </w:r>
-      <w:r>
-        <w:rPr>
-          <w:rStyle w:val="Aucun"/>
-          <w:rFonts w:cs="Arial Unicode MS" w:eastAsia="Arial Unicode MS"/>
-          <w:rtl w:val="0"/>
-          <w:lang w:val="it-IT"/>
-        </w:rPr>
-        <w:t>compr</w:t>
-      </w:r>
-      <w:r>
-        <w:rPr>
-          <w:rStyle w:val="Aucun A"/>
-          <w:rFonts w:cs="Arial Unicode MS" w:eastAsia="Arial Unicode MS" w:hint="default"/>
-          <w:rtl w:val="0"/>
-          <w:lang w:val="fr-FR"/>
-        </w:rPr>
-        <w:t>é</w:t>
-      </w:r>
-      <w:r>
-        <w:rPr>
-          <w:rStyle w:val="Aucun A"/>
-          <w:rFonts w:cs="Arial Unicode MS" w:eastAsia="Arial Unicode MS"/>
-          <w:rtl w:val="0"/>
-          <w:lang w:val="fr-FR"/>
-        </w:rPr>
-        <w:t>hensible et maintenable par tous les d</w:t>
-      </w:r>
-      <w:r>
-        <w:rPr>
-          <w:rStyle w:val="Aucun A"/>
-          <w:rFonts w:cs="Arial Unicode MS" w:eastAsia="Arial Unicode MS" w:hint="default"/>
-          <w:rtl w:val="0"/>
-          <w:lang w:val="fr-FR"/>
-        </w:rPr>
-        <w:t>é</w:t>
-      </w:r>
-      <w:r>
-        <w:rPr>
-          <w:rStyle w:val="Aucun A"/>
-          <w:rFonts w:cs="Arial Unicode MS" w:eastAsia="Arial Unicode MS"/>
-          <w:rtl w:val="0"/>
-          <w:lang w:val="fr-FR"/>
-        </w:rPr>
-        <w:t>veloppeurs qui pourront intervenir sur le projet. Et donc pour cela qu</w:t>
-      </w:r>
-      <w:r>
-        <w:rPr>
-          <w:rStyle w:val="Aucun A"/>
-          <w:rFonts w:cs="Arial Unicode MS" w:eastAsia="Arial Unicode MS" w:hint="default"/>
-          <w:rtl w:val="0"/>
-          <w:lang w:val="fr-FR"/>
-        </w:rPr>
-        <w:t>’</w:t>
-      </w:r>
-      <w:r>
-        <w:rPr>
-          <w:rStyle w:val="Aucun A"/>
-          <w:rFonts w:cs="Arial Unicode MS" w:eastAsia="Arial Unicode MS"/>
-          <w:rtl w:val="0"/>
-          <w:lang w:val="fr-FR"/>
-        </w:rPr>
-        <w:t>il faut instaurer des conventions/r</w:t>
-      </w:r>
-      <w:r>
-        <w:rPr>
-          <w:rStyle w:val="Aucun A"/>
-          <w:rFonts w:cs="Arial Unicode MS" w:eastAsia="Arial Unicode MS" w:hint="default"/>
-          <w:rtl w:val="0"/>
-          <w:lang w:val="fr-FR"/>
-        </w:rPr>
-        <w:t>è</w:t>
-      </w:r>
-      <w:r>
-        <w:rPr>
-          <w:rStyle w:val="Aucun A"/>
-          <w:rFonts w:cs="Arial Unicode MS" w:eastAsia="Arial Unicode MS"/>
-          <w:rtl w:val="0"/>
-          <w:lang w:val="fr-FR"/>
-        </w:rPr>
-        <w:t>gles d</w:t>
-      </w:r>
-      <w:r>
-        <w:rPr>
-          <w:rStyle w:val="Aucun A"/>
-          <w:rFonts w:cs="Arial Unicode MS" w:eastAsia="Arial Unicode MS" w:hint="default"/>
-          <w:rtl w:val="0"/>
-          <w:lang w:val="fr-FR"/>
-        </w:rPr>
-        <w:t>’é</w:t>
-      </w:r>
-      <w:r>
-        <w:rPr>
-          <w:rStyle w:val="Aucun A"/>
-          <w:rFonts w:cs="Arial Unicode MS" w:eastAsia="Arial Unicode MS"/>
-          <w:rtl w:val="0"/>
-          <w:lang w:val="fr-FR"/>
-        </w:rPr>
-        <w:t xml:space="preserve">criture communes et surtout les documenter. Car la documentation est important pour la </w:t>
-      </w:r>
-      <w:r>
-        <w:rPr>
-          <w:rStyle w:val="Aucun"/>
-          <w:rFonts w:cs="Arial Unicode MS" w:eastAsia="Arial Unicode MS"/>
-          <w:rtl w:val="0"/>
-          <w:lang w:val="en-US"/>
-        </w:rPr>
-        <w:t>maintenabilit</w:t>
-      </w:r>
-      <w:r>
-        <w:rPr>
-          <w:rStyle w:val="Aucun A"/>
-          <w:rFonts w:cs="Arial Unicode MS" w:eastAsia="Arial Unicode MS" w:hint="default"/>
-          <w:rtl w:val="0"/>
-          <w:lang w:val="fr-FR"/>
-        </w:rPr>
-        <w:t>é</w:t>
-      </w:r>
-      <w:r>
-        <w:rPr>
-          <w:rStyle w:val="Aucun A"/>
-          <w:rFonts w:cs="Arial Unicode MS" w:eastAsia="Arial Unicode MS"/>
-          <w:rtl w:val="0"/>
-          <w:lang w:val="fr-FR"/>
-        </w:rPr>
-        <w:t xml:space="preserve">. Elle permet de comprendre le fonctionnement globale du code, et de savoir quelles parties du code vont </w:t>
+          <w:rFonts w:cs="Arial Unicode MS" w:eastAsia="Arial Unicode MS"/>
+          <w:rtl w:val="0"/>
+          <w:lang w:val="fr-FR"/>
+        </w:rPr>
+        <w:t xml:space="preserve"> fonctionnement globale du code, et de savoir quelles parties du code vont </w:t>
       </w:r>
       <w:r>
         <w:rPr>
@@ -13233,7 +12509,7 @@
           <w:rtl w:val="0"/>
           <w:lang w:val="fr-FR"/>
         </w:rPr>
-        <w:t>par la figure 4. Par la figure 5 et 6 nous avons souhait</w:t>
+        <w:t>par la figure 4. Par la figure 5 nous avons souhait</w:t>
       </w:r>
       <w:r>
         <w:rPr>
@@ -13305,7 +12581,7 @@
           <w:rtl w:val="0"/>
           <w:lang w:val="fr-FR"/>
         </w:rPr>
-        <w:t>du code, la figure 5 montre comment faire formatage horizontal et la figure 6 montre comment faire le formatage vertical.</w:t>
+        <w:t>du code, la figure 5 montre comment faire formatage horizontal et vertical.</w:t>
       </w:r>
     </w:p>
     <w:p>
@@ -14025,7 +13301,254 @@
           <w:rtl w:val="0"/>
           <w:lang w:val="fr-FR"/>
         </w:rPr>
-        <w:t>tape, nous recommandons l'u</w:t>
+        <w:t xml:space="preserve">tape, nous recommandons l'utilisation d'ESLint et de Prettier, </w:t>
+      </w:r>
+      <w:r>
+        <w:rPr>
+          <w:rStyle w:val="Aucun A"/>
+          <w:rtl w:val="0"/>
+          <w:lang w:val="fr-FR"/>
+        </w:rPr>
+        <w:t>é</w:t>
+      </w:r>
+      <w:r>
+        <w:rPr>
+          <w:rStyle w:val="Aucun A"/>
+          <w:rtl w:val="0"/>
+          <w:lang w:val="fr-FR"/>
+        </w:rPr>
+        <w:t>tant donn</w:t>
+      </w:r>
+      <w:r>
+        <w:rPr>
+          <w:rStyle w:val="Aucun A"/>
+          <w:rtl w:val="0"/>
+          <w:lang w:val="fr-FR"/>
+        </w:rPr>
+        <w:t xml:space="preserve">é </w:t>
+      </w:r>
+      <w:r>
+        <w:rPr>
+          <w:rStyle w:val="Aucun A"/>
+          <w:rtl w:val="0"/>
+          <w:lang w:val="fr-FR"/>
+        </w:rPr>
+        <w:t xml:space="preserve">que TSlint n'est plus pris en charge par "Palantir" (source : </w:t>
+      </w:r>
+      <w:r>
+        <w:rPr>
+          <w:rStyle w:val="Hyperlink.1"/>
+        </w:rPr>
+        <w:fldChar w:fldCharType="begin" w:fldLock="0"/>
+      </w:r>
+      <w:r>
+        <w:rPr>
+          <w:rStyle w:val="Hyperlink.1"/>
+        </w:rPr>
+        <w:instrText xml:space="preserve"> HYPERLINK "https://www.infoq.com/fr/news/2019/02/tslint-deprecated-eslint/"</w:instrText>
+      </w:r>
+      <w:r>
+        <w:rPr>
+          <w:rStyle w:val="Hyperlink.1"/>
+        </w:rPr>
+        <w:fldChar w:fldCharType="separate" w:fldLock="0"/>
+      </w:r>
+      <w:r>
+        <w:rPr>
+          <w:rStyle w:val="Hyperlink.1"/>
+          <w:rtl w:val="0"/>
+          <w:lang w:val="en-US"/>
+        </w:rPr>
+        <w:t>https://www.infoq.com/fr/news/2019/02/tslint-deprecated-eslint/</w:t>
+      </w:r>
+      <w:r>
+        <w:rPr/>
+        <w:fldChar w:fldCharType="end" w:fldLock="0"/>
+      </w:r>
+      <w:r>
+        <w:rPr>
+          <w:rStyle w:val="Aucun A"/>
+          <w:rtl w:val="0"/>
+          <w:lang w:val="fr-FR"/>
+        </w:rPr>
+        <w:t>). Ainsi, la solution alternative directe est ESLint, tandis que Prettier repr</w:t>
+      </w:r>
+      <w:r>
+        <w:rPr>
+          <w:rStyle w:val="Aucun A"/>
+          <w:rtl w:val="0"/>
+          <w:lang w:val="fr-FR"/>
+        </w:rPr>
+        <w:t>é</w:t>
+      </w:r>
+      <w:r>
+        <w:rPr>
+          <w:rStyle w:val="Aucun A"/>
+          <w:rtl w:val="0"/>
+          <w:lang w:val="fr-FR"/>
+        </w:rPr>
+        <w:t>sente un outil compl</w:t>
+      </w:r>
+      <w:r>
+        <w:rPr>
+          <w:rStyle w:val="Aucun A"/>
+          <w:rtl w:val="0"/>
+          <w:lang w:val="fr-FR"/>
+        </w:rPr>
+        <w:t>é</w:t>
+      </w:r>
+      <w:r>
+        <w:rPr>
+          <w:rStyle w:val="Aucun A"/>
+          <w:rtl w:val="0"/>
+          <w:lang w:val="fr-FR"/>
+        </w:rPr>
+        <w:t>mentaire. Toutefois, il est essentiel que l'</w:t>
+      </w:r>
+      <w:r>
+        <w:rPr>
+          <w:rStyle w:val="Aucun A"/>
+          <w:rtl w:val="0"/>
+          <w:lang w:val="fr-FR"/>
+        </w:rPr>
+        <w:t>é</w:t>
+      </w:r>
+      <w:r>
+        <w:rPr>
+          <w:rStyle w:val="Aucun A"/>
+          <w:rtl w:val="0"/>
+          <w:lang w:val="fr-FR"/>
+        </w:rPr>
+        <w:t>quipe d</w:t>
+      </w:r>
+      <w:r>
+        <w:rPr>
+          <w:rStyle w:val="Aucun A"/>
+          <w:rtl w:val="0"/>
+          <w:lang w:val="fr-FR"/>
+        </w:rPr>
+        <w:t>é</w:t>
+      </w:r>
+      <w:r>
+        <w:rPr>
+          <w:rStyle w:val="Aucun A"/>
+          <w:rtl w:val="0"/>
+          <w:lang w:val="fr-FR"/>
+        </w:rPr>
+        <w:t>finisse les r</w:t>
+      </w:r>
+      <w:r>
+        <w:rPr>
+          <w:rStyle w:val="Aucun"/>
+          <w:rtl w:val="0"/>
+          <w:lang w:val="it-IT"/>
+        </w:rPr>
+        <w:t>è</w:t>
+      </w:r>
+      <w:r>
+        <w:rPr>
+          <w:rStyle w:val="Aucun A"/>
+          <w:rtl w:val="0"/>
+          <w:lang w:val="fr-FR"/>
+        </w:rPr>
+        <w:t>gles d'utilisation pour ces deux outils.</w:t>
+        <w:tab/>
+        <w:tab/>
+      </w:r>
+    </w:p>
+    <w:p>
+      <w:pPr>
+        <w:pStyle w:val="Corps A"/>
+        <w:ind w:left="720"/>
+        <w:jc w:val="left"/>
+        <w:rPr>
+          <w:rStyle w:val="Aucun"/>
+          <w:u w:val="single"/>
+        </w:rPr>
+      </w:pPr>
+      <w:r>
+        <w:rPr>
+          <w:rStyle w:val="Aucun A"/>
+        </w:rPr>
+        <w:tab/>
+        <w:tab/>
+      </w:r>
+      <w:r>
+        <w:rPr>
+          <w:rStyle w:val="Aucun"/>
+          <w:u w:val="single"/>
+          <w:rtl w:val="0"/>
+          <w:lang w:val="fr-FR"/>
+        </w:rPr>
+        <w:t>Pourquoi ESLint?</w:t>
+      </w:r>
+    </w:p>
+    <w:p>
+      <w:pPr>
+        <w:pStyle w:val="Corps A"/>
+        <w:numPr>
+          <w:ilvl w:val="7"/>
+          <w:numId w:val="10"/>
+        </w:numPr>
+        <w:bidi w:val="0"/>
+        <w:ind w:right="0"/>
+        <w:jc w:val="both"/>
+        <w:rPr>
+          <w:i w:val="1"/>
+          <w:iCs w:val="1"/>
+          <w:rtl w:val="0"/>
+          <w:lang w:val="fr-FR"/>
+        </w:rPr>
+      </w:pPr>
+      <w:r>
+        <w:rPr>
+          <w:rStyle w:val="Aucun A"/>
+          <w:i w:val="1"/>
+          <w:iCs w:val="1"/>
+          <w:rtl w:val="0"/>
+          <w:lang w:val="fr-FR"/>
+        </w:rPr>
+        <w:t>ESLint permet de d</w:t>
+      </w:r>
+      <w:r>
+        <w:rPr>
+          <w:rStyle w:val="Aucun A"/>
+          <w:i w:val="1"/>
+          <w:iCs w:val="1"/>
+          <w:rtl w:val="0"/>
+          <w:lang w:val="fr-FR"/>
+        </w:rPr>
+        <w:t>é</w:t>
+      </w:r>
+      <w:r>
+        <w:rPr>
+          <w:rStyle w:val="Aucun A"/>
+          <w:i w:val="1"/>
+          <w:iCs w:val="1"/>
+          <w:rtl w:val="0"/>
+          <w:lang w:val="fr-FR"/>
+        </w:rPr>
+        <w:t>finir des r</w:t>
+      </w:r>
+      <w:r>
+        <w:rPr>
+          <w:rStyle w:val="Aucun"/>
+          <w:i w:val="1"/>
+          <w:iCs w:val="1"/>
+          <w:rtl w:val="0"/>
+          <w:lang w:val="it-IT"/>
+        </w:rPr>
+        <w:t>è</w:t>
+      </w:r>
+      <w:r>
+        <w:rPr>
+          <w:rStyle w:val="Aucun A"/>
+          <w:i w:val="1"/>
+          <w:iCs w:val="1"/>
+          <w:rtl w:val="0"/>
+          <w:lang w:val="fr-FR"/>
+        </w:rPr>
+        <w:t>gles de style</w:t>
       </w:r>
       <w:r>
         <mc:AlternateContent>
@@ -14050,7 +13573,7 @@
                     <wp:lineTo x="0" y="0"/>
                   </wp:wrapPolygon>
                 </wp:wrapThrough>
-                <wp:docPr id="1073741876" name="officeArt object" descr="Grouper"/>
+                <wp:docPr id="1073741863" name="officeArt object" descr="Grouper"/>
                 <wp:cNvGraphicFramePr/>
                 <a:graphic xmlns:a="http://schemas.openxmlformats.org/drawingml/2006/main">
                   <a:graphicData uri="http://schemas.microsoft.com/office/word/2010/wordprocessingGroup">
@@ -14066,13 +13589,13 @@
                       </wpg:grpSpPr>
                       <pic:pic xmlns:pic="http://schemas.openxmlformats.org/drawingml/2006/picture">
                         <pic:nvPicPr>
-                          <pic:cNvPr id="1073741869" name="Image 06-02-2024 à 20.21.jpeg" descr="Image 06-02-2024 à 20.21.jpeg"/>
+                          <pic:cNvPr id="1073741856" name="Image 06-02-2024 à 20.21.jpeg" descr="Image 06-02-2024 à 20.21.jpeg"/>
                           <pic:cNvPicPr>
                             <a:picLocks noChangeAspect="1"/>
                           </pic:cNvPicPr>
                         </pic:nvPicPr>
                         <pic:blipFill>
-                          <a:blip r:embed="rId15">
+                          <a:blip r:embed="rId14">
                             <a:extLst/>
                           </a:blip>
                           <a:stretch>
@@ -14101,7 +13624,7 @@
                         </pic:spPr>
                       </pic:pic>
                       <wpg:grpSp>
-                        <wpg:cNvPr id="1073741872" name="Title"/>
+                        <wpg:cNvPr id="1073741859" name="Title"/>
                         <wpg:cNvGrpSpPr/>
                         <wpg:grpSpPr>
                           <a:xfrm>
@@ -14112,7 +13635,7 @@
                           </a:xfrm>
                         </wpg:grpSpPr>
                         <wps:wsp>
-                          <wps:cNvPr id="1073741870" name="Rectangle"/>
+                          <wps:cNvPr id="1073741857" name="Rectangle"/>
                           <wps:cNvSpPr/>
                           <wps:spPr>
                             <a:xfrm>
@@ -14138,7 +13661,7 @@
                           <wps:bodyPr/>
                         </wps:wsp>
                         <wps:wsp>
-                          <wps:cNvPr id="1073741871" name="Fig. 6"/>
+                          <wps:cNvPr id="1073741858" name="Fig. 6"/>
                           <wps:cNvSpPr txBox="1"/>
                           <wps:spPr>
                             <a:xfrm>
@@ -14175,7 +13698,7 @@
                                     <w:rtl w:val="0"/>
                                     <w:lang w:val="fr-FR"/>
                                   </w:rPr>
-                                  <w:t>7</w:t>
+                                  <w:t>6</w:t>
                                 </w:r>
                               </w:p>
                             </w:txbxContent>
@@ -14186,7 +13709,7 @@
                         </wps:wsp>
                       </wpg:grpSp>
                       <wpg:grpSp>
-                        <wpg:cNvPr id="1073741875" name="Caption"/>
+                        <wpg:cNvPr id="1073741862" name="Caption"/>
                         <wpg:cNvGrpSpPr/>
                         <wpg:grpSpPr>
                           <a:xfrm>
@@ -14197,7 +13720,7 @@
                           </a:xfrm>
                         </wpg:grpSpPr>
                         <wps:wsp>
-                          <wps:cNvPr id="1073741873" name="Rectangle"/>
+                          <wps:cNvPr id="1073741860" name="Rectangle"/>
                           <wps:cNvSpPr/>
                           <wps:spPr>
                             <a:xfrm>
@@ -14223,7 +13746,7 @@
                           <wps:bodyPr/>
                         </wps:wsp>
                         <wps:wsp>
-                          <wps:cNvPr id="1073741874" name="« La pyramide des tests est une excellente métaphore visuelle qui décrit les différentes couches de test et la quantité de tests à effectuer… » Haaker, W. (2021). Comment la pyramide d'automatisation des tests est-elle utilisée dans le développement de l"/>
+                          <wps:cNvPr id="1073741861" name="« La pyramide des tests est une excellente métaphore visuelle qui décrit les différentes couches de test et la quantité de tests à effectuer… » Haaker, W. (2021). Comment la pyramide d'automatisation des tests est-elle utilisée dans le développement de l"/>
                           <wps:cNvSpPr txBox="1"/>
                           <wps:spPr>
                             <a:xfrm>
@@ -14416,17 +13939,17 @@
           </mc:Choice>
           <mc:Fallback>
             <w:pict>
-              <v:group id="_x0000_s1070" style="visibility:visible;position:absolute;margin-left:54.3pt;margin-top:524.0pt;width:312.0pt;height:429.2pt;z-index:251661312;mso-position-horizontal:absolute;mso-position-horizontal-relative:page;mso-position-vertical:absolute;mso-position-vertical-relative:page;mso-wrap-distance-left:12.0pt;mso-wrap-distance-top:12.0pt;mso-wrap-distance-right:12.0pt;mso-wrap-distance-bottom:12.0pt;" coordorigin="-2,-1" coordsize="3962408,5450475">
+              <v:group id="_x0000_s1057" style="visibility:visible;position:absolute;margin-left:54.3pt;margin-top:524.0pt;width:312.0pt;height:429.2pt;z-index:251661312;mso-position-horizontal:absolute;mso-position-horizontal-relative:page;mso-position-vertical:absolute;mso-position-vertical-relative:page;mso-wrap-distance-left:12.0pt;mso-wrap-distance-top:12.0pt;mso-wrap-distance-right:12.0pt;mso-wrap-distance-bottom:12.0pt;" coordorigin="-2,-1" coordsize="3962408,5450475">
                 <w10:wrap type="through" side="bothSides" anchorx="page" anchory="page"/>
-                <v:shape id="_x0000_s1071" type="#_x0000_t75" style="position:absolute;left:0;top:-1;width:3962405;height:3644906;">
-                  <v:imagedata r:id="rId15" o:title="image8.png"/>
+                <v:shape id="_x0000_s1058" type="#_x0000_t75" style="position:absolute;left:0;top:-1;width:3962405;height:3644906;">
+                  <v:imagedata r:id="rId14" o:title="image8.png"/>
                 </v:shape>
-                <v:group id="_x0000_s1072" style="position:absolute;left:-2;top:3721099;width:3962408;height:307699;" coordorigin="-1,-1" coordsize="3962408,307699">
-                  <v:roundrect id="_x0000_s1073" style="position:absolute;left:-1;top:-1;width:3962408;height:307699;" adj="0">
+                <v:group id="_x0000_s1059" style="position:absolute;left:-2;top:3721099;width:3962408;height:307699;" coordorigin="-1,-1" coordsize="3962408,307699">
+                  <v:roundrect id="_x0000_s1060" style="position:absolute;left:-1;top:-1;width:3962408;height:307699;" adj="0">
                     <v:fill color="#000000" opacity="0.0%" type="solid"/>
                     <v:stroke on="f" weight="1.0pt" dashstyle="solid" endcap="flat" miterlimit="400.0%" joinstyle="miter" linestyle="single" startarrow="none" startarrowwidth="medium" startarrowlength="medium" endarrow="none" endarrowwidth="medium" endarrowlength="medium"/>
                   </v:roundrect>
-                  <v:shape id="_x0000_s1074" type="#_x0000_t202" style="position:absolute;left:-1;top:0;width:3962407;height:307696;">
+                  <v:shape id="_x0000_s1061" type="#_x0000_t202" style="position:absolute;left:-1;top:0;width:3962407;height:307696;">
                     <v:fill on="f"/>
                     <v:stroke on="f" weight="1.0pt" dashstyle="solid" endcap="flat" miterlimit="400.0%" joinstyle="miter" linestyle="single" startarrow="none" startarrowwidth="medium" startarrowlength="medium" endarrow="none" endarrowwidth="medium" endarrowlength="medium"/>
                     <v:textbox>
@@ -14449,19 +13972,19 @@
                               <w:rtl w:val="0"/>
                               <w:lang w:val="fr-FR"/>
                             </w:rPr>
-                            <w:t>7</w:t>
+                            <w:t>6</w:t>
                           </w:r>
                         </w:p>
                       </w:txbxContent>
                     </v:textbox>
                   </v:shape>
                 </v:group>
-                <v:group id="_x0000_s1075" style="position:absolute;left:-2;top:4122960;width:3962408;height:1327514;" coordorigin="-1,-1" coordsize="3962408,1327514">
-                  <v:roundrect id="_x0000_s1076" style="position:absolute;left:-1;top:-1;width:3962408;height:1327514;" adj="0">
+                <v:group id="_x0000_s1062" style="position:absolute;left:-2;top:4122960;width:3962408;height:1327514;" coordorigin="-1,-1" coordsize="3962408,1327514">
+                  <v:roundrect id="_x0000_s1063" style="position:absolute;left:-1;top:-1;width:3962408;height:1327514;" adj="0">
                     <v:fill color="#000000" opacity="0.0%" type="solid"/>
                     <v:stroke on="f" weight="1.0pt" dashstyle="solid" endcap="flat" miterlimit="400.0%" joinstyle="miter" linestyle="single" startarrow="none" startarrowwidth="medium" startarrowlength="medium" endarrow="none" endarrowwidth="medium" endarrowlength="medium"/>
                   </v:roundrect>
-                  <v:shape id="_x0000_s1077" type="#_x0000_t202" style="position:absolute;left:-1;top:-1;width:3962407;height:1327512;">
+                  <v:shape id="_x0000_s1064" type="#_x0000_t202" style="position:absolute;left:-1;top:-1;width:3962407;height:1327512;">
                     <v:fill on="f"/>
                     <v:stroke on="f" weight="1.0pt" dashstyle="solid" endcap="flat" miterlimit="400.0%" joinstyle="miter" linestyle="single" startarrow="none" startarrowwidth="medium" startarrowlength="medium" endarrow="none" endarrowwidth="medium" endarrowlength="medium"/>
                     <v:textbox>
@@ -14637,256 +14160,12 @@
       <w:r>
         <w:rPr>
           <w:rStyle w:val="Aucun A"/>
-          <w:rtl w:val="0"/>
-          <w:lang w:val="fr-FR"/>
-        </w:rPr>
-        <w:t xml:space="preserve">tilisation d'ESLint et de Prettier, </w:t>
-      </w:r>
-      <w:r>
-        <w:rPr>
-          <w:rStyle w:val="Aucun A"/>
-          <w:rtl w:val="0"/>
-          <w:lang w:val="fr-FR"/>
-        </w:rPr>
-        <w:t>é</w:t>
-      </w:r>
-      <w:r>
-        <w:rPr>
-          <w:rStyle w:val="Aucun A"/>
-          <w:rtl w:val="0"/>
-          <w:lang w:val="fr-FR"/>
-        </w:rPr>
-        <w:t>tant donn</w:t>
-      </w:r>
-      <w:r>
-        <w:rPr>
-          <w:rStyle w:val="Aucun A"/>
-          <w:rtl w:val="0"/>
-          <w:lang w:val="fr-FR"/>
-        </w:rPr>
-        <w:t xml:space="preserve">é </w:t>
-      </w:r>
-      <w:r>
-        <w:rPr>
-          <w:rStyle w:val="Aucun A"/>
-          <w:rtl w:val="0"/>
-          <w:lang w:val="fr-FR"/>
-        </w:rPr>
-        <w:t xml:space="preserve">que TSlint n'est plus pris en charge par "Palantir" (source : </w:t>
-      </w:r>
-      <w:r>
-        <w:rPr>
-          <w:rStyle w:val="Hyperlink.1"/>
-        </w:rPr>
-        <w:fldChar w:fldCharType="begin" w:fldLock="0"/>
-      </w:r>
-      <w:r>
-        <w:rPr>
-          <w:rStyle w:val="Hyperlink.1"/>
-        </w:rPr>
-        <w:instrText xml:space="preserve"> HYPERLINK "https://www.infoq.com/fr/news/2019/02/tslint-deprecated-eslint/"</w:instrText>
-      </w:r>
-      <w:r>
-        <w:rPr>
-          <w:rStyle w:val="Hyperlink.1"/>
-        </w:rPr>
-        <w:fldChar w:fldCharType="separate" w:fldLock="0"/>
-      </w:r>
-      <w:r>
-        <w:rPr>
-          <w:rStyle w:val="Hyperlink.1"/>
-          <w:rtl w:val="0"/>
-          <w:lang w:val="en-US"/>
-        </w:rPr>
-        <w:t>https://www.infoq.com/fr/news/2019/02/tslint-deprecated-eslint/</w:t>
-      </w:r>
-      <w:r>
-        <w:rPr/>
-        <w:fldChar w:fldCharType="end" w:fldLock="0"/>
-      </w:r>
-      <w:r>
-        <w:rPr>
-          <w:rStyle w:val="Aucun A"/>
-          <w:rtl w:val="0"/>
-          <w:lang w:val="fr-FR"/>
-        </w:rPr>
-        <w:t>). Ainsi, la solution alternative directe est ESLint, tandis que Prettier repr</w:t>
-      </w:r>
-      <w:r>
-        <w:rPr>
-          <w:rStyle w:val="Aucun A"/>
-          <w:rtl w:val="0"/>
-          <w:lang w:val="fr-FR"/>
-        </w:rPr>
-        <w:t>é</w:t>
-      </w:r>
-      <w:r>
-        <w:rPr>
-          <w:rStyle w:val="Aucun A"/>
-          <w:rtl w:val="0"/>
-          <w:lang w:val="fr-FR"/>
-        </w:rPr>
-        <w:t>sente un outil compl</w:t>
-      </w:r>
-      <w:r>
-        <w:rPr>
-          <w:rStyle w:val="Aucun A"/>
-          <w:rtl w:val="0"/>
-          <w:lang w:val="fr-FR"/>
-        </w:rPr>
-        <w:t>é</w:t>
-      </w:r>
-      <w:r>
-        <w:rPr>
-          <w:rStyle w:val="Aucun A"/>
-          <w:rtl w:val="0"/>
-          <w:lang w:val="fr-FR"/>
-        </w:rPr>
-        <w:t>mentaire. Toutefois, il est essentiel que l'</w:t>
-      </w:r>
-      <w:r>
-        <w:rPr>
-          <w:rStyle w:val="Aucun A"/>
-          <w:rtl w:val="0"/>
-          <w:lang w:val="fr-FR"/>
-        </w:rPr>
-        <w:t>é</w:t>
-      </w:r>
-      <w:r>
-        <w:rPr>
-          <w:rStyle w:val="Aucun A"/>
-          <w:rtl w:val="0"/>
-          <w:lang w:val="fr-FR"/>
-        </w:rPr>
-        <w:t>quipe d</w:t>
-      </w:r>
-      <w:r>
-        <w:rPr>
-          <w:rStyle w:val="Aucun A"/>
-          <w:rtl w:val="0"/>
-          <w:lang w:val="fr-FR"/>
-        </w:rPr>
-        <w:t>é</w:t>
-      </w:r>
-      <w:r>
-        <w:rPr>
-          <w:rStyle w:val="Aucun A"/>
-          <w:rtl w:val="0"/>
-          <w:lang w:val="fr-FR"/>
-        </w:rPr>
-        <w:t>finisse les r</w:t>
-      </w:r>
-      <w:r>
-        <w:rPr>
-          <w:rStyle w:val="Aucun"/>
-          <w:rtl w:val="0"/>
-          <w:lang w:val="it-IT"/>
-        </w:rPr>
-        <w:t>è</w:t>
-      </w:r>
-      <w:r>
-        <w:rPr>
-          <w:rStyle w:val="Aucun A"/>
-          <w:rtl w:val="0"/>
-          <w:lang w:val="fr-FR"/>
-        </w:rPr>
-        <w:t>gles d'utilisation pour ces deux outils.</w:t>
-        <w:tab/>
-        <w:tab/>
-      </w:r>
-    </w:p>
-    <w:p>
-      <w:pPr>
-        <w:pStyle w:val="Corps A"/>
-        <w:jc w:val="center"/>
-        <w:rPr>
-          <w:rStyle w:val="Aucun"/>
-          <w:u w:val="single"/>
-        </w:rPr>
-      </w:pPr>
-      <w:r>
-        <w:rPr>
-          <w:rStyle w:val="Aucun A"/>
-        </w:rPr>
-        <w:tab/>
-        <w:tab/>
-      </w:r>
-      <w:r>
-        <w:rPr>
-          <w:rStyle w:val="Aucun"/>
-          <w:u w:val="single"/>
-          <w:rtl w:val="0"/>
-          <w:lang w:val="fr-FR"/>
-        </w:rPr>
-        <w:t>Pourquoi ESLint?</w:t>
-      </w:r>
-    </w:p>
-    <w:p>
-      <w:pPr>
-        <w:pStyle w:val="Corps A"/>
-        <w:numPr>
-          <w:ilvl w:val="7"/>
-          <w:numId w:val="10"/>
-        </w:numPr>
-        <w:bidi w:val="0"/>
-        <w:ind w:right="0"/>
-        <w:jc w:val="both"/>
-        <w:rPr>
-          <w:i w:val="1"/>
-          <w:iCs w:val="1"/>
-          <w:rtl w:val="0"/>
-          <w:lang w:val="fr-FR"/>
-        </w:rPr>
-      </w:pPr>
-      <w:r>
-        <w:rPr>
-          <w:rStyle w:val="Aucun A"/>
-          <w:i w:val="1"/>
-          <w:iCs w:val="1"/>
-          <w:rtl w:val="0"/>
-          <w:lang w:val="fr-FR"/>
-        </w:rPr>
-        <w:t>ESLint permet de d</w:t>
-      </w:r>
-      <w:r>
-        <w:rPr>
-          <w:rStyle w:val="Aucun A"/>
-          <w:i w:val="1"/>
-          <w:iCs w:val="1"/>
-          <w:rtl w:val="0"/>
-          <w:lang w:val="fr-FR"/>
-        </w:rPr>
-        <w:t>é</w:t>
-      </w:r>
-      <w:r>
-        <w:rPr>
-          <w:rStyle w:val="Aucun A"/>
-          <w:i w:val="1"/>
-          <w:iCs w:val="1"/>
-          <w:rtl w:val="0"/>
-          <w:lang w:val="fr-FR"/>
-        </w:rPr>
-        <w:t>finir des r</w:t>
-      </w:r>
-      <w:r>
-        <w:rPr>
-          <w:rStyle w:val="Aucun"/>
-          <w:i w:val="1"/>
-          <w:iCs w:val="1"/>
-          <w:rtl w:val="0"/>
-          <w:lang w:val="it-IT"/>
-        </w:rPr>
-        <w:t>è</w:t>
-      </w:r>
-      <w:r>
-        <w:rPr>
-          <w:rStyle w:val="Aucun A"/>
-          <w:i w:val="1"/>
-          <w:iCs w:val="1"/>
-          <w:rtl w:val="0"/>
-          <w:lang w:val="fr-FR"/>
-        </w:rPr>
-        <w:t>gles de style et de qualit</w:t>
+          <w:i w:val="1"/>
+          <w:iCs w:val="1"/>
+          <w:rtl w:val="0"/>
+          <w:lang w:val="fr-FR"/>
+        </w:rPr>
+        <w:t xml:space="preserve"> et de qualit</w:t>
       </w:r>
       <w:r>
         <w:rPr>
@@ -18170,7 +17449,7 @@
                     <wp:lineTo x="0" y="0"/>
                   </wp:wrapPolygon>
                 </wp:wrapThrough>
-                <wp:docPr id="1073741881" name="officeArt object" descr="Grouper"/>
+                <wp:docPr id="1073741868" name="officeArt object" descr="Grouper"/>
                 <wp:cNvGraphicFramePr/>
                 <a:graphic xmlns:a="http://schemas.openxmlformats.org/drawingml/2006/main">
                   <a:graphicData uri="http://schemas.microsoft.com/office/word/2010/wordprocessingGroup">
@@ -18186,13 +17465,13 @@
                       </wpg:grpSpPr>
                       <pic:pic xmlns:pic="http://schemas.openxmlformats.org/drawingml/2006/picture">
                         <pic:nvPicPr>
-                          <pic:cNvPr id="1073741877" name="Capture d’écran 2024-02-08 à 11.39.17.png" descr="Capture d’écran 2024-02-08 à 11.39.17.png"/>
+                          <pic:cNvPr id="1073741864" name="Capture d’écran 2024-02-08 à 11.39.17.png" descr="Capture d’écran 2024-02-08 à 11.39.17.png"/>
                           <pic:cNvPicPr>
                             <a:picLocks noChangeAspect="1"/>
                           </pic:cNvPicPr>
                         </pic:nvPicPr>
                         <pic:blipFill>
-                          <a:blip r:embed="rId16">
+                          <a:blip r:embed="rId15">
                             <a:extLst/>
                           </a:blip>
                           <a:stretch>
@@ -18221,7 +17500,7 @@
                         </pic:spPr>
                       </pic:pic>
                       <wpg:grpSp>
-                        <wpg:cNvPr id="1073741880" name="Title"/>
+                        <wpg:cNvPr id="1073741867" name="Title"/>
                         <wpg:cNvGrpSpPr/>
                         <wpg:grpSpPr>
                           <a:xfrm>
@@ -18232,7 +17511,7 @@
                           </a:xfrm>
                         </wpg:grpSpPr>
                         <wps:wsp>
-                          <wps:cNvPr id="1073741878" name="Rectangle"/>
+                          <wps:cNvPr id="1073741865" name="Rectangle"/>
                           <wps:cNvSpPr/>
                           <wps:spPr>
                             <a:xfrm>
@@ -18258,7 +17537,7 @@
                           <wps:bodyPr/>
                         </wps:wsp>
                         <wps:wsp>
-                          <wps:cNvPr id="1073741879" name="Fig. 7"/>
+                          <wps:cNvPr id="1073741866" name="Fig. 7"/>
                           <wps:cNvSpPr txBox="1"/>
                           <wps:spPr>
                             <a:xfrm>
@@ -18295,7 +17574,7 @@
                                     <w:rtl w:val="0"/>
                                     <w:lang w:val="fr-FR"/>
                                   </w:rPr>
-                                  <w:t>8</w:t>
+                                  <w:t>7</w:t>
                                 </w:r>
                               </w:p>
                             </w:txbxContent>
@@ -18313,17 +17592,17 @@
           </mc:Choice>
           <mc:Fallback>
             <w:pict>
-              <v:group id="_x0000_s1078" style="visibility:visible;position:absolute;margin-left:546.9pt;margin-top:342.0pt;width:144.0pt;height:242.2pt;z-index:251666432;mso-position-horizontal:absolute;mso-position-horizontal-relative:page;mso-position-vertical:absolute;mso-position-vertical-relative:page;mso-wrap-distance-left:10.0pt;mso-wrap-distance-top:10.0pt;mso-wrap-distance-right:10.0pt;mso-wrap-distance-bottom:10.0pt;" coordorigin="-2,-1" coordsize="1828808,3076298">
+              <v:group id="_x0000_s1065" style="visibility:visible;position:absolute;margin-left:546.9pt;margin-top:342.0pt;width:144.0pt;height:242.2pt;z-index:251666432;mso-position-horizontal:absolute;mso-position-horizontal-relative:page;mso-position-vertical:absolute;mso-position-vertical-relative:page;mso-wrap-distance-left:10.0pt;mso-wrap-distance-top:10.0pt;mso-wrap-distance-right:10.0pt;mso-wrap-distance-bottom:10.0pt;" coordorigin="-2,-1" coordsize="1828808,3076298">
                 <w10:wrap type="through" side="bothSides" anchorx="page" anchory="page"/>
-                <v:shape id="_x0000_s1079" type="#_x0000_t75" style="position:absolute;left:31750;top:-1;width:1765303;height:2667004;">
-                  <v:imagedata r:id="rId16" o:title="image9.png"/>
+                <v:shape id="_x0000_s1066" type="#_x0000_t75" style="position:absolute;left:31750;top:-1;width:1765303;height:2667004;">
+                  <v:imagedata r:id="rId15" o:title="image9.png"/>
                 </v:shape>
-                <v:group id="_x0000_s1080" style="position:absolute;left:-2;top:2768602;width:1828808;height:307695;" coordorigin="-1,0" coordsize="1828808,307695">
-                  <v:roundrect id="_x0000_s1081" style="position:absolute;left:0;top:0;width:1828807;height:307695;" adj="0">
+                <v:group id="_x0000_s1067" style="position:absolute;left:-2;top:2768602;width:1828808;height:307695;" coordorigin="-1,0" coordsize="1828808,307695">
+                  <v:roundrect id="_x0000_s1068" style="position:absolute;left:0;top:0;width:1828807;height:307695;" adj="0">
                     <v:fill color="#000000" opacity="0.0%" type="solid"/>
                     <v:stroke on="f" weight="1.0pt" dashstyle="solid" endcap="flat" miterlimit="400.0%" joinstyle="miter" linestyle="single" startarrow="none" startarrowwidth="medium" startarrowlength="medium" endarrow="none" endarrowwidth="medium" endarrowlength="medium"/>
                   </v:roundrect>
-                  <v:shape id="_x0000_s1082" type="#_x0000_t202" style="position:absolute;left:-1;top:0;width:1828807;height:307693;">
+                  <v:shape id="_x0000_s1069" type="#_x0000_t202" style="position:absolute;left:-1;top:0;width:1828807;height:307693;">
                     <v:fill on="f"/>
                     <v:stroke on="f" weight="1.0pt" dashstyle="solid" endcap="flat" miterlimit="400.0%" joinstyle="miter" linestyle="single" startarrow="none" startarrowwidth="medium" startarrowlength="medium" endarrow="none" endarrowwidth="medium" endarrowlength="medium"/>
                     <v:textbox>
@@ -18346,7 +17625,7 @@
                               <w:rtl w:val="0"/>
                               <w:lang w:val="fr-FR"/>
                             </w:rPr>
-                            <w:t>8</w:t>
+                            <w:t>7</w:t>
                           </w:r>
                         </w:p>
                       </w:txbxContent>
@@ -19746,7 +19025,7 @@
         <mc:AlternateContent>
           <mc:Choice Requires="wpg">
             <w:drawing xmlns:a="http://schemas.openxmlformats.org/drawingml/2006/main">
-              <wp:anchor distT="152400" distB="152400" distL="152400" distR="152400" simplePos="0" relativeHeight="251669504" behindDoc="0" locked="0" layoutInCell="1" allowOverlap="1">
+              <wp:anchor distT="152400" distB="152400" distL="152400" distR="152400" simplePos="0" relativeHeight="251667456" behindDoc="0" locked="0" layoutInCell="1" allowOverlap="1">
                 <wp:simplePos x="0" y="0"/>
                 <wp:positionH relativeFrom="page">
                   <wp:posOffset>899794</wp:posOffset>
@@ -19757,7 +19036,7 @@
                 <wp:extent cx="7928618" cy="5010012"/>
                 <wp:effectExtent l="0" t="0" r="0" b="0"/>
                 <wp:wrapTopAndBottom distT="152400" distB="152400"/>
-                <wp:docPr id="1073741889" name="officeArt object" descr="Grouper"/>
+                <wp:docPr id="1073741876" name="officeArt object" descr="Grouper"/>
                 <wp:cNvGraphicFramePr/>
                 <a:graphic xmlns:a="http://schemas.openxmlformats.org/drawingml/2006/main">
                   <a:graphicData uri="http://schemas.microsoft.com/office/word/2010/wordprocessingGroup">
@@ -19773,13 +19052,13 @@
                       </wpg:grpSpPr>
                       <pic:pic xmlns:pic="http://schemas.openxmlformats.org/drawingml/2006/picture">
                         <pic:nvPicPr>
-                          <pic:cNvPr id="1073741882" name="diagram-export-08-02-2024-13_11_22.png" descr="diagram-export-08-02-2024-13_11_22.png"/>
+                          <pic:cNvPr id="1073741869" name="diagram-export-08-02-2024-13_11_22.png" descr="diagram-export-08-02-2024-13_11_22.png"/>
                           <pic:cNvPicPr>
                             <a:picLocks noChangeAspect="1"/>
                           </pic:cNvPicPr>
                         </pic:nvPicPr>
                         <pic:blipFill>
-                          <a:blip r:embed="rId17">
+                          <a:blip r:embed="rId16">
                             <a:extLst/>
                           </a:blip>
                           <a:stretch>
@@ -19808,7 +19087,7 @@
                         </pic:spPr>
                       </pic:pic>
                       <wpg:grpSp>
-                        <wpg:cNvPr id="1073741885" name="Title"/>
+                        <wpg:cNvPr id="1073741872" name="Title"/>
                         <wpg:cNvGrpSpPr/>
                         <wpg:grpSpPr>
                           <a:xfrm>
@@ -19819,7 +19098,7 @@
                           </a:xfrm>
                         </wpg:grpSpPr>
                         <wps:wsp>
-                          <wps:cNvPr id="1073741883" name="Rectangle"/>
+                          <wps:cNvPr id="1073741870" name="Rectangle"/>
                           <wps:cNvSpPr/>
                           <wps:spPr>
                             <a:xfrm>
@@ -19845,7 +19124,7 @@
                           <wps:bodyPr/>
                         </wps:wsp>
                         <wps:wsp>
-                          <wps:cNvPr id="1073741884" name="Git Flow (Fig. 8)"/>
+                          <wps:cNvPr id="1073741871" name="Git Flow (Fig. 8)"/>
                           <wps:cNvSpPr txBox="1"/>
                           <wps:spPr>
                             <a:xfrm>
@@ -19882,7 +19161,7 @@
                                     <w:rtl w:val="0"/>
                                     <w:lang w:val="fr-FR"/>
                                   </w:rPr>
-                                  <w:t>9</w:t>
+                                  <w:t>8</w:t>
                                 </w:r>
                                 <w:r>
                                   <w:rPr>
@@ -19901,7 +19180,7 @@
                         </wps:wsp>
                       </wpg:grpSp>
                       <wpg:grpSp>
-                        <wpg:cNvPr id="1073741888" name="Caption"/>
+                        <wpg:cNvPr id="1073741875" name="Caption"/>
                         <wpg:cNvGrpSpPr/>
                         <wpg:grpSpPr>
                           <a:xfrm>
@@ -19912,7 +19191,7 @@
                           </a:xfrm>
                         </wpg:grpSpPr>
                         <wps:wsp>
-                          <wps:cNvPr id="1073741886" name="Rectangle"/>
+                          <wps:cNvPr id="1073741873" name="Rectangle"/>
                           <wps:cNvSpPr/>
                           <wps:spPr>
                             <a:xfrm>
@@ -19938,7 +19217,7 @@
                           <wps:bodyPr/>
                         </wps:wsp>
                         <wps:wsp>
-                          <wps:cNvPr id="1073741887" name="Ce diagramme est visible à l’adresse: https://app.eraser.io/workspace/5hBSG2Rpn8HSUqyrgAqg?origin=share"/>
+                          <wps:cNvPr id="1073741874" name="Ce diagramme est visible à l’adresse: https://app.eraser.io/workspace/5hBSG2Rpn8HSUqyrgAqg?origin=share"/>
                           <wps:cNvSpPr txBox="1"/>
                           <wps:spPr>
                             <a:xfrm>
@@ -20017,17 +19296,17 @@
           </mc:Choice>
           <mc:Fallback>
             <w:pict>
-              <v:group id="_x0000_s1083" style="visibility:visible;position:absolute;margin-left:70.8pt;margin-top:210.8pt;width:624.3pt;height:394.5pt;z-index:251669504;mso-position-horizontal:absolute;mso-position-horizontal-relative:page;mso-position-vertical:absolute;mso-position-vertical-relative:page;mso-wrap-distance-left:12.0pt;mso-wrap-distance-top:12.0pt;mso-wrap-distance-right:12.0pt;mso-wrap-distance-bottom:12.0pt;" coordorigin="-2,0" coordsize="7928618,5010011">
+              <v:group id="_x0000_s1070" style="visibility:visible;position:absolute;margin-left:70.8pt;margin-top:210.8pt;width:624.3pt;height:394.5pt;z-index:251667456;mso-position-horizontal:absolute;mso-position-horizontal-relative:page;mso-position-vertical:absolute;mso-position-vertical-relative:page;mso-wrap-distance-left:12.0pt;mso-wrap-distance-top:12.0pt;mso-wrap-distance-right:12.0pt;mso-wrap-distance-bottom:12.0pt;" coordorigin="-2,0" coordsize="7928618,5010011">
                 <w10:wrap type="topAndBottom" side="bothSides" anchorx="page" anchory="page"/>
-                <v:shape id="_x0000_s1084" type="#_x0000_t75" style="position:absolute;left:1;top:0;width:7928614;height:4224179;">
-                  <v:imagedata r:id="rId17" o:title="image10.png"/>
+                <v:shape id="_x0000_s1071" type="#_x0000_t75" style="position:absolute;left:1;top:0;width:7928614;height:4224179;">
+                  <v:imagedata r:id="rId16" o:title="image10.png"/>
                 </v:shape>
-                <v:group id="_x0000_s1085" style="position:absolute;left:-2;top:4300374;width:7928618;height:307696;" coordorigin="-1,-1" coordsize="7928618,307696">
-                  <v:roundrect id="_x0000_s1086" style="position:absolute;left:0;top:-1;width:7928617;height:307696;" adj="0">
+                <v:group id="_x0000_s1072" style="position:absolute;left:-2;top:4300374;width:7928618;height:307696;" coordorigin="-1,-1" coordsize="7928618,307696">
+                  <v:roundrect id="_x0000_s1073" style="position:absolute;left:0;top:-1;width:7928617;height:307696;" adj="0">
                     <v:fill color="#000000" opacity="0.0%" type="solid"/>
                     <v:stroke on="f" weight="1.0pt" dashstyle="solid" endcap="flat" miterlimit="400.0%" joinstyle="miter" linestyle="single" startarrow="none" startarrowwidth="medium" startarrowlength="medium" endarrow="none" endarrowwidth="medium" endarrowlength="medium"/>
                   </v:roundrect>
-                  <v:shape id="_x0000_s1087" type="#_x0000_t202" style="position:absolute;left:-1;top:-1;width:7928617;height:307695;">
+                  <v:shape id="_x0000_s1074" type="#_x0000_t202" style="position:absolute;left:-1;top:-1;width:7928617;height:307695;">
                     <v:fill on="f"/>
                     <v:stroke on="f" weight="1.0pt" dashstyle="solid" endcap="flat" miterlimit="400.0%" joinstyle="miter" linestyle="single" startarrow="none" startarrowwidth="medium" startarrowlength="medium" endarrow="none" endarrowwidth="medium" endarrowlength="medium"/>
                     <v:textbox>
@@ -20050,7 +19329,7 @@
                               <w:rtl w:val="0"/>
                               <w:lang w:val="fr-FR"/>
                             </w:rPr>
-                            <w:t>9</w:t>
+                            <w:t>8</w:t>
                           </w:r>
                           <w:r>
                             <w:rPr>
@@ -20065,12 +19344,12 @@
                     </v:textbox>
                   </v:shape>
                 </v:group>
-                <v:group id="_x0000_s1088" style="position:absolute;left:-2;top:4702236;width:7928618;height:307775;" coordorigin="-1,-1" coordsize="7928618,307775">
-                  <v:roundrect id="_x0000_s1089" style="position:absolute;left:0;top:0;width:7928617;height:307774;" adj="0">
+                <v:group id="_x0000_s1075" style="position:absolute;left:-2;top:4702236;width:7928618;height:307775;" coordorigin="-1,-1" coordsize="7928618,307775">
+                  <v:roundrect id="_x0000_s1076" style="position:absolute;left:0;top:0;width:7928617;height:307774;" adj="0">
                     <v:fill color="#000000" opacity="0.0%" type="solid"/>
                     <v:stroke on="f" weight="1.0pt" dashstyle="solid" endcap="flat" miterlimit="400.0%" joinstyle="miter" linestyle="single" startarrow="none" startarrowwidth="medium" startarrowlength="medium" endarrow="none" endarrowwidth="medium" endarrowlength="medium"/>
                   </v:roundrect>
-                  <v:shape id="_x0000_s1090" type="#_x0000_t202" style="position:absolute;left:-1;top:-1;width:7928617;height:307774;">
+                  <v:shape id="_x0000_s1077" type="#_x0000_t202" style="position:absolute;left:-1;top:-1;width:7928617;height:307774;">
                     <v:fill on="f"/>
                     <v:stroke on="f" weight="1.0pt" dashstyle="solid" endcap="flat" miterlimit="400.0%" joinstyle="miter" linestyle="single" startarrow="none" startarrowwidth="medium" startarrowlength="medium" endarrow="none" endarrowwidth="medium" endarrowlength="medium"/>
                     <v:textbox>
@@ -21380,7 +20659,7 @@
           <w:rtl w:val="0"/>
           <w:lang w:val="fr-FR"/>
         </w:rPr>
-        <w:t>8</w:t>
+        <w:t>7</w:t>
       </w:r>
       <w:r>
         <w:rPr>
@@ -21632,7 +20911,7 @@
           <w:rtl w:val="0"/>
           <w:lang w:val="fr-FR"/>
         </w:rPr>
-        <w:t>7</w:t>
+        <w:t>6</w:t>
       </w:r>
       <w:r>
         <w:rPr>
@@ -21896,7 +21175,7 @@
           <w:rtl w:val="0"/>
           <w:lang w:val="fr-FR"/>
         </w:rPr>
-        <w:t>9</w:t>
+        <w:t>8</w:t>
       </w:r>
       <w:r>
         <w:rPr>
@@ -22640,6 +21919,21 @@
     <w:p>
       <w:pPr>
         <w:pStyle w:val="Chapitre"/>
+      </w:pPr>
+    </w:p>
+    <w:p>
+      <w:pPr>
+        <w:pStyle w:val="Chapitre"/>
+      </w:pPr>
+    </w:p>
+    <w:p>
+      <w:pPr>
+        <w:pStyle w:val="Chapitre"/>
+      </w:pPr>
+    </w:p>
+    <w:p>
+      <w:pPr>
+        <w:pStyle w:val="Chapitre"/>
         <w:rPr>
           <w:rStyle w:val="Aucun"/>
           <w:shd w:val="clear" w:color="auto" w:fill="ffffff"/>
@@ -31303,7 +30597,7 @@
       </w:r>
     </w:p>
     <w:sectPr>
-      <w:headerReference w:type="default" r:id="rId18"/>
+      <w:headerReference w:type="default" r:id="rId17"/>
       <w:pgSz w:w="15360" w:h="20480" w:orient="portrait"/>
       <w:pgMar w:top="1417" w:right="1417" w:bottom="1417" w:left="1417" w:header="360" w:footer="720"/>
       <w:bidi w:val="0"/>

</xml_diff>